<commit_message>
Update Software Testing Assignment 2 - Part A.docx
</commit_message>
<xml_diff>
--- a/2. Project 2/Software Testing Assignment 2 - Part A.docx
+++ b/2. Project 2/Software Testing Assignment 2 - Part A.docx
@@ -6,7 +6,7 @@
       <w:pPr>
         <w:spacing w:after="0" w:line="360" w:lineRule="auto"/>
         <w:ind w:right="429" w:firstLine="720"/>
-        <w:jc w:val="center"/>
+        <w:jc w:val="both"/>
         <w:rPr>
           <w:caps/>
           <w:lang w:val="vi-VN"/>
@@ -24,7 +24,7 @@
       <w:pPr>
         <w:spacing w:after="0" w:line="360" w:lineRule="auto"/>
         <w:ind w:right="429"/>
-        <w:jc w:val="center"/>
+        <w:jc w:val="both"/>
         <w:rPr>
           <w:b/>
           <w:bCs/>
@@ -46,7 +46,7 @@
       <w:pPr>
         <w:spacing w:after="0" w:line="360" w:lineRule="auto"/>
         <w:ind w:right="429"/>
-        <w:jc w:val="center"/>
+        <w:jc w:val="both"/>
         <w:rPr>
           <w:rFonts w:eastAsia="Times New Roman" w:cs="Times New Roman"/>
           <w:b/>
@@ -58,7 +58,7 @@
       <w:pPr>
         <w:spacing w:after="0" w:line="360" w:lineRule="auto"/>
         <w:ind w:right="429"/>
-        <w:jc w:val="center"/>
+        <w:jc w:val="both"/>
         <w:rPr>
           <w:b/>
           <w:bCs/>
@@ -179,7 +179,7 @@
       <w:pPr>
         <w:spacing w:after="0" w:line="360" w:lineRule="auto"/>
         <w:ind w:right="429"/>
-        <w:jc w:val="center"/>
+        <w:jc w:val="both"/>
         <w:rPr>
           <w:caps/>
           <w:lang w:val="vi-VN"/>
@@ -254,7 +254,7 @@
       <w:pPr>
         <w:spacing w:after="0" w:line="360" w:lineRule="auto"/>
         <w:ind w:right="429"/>
-        <w:jc w:val="center"/>
+        <w:jc w:val="both"/>
         <w:rPr>
           <w:caps/>
           <w:lang w:val="vi-VN"/>
@@ -265,7 +265,7 @@
       <w:pPr>
         <w:spacing w:after="0" w:line="360" w:lineRule="auto"/>
         <w:ind w:right="429"/>
-        <w:jc w:val="center"/>
+        <w:jc w:val="both"/>
         <w:rPr>
           <w:caps/>
           <w:lang w:val="vi-VN"/>
@@ -276,7 +276,7 @@
       <w:pPr>
         <w:spacing w:after="0" w:line="360" w:lineRule="auto"/>
         <w:ind w:right="429"/>
-        <w:jc w:val="center"/>
+        <w:jc w:val="both"/>
         <w:rPr>
           <w:caps/>
           <w:lang w:val="vi-VN"/>
@@ -287,7 +287,7 @@
       <w:pPr>
         <w:spacing w:after="0" w:line="360" w:lineRule="auto"/>
         <w:ind w:right="429"/>
-        <w:jc w:val="center"/>
+        <w:jc w:val="both"/>
         <w:rPr>
           <w:caps/>
           <w:lang w:val="vi-VN"/>
@@ -298,7 +298,7 @@
       <w:pPr>
         <w:spacing w:after="0" w:line="360" w:lineRule="auto"/>
         <w:ind w:right="429"/>
-        <w:jc w:val="center"/>
+        <w:jc w:val="both"/>
         <w:rPr>
           <w:caps/>
           <w:lang w:val="vi-VN"/>
@@ -309,7 +309,7 @@
       <w:pPr>
         <w:spacing w:after="0" w:line="360" w:lineRule="auto"/>
         <w:ind w:right="429"/>
-        <w:jc w:val="center"/>
+        <w:jc w:val="both"/>
         <w:rPr>
           <w:caps/>
           <w:lang w:val="vi-VN"/>
@@ -320,7 +320,7 @@
       <w:pPr>
         <w:spacing w:after="0" w:line="360" w:lineRule="auto"/>
         <w:ind w:right="429"/>
-        <w:jc w:val="center"/>
+        <w:jc w:val="both"/>
         <w:rPr>
           <w:caps/>
           <w:lang w:val="vi-VN"/>
@@ -331,7 +331,7 @@
       <w:pPr>
         <w:spacing w:after="0" w:line="360" w:lineRule="auto"/>
         <w:ind w:right="429"/>
-        <w:jc w:val="center"/>
+        <w:jc w:val="both"/>
         <w:rPr>
           <w:caps/>
           <w:lang w:val="vi-VN"/>
@@ -342,7 +342,7 @@
       <w:pPr>
         <w:spacing w:after="0" w:line="360" w:lineRule="auto"/>
         <w:ind w:right="429"/>
-        <w:jc w:val="center"/>
+        <w:jc w:val="both"/>
         <w:rPr>
           <w:caps/>
           <w:sz w:val="40"/>
@@ -379,7 +379,7 @@
       <w:pPr>
         <w:spacing w:after="0" w:line="360" w:lineRule="auto"/>
         <w:ind w:right="429"/>
-        <w:jc w:val="center"/>
+        <w:jc w:val="both"/>
         <w:rPr>
           <w:caps/>
           <w:sz w:val="40"/>
@@ -399,7 +399,7 @@
       <w:pPr>
         <w:spacing w:after="0" w:line="360" w:lineRule="auto"/>
         <w:ind w:right="429"/>
-        <w:jc w:val="center"/>
+        <w:jc w:val="both"/>
         <w:rPr>
           <w:sz w:val="26"/>
           <w:szCs w:val="26"/>
@@ -419,7 +419,7 @@
       <w:pPr>
         <w:spacing w:after="0" w:line="360" w:lineRule="auto"/>
         <w:ind w:right="429"/>
-        <w:jc w:val="center"/>
+        <w:jc w:val="both"/>
         <w:rPr>
           <w:sz w:val="26"/>
           <w:szCs w:val="26"/>
@@ -516,7 +516,7 @@
             <w:pPr>
               <w:spacing w:after="0" w:line="240" w:lineRule="auto"/>
               <w:ind w:right="429"/>
-              <w:jc w:val="center"/>
+              <w:jc w:val="both"/>
               <w:rPr>
                 <w:rFonts w:cs="Times New Roman"/>
                 <w:b/>
@@ -546,7 +546,7 @@
             <w:pPr>
               <w:spacing w:after="0" w:line="240" w:lineRule="auto"/>
               <w:ind w:right="429"/>
-              <w:jc w:val="center"/>
+              <w:jc w:val="both"/>
               <w:rPr>
                 <w:rFonts w:cs="Times New Roman"/>
                 <w:b/>
@@ -576,7 +576,7 @@
             <w:pPr>
               <w:spacing w:after="0" w:line="240" w:lineRule="auto"/>
               <w:ind w:right="429"/>
-              <w:jc w:val="center"/>
+              <w:jc w:val="both"/>
               <w:rPr>
                 <w:rFonts w:cs="Times New Roman"/>
                 <w:b/>
@@ -611,6 +611,7 @@
             <w:pPr>
               <w:spacing w:after="0" w:line="240" w:lineRule="auto"/>
               <w:ind w:right="429"/>
+              <w:jc w:val="both"/>
               <w:rPr>
                 <w:rFonts w:cs="Times New Roman"/>
                 <w:sz w:val="26"/>
@@ -664,7 +665,7 @@
             <w:pPr>
               <w:spacing w:after="0" w:line="240" w:lineRule="auto"/>
               <w:ind w:right="429"/>
-              <w:jc w:val="center"/>
+              <w:jc w:val="both"/>
               <w:rPr>
                 <w:rFonts w:cs="Times New Roman"/>
                 <w:sz w:val="26"/>
@@ -690,7 +691,7 @@
             <w:pPr>
               <w:spacing w:after="0" w:line="240" w:lineRule="auto"/>
               <w:ind w:right="429"/>
-              <w:jc w:val="center"/>
+              <w:jc w:val="both"/>
               <w:rPr>
                 <w:rFonts w:cs="Times New Roman"/>
                 <w:sz w:val="26"/>
@@ -714,6 +715,7 @@
             <w:pPr>
               <w:spacing w:after="0" w:line="240" w:lineRule="auto"/>
               <w:ind w:right="429"/>
+              <w:jc w:val="both"/>
               <w:rPr>
                 <w:rFonts w:cs="Times New Roman"/>
                 <w:sz w:val="26"/>
@@ -795,7 +797,7 @@
             <w:pPr>
               <w:spacing w:after="0" w:line="240" w:lineRule="auto"/>
               <w:ind w:right="429"/>
-              <w:jc w:val="center"/>
+              <w:jc w:val="both"/>
               <w:rPr>
                 <w:rFonts w:cs="Times New Roman"/>
                 <w:sz w:val="26"/>
@@ -821,7 +823,7 @@
             <w:pPr>
               <w:spacing w:after="0" w:line="240" w:lineRule="auto"/>
               <w:ind w:right="429"/>
-              <w:jc w:val="center"/>
+              <w:jc w:val="both"/>
               <w:rPr>
                 <w:rFonts w:cs="Times New Roman"/>
                 <w:sz w:val="26"/>
@@ -845,6 +847,7 @@
             <w:pPr>
               <w:spacing w:after="0" w:line="240" w:lineRule="auto"/>
               <w:ind w:right="429"/>
+              <w:jc w:val="both"/>
               <w:rPr>
                 <w:rFonts w:cs="Times New Roman"/>
                 <w:sz w:val="26"/>
@@ -926,7 +929,7 @@
             <w:pPr>
               <w:spacing w:after="0" w:line="240" w:lineRule="auto"/>
               <w:ind w:right="429"/>
-              <w:jc w:val="center"/>
+              <w:jc w:val="both"/>
               <w:rPr>
                 <w:rFonts w:cs="Times New Roman"/>
                 <w:sz w:val="26"/>
@@ -952,7 +955,7 @@
             <w:pPr>
               <w:spacing w:after="0" w:line="240" w:lineRule="auto"/>
               <w:ind w:right="429"/>
-              <w:jc w:val="center"/>
+              <w:jc w:val="both"/>
               <w:rPr>
                 <w:rFonts w:cs="Times New Roman"/>
                 <w:sz w:val="26"/>
@@ -976,6 +979,7 @@
             <w:pPr>
               <w:spacing w:after="0" w:line="240" w:lineRule="auto"/>
               <w:ind w:right="429"/>
+              <w:jc w:val="both"/>
               <w:rPr>
                 <w:rFonts w:cs="Times New Roman"/>
                 <w:sz w:val="26"/>
@@ -1039,7 +1043,7 @@
             <w:pPr>
               <w:spacing w:after="0" w:line="240" w:lineRule="auto"/>
               <w:ind w:right="429"/>
-              <w:jc w:val="center"/>
+              <w:jc w:val="both"/>
               <w:rPr>
                 <w:rFonts w:cs="Times New Roman"/>
                 <w:sz w:val="26"/>
@@ -1065,7 +1069,7 @@
             <w:pPr>
               <w:spacing w:after="0" w:line="240" w:lineRule="auto"/>
               <w:ind w:right="429"/>
-              <w:jc w:val="center"/>
+              <w:jc w:val="both"/>
               <w:rPr>
                 <w:rFonts w:cs="Times New Roman"/>
                 <w:sz w:val="26"/>
@@ -1080,6 +1084,7 @@
     <w:p>
       <w:pPr>
         <w:ind w:right="429"/>
+        <w:jc w:val="both"/>
         <w:rPr>
           <w:szCs w:val="24"/>
           <w:lang w:val="vi-VN"/>
@@ -1089,6 +1094,7 @@
     <w:p>
       <w:pPr>
         <w:ind w:right="429"/>
+        <w:jc w:val="both"/>
         <w:rPr>
           <w:szCs w:val="24"/>
           <w:lang w:val="vi-VN"/>
@@ -1128,6 +1134,7 @@
           <w:pPr>
             <w:pStyle w:val="TOCHeading"/>
             <w:ind w:right="429"/>
+            <w:jc w:val="both"/>
             <w:rPr>
               <w:rFonts w:ascii="Times New Roman" w:hAnsi="Times New Roman" w:cs="Times New Roman"/>
               <w:color w:val="auto"/>
@@ -1171,6 +1178,7 @@
               <w:tab w:val="right" w:leader="dot" w:pos="9350"/>
             </w:tabs>
             <w:ind w:right="429"/>
+            <w:jc w:val="both"/>
             <w:rPr>
               <w:rStyle w:val="Hyperlink"/>
               <w:b/>
@@ -1212,6 +1220,7 @@
               <w:tab w:val="right" w:leader="dot" w:pos="9214"/>
             </w:tabs>
             <w:ind w:right="429"/>
+            <w:jc w:val="both"/>
             <w:rPr>
               <w:sz w:val="28"/>
             </w:rPr>
@@ -1220,8 +1229,30 @@
             <w:rPr>
               <w:sz w:val="28"/>
             </w:rPr>
-            <w:t>Lời cảm ơn</w:t>
-          </w:r>
+            <w:t xml:space="preserve">Lời </w:t>
+          </w:r>
+          <w:proofErr w:type="spellStart"/>
+          <w:r>
+            <w:rPr>
+              <w:sz w:val="28"/>
+            </w:rPr>
+            <w:t>cảm</w:t>
+          </w:r>
+          <w:proofErr w:type="spellEnd"/>
+          <w:r>
+            <w:rPr>
+              <w:sz w:val="28"/>
+            </w:rPr>
+            <w:t xml:space="preserve"> </w:t>
+          </w:r>
+          <w:proofErr w:type="spellStart"/>
+          <w:r>
+            <w:rPr>
+              <w:sz w:val="28"/>
+            </w:rPr>
+            <w:t>ơn</w:t>
+          </w:r>
+          <w:proofErr w:type="spellEnd"/>
           <w:r>
             <w:rPr>
               <w:sz w:val="28"/>
@@ -1241,16 +1272,33 @@
               <w:tab w:val="right" w:leader="dot" w:pos="9214"/>
             </w:tabs>
             <w:ind w:right="429"/>
+            <w:jc w:val="both"/>
             <w:rPr>
               <w:sz w:val="28"/>
             </w:rPr>
           </w:pPr>
-          <w:r>
-            <w:rPr>
-              <w:sz w:val="28"/>
-            </w:rPr>
-            <w:t>Giới thiệu</w:t>
-          </w:r>
+          <w:proofErr w:type="spellStart"/>
+          <w:r>
+            <w:rPr>
+              <w:sz w:val="28"/>
+            </w:rPr>
+            <w:t>Giới</w:t>
+          </w:r>
+          <w:proofErr w:type="spellEnd"/>
+          <w:r>
+            <w:rPr>
+              <w:sz w:val="28"/>
+            </w:rPr>
+            <w:t xml:space="preserve"> </w:t>
+          </w:r>
+          <w:proofErr w:type="spellStart"/>
+          <w:r>
+            <w:rPr>
+              <w:sz w:val="28"/>
+            </w:rPr>
+            <w:t>thiệu</w:t>
+          </w:r>
+          <w:proofErr w:type="spellEnd"/>
           <w:r>
             <w:rPr>
               <w:sz w:val="28"/>
@@ -1270,6 +1318,7 @@
               <w:tab w:val="right" w:leader="dot" w:pos="9214"/>
             </w:tabs>
             <w:ind w:right="429"/>
+            <w:jc w:val="both"/>
             <w:rPr>
               <w:sz w:val="28"/>
             </w:rPr>
@@ -1278,7 +1327,35 @@
             <w:rPr>
               <w:sz w:val="28"/>
             </w:rPr>
-            <w:t>Phân công nhiệm vụ</w:t>
+            <w:t xml:space="preserve">Phân </w:t>
+          </w:r>
+          <w:proofErr w:type="spellStart"/>
+          <w:r>
+            <w:rPr>
+              <w:sz w:val="28"/>
+            </w:rPr>
+            <w:t>công</w:t>
+          </w:r>
+          <w:proofErr w:type="spellEnd"/>
+          <w:r>
+            <w:rPr>
+              <w:sz w:val="28"/>
+            </w:rPr>
+            <w:t xml:space="preserve"> </w:t>
+          </w:r>
+          <w:proofErr w:type="spellStart"/>
+          <w:r>
+            <w:rPr>
+              <w:sz w:val="28"/>
+            </w:rPr>
+            <w:t>nhiệm</w:t>
+          </w:r>
+          <w:proofErr w:type="spellEnd"/>
+          <w:r>
+            <w:rPr>
+              <w:sz w:val="28"/>
+            </w:rPr>
+            <w:t xml:space="preserve"> vụ</w:t>
           </w:r>
           <w:r>
             <w:rPr>
@@ -1299,21 +1376,44 @@
               <w:tab w:val="right" w:leader="dot" w:pos="9214"/>
             </w:tabs>
             <w:ind w:right="429"/>
+            <w:jc w:val="both"/>
             <w:rPr>
               <w:sz w:val="28"/>
             </w:rPr>
           </w:pPr>
-          <w:r>
-            <w:rPr>
-              <w:sz w:val="28"/>
-            </w:rPr>
-            <w:t xml:space="preserve">Ứng </w:t>
-          </w:r>
           <w:proofErr w:type="spellStart"/>
           <w:r>
             <w:rPr>
               <w:sz w:val="28"/>
             </w:rPr>
+            <w:t>Đặc</w:t>
+          </w:r>
+          <w:proofErr w:type="spellEnd"/>
+          <w:r>
+            <w:rPr>
+              <w:sz w:val="28"/>
+            </w:rPr>
+            <w:t xml:space="preserve"> </w:t>
+          </w:r>
+          <w:proofErr w:type="spellStart"/>
+          <w:r>
+            <w:rPr>
+              <w:sz w:val="28"/>
+            </w:rPr>
+            <w:t>tả</w:t>
+          </w:r>
+          <w:proofErr w:type="spellEnd"/>
+          <w:r>
+            <w:rPr>
+              <w:sz w:val="28"/>
+            </w:rPr>
+            <w:t xml:space="preserve"> ứng </w:t>
+          </w:r>
+          <w:proofErr w:type="spellStart"/>
+          <w:r>
+            <w:rPr>
+              <w:sz w:val="28"/>
+            </w:rPr>
             <w:t>dụng</w:t>
           </w:r>
           <w:proofErr w:type="spellEnd"/>
@@ -1323,11 +1423,53 @@
             </w:rPr>
             <w:tab/>
           </w:r>
-          <w:r>
-            <w:rPr>
-              <w:sz w:val="28"/>
-            </w:rPr>
-            <w:t>5</w:t>
+        </w:p>
+        <w:p>
+          <w:pPr>
+            <w:tabs>
+              <w:tab w:val="right" w:leader="dot" w:pos="9214"/>
+            </w:tabs>
+            <w:ind w:left="1080" w:right="429"/>
+            <w:jc w:val="both"/>
+            <w:rPr>
+              <w:sz w:val="28"/>
+            </w:rPr>
+          </w:pPr>
+          <w:r>
+            <w:rPr>
+              <w:sz w:val="28"/>
+            </w:rPr>
+            <w:t>1. Functional requirements</w:t>
+          </w:r>
+          <w:r>
+            <w:rPr>
+              <w:sz w:val="28"/>
+            </w:rPr>
+            <w:tab/>
+          </w:r>
+        </w:p>
+        <w:p>
+          <w:pPr>
+            <w:tabs>
+              <w:tab w:val="right" w:leader="dot" w:pos="9214"/>
+            </w:tabs>
+            <w:ind w:left="1080" w:right="429"/>
+            <w:jc w:val="both"/>
+            <w:rPr>
+              <w:sz w:val="28"/>
+            </w:rPr>
+          </w:pPr>
+          <w:r>
+            <w:rPr>
+              <w:sz w:val="28"/>
+            </w:rPr>
+            <w:t>2. Non-functional requirements</w:t>
+          </w:r>
+          <w:r>
+            <w:rPr>
+              <w:sz w:val="28"/>
+            </w:rPr>
+            <w:tab/>
           </w:r>
         </w:p>
         <w:p>
@@ -1341,6 +1483,7 @@
               <w:tab w:val="right" w:leader="dot" w:pos="9214"/>
             </w:tabs>
             <w:ind w:right="429"/>
+            <w:jc w:val="both"/>
             <w:rPr>
               <w:sz w:val="28"/>
             </w:rPr>
@@ -1350,7 +1493,7 @@
             <w:rPr>
               <w:sz w:val="28"/>
             </w:rPr>
-            <w:t>Đặc</w:t>
+            <w:t>Kiểm</w:t>
           </w:r>
           <w:proofErr w:type="spellEnd"/>
           <w:r>
@@ -1364,23 +1507,196 @@
             <w:rPr>
               <w:sz w:val="28"/>
             </w:rPr>
-            <w:t>tả</w:t>
+            <w:t>tra</w:t>
           </w:r>
           <w:proofErr w:type="spellEnd"/>
           <w:r>
             <w:rPr>
               <w:sz w:val="28"/>
             </w:rPr>
-            <w:t xml:space="preserve"> ứng </w:t>
+            <w:t xml:space="preserve"> các </w:t>
           </w:r>
           <w:proofErr w:type="spellStart"/>
           <w:r>
             <w:rPr>
               <w:sz w:val="28"/>
             </w:rPr>
-            <w:t>dụng</w:t>
+            <w:t>yêu</w:t>
           </w:r>
           <w:proofErr w:type="spellEnd"/>
+          <w:r>
+            <w:rPr>
+              <w:sz w:val="28"/>
+            </w:rPr>
+            <w:t xml:space="preserve"> </w:t>
+          </w:r>
+          <w:proofErr w:type="spellStart"/>
+          <w:r>
+            <w:rPr>
+              <w:sz w:val="28"/>
+            </w:rPr>
+            <w:t>cầu</w:t>
+          </w:r>
+          <w:proofErr w:type="spellEnd"/>
+          <w:r>
+            <w:rPr>
+              <w:sz w:val="28"/>
+            </w:rPr>
+            <w:t xml:space="preserve"> </w:t>
+          </w:r>
+          <w:proofErr w:type="spellStart"/>
+          <w:r>
+            <w:rPr>
+              <w:sz w:val="28"/>
+            </w:rPr>
+            <w:t>chức</w:t>
+          </w:r>
+          <w:proofErr w:type="spellEnd"/>
+          <w:r>
+            <w:rPr>
+              <w:sz w:val="28"/>
+            </w:rPr>
+            <w:t xml:space="preserve"> </w:t>
+          </w:r>
+          <w:proofErr w:type="spellStart"/>
+          <w:r>
+            <w:rPr>
+              <w:sz w:val="28"/>
+            </w:rPr>
+            <w:t>năng</w:t>
+          </w:r>
+          <w:proofErr w:type="spellEnd"/>
+          <w:r>
+            <w:rPr>
+              <w:sz w:val="28"/>
+            </w:rPr>
+            <w:tab/>
+          </w:r>
+        </w:p>
+        <w:p>
+          <w:pPr>
+            <w:pStyle w:val="ListParagraph"/>
+            <w:tabs>
+              <w:tab w:val="right" w:leader="dot" w:pos="9214"/>
+            </w:tabs>
+            <w:ind w:left="1080" w:right="429"/>
+            <w:jc w:val="both"/>
+            <w:rPr>
+              <w:sz w:val="28"/>
+            </w:rPr>
+          </w:pPr>
+          <w:r>
+            <w:rPr>
+              <w:sz w:val="28"/>
+            </w:rPr>
+            <w:t>1.</w:t>
+          </w:r>
+          <w:r>
+            <w:rPr>
+              <w:sz w:val="28"/>
+            </w:rPr>
+            <w:t xml:space="preserve"> </w:t>
+          </w:r>
+          <w:r>
+            <w:rPr>
+              <w:sz w:val="28"/>
+            </w:rPr>
+            <w:tab/>
+          </w:r>
+        </w:p>
+        <w:p>
+          <w:pPr>
+            <w:pStyle w:val="ListParagraph"/>
+            <w:tabs>
+              <w:tab w:val="right" w:leader="dot" w:pos="9214"/>
+            </w:tabs>
+            <w:ind w:left="1080" w:right="429"/>
+            <w:jc w:val="both"/>
+            <w:rPr>
+              <w:sz w:val="28"/>
+            </w:rPr>
+          </w:pPr>
+          <w:r>
+            <w:rPr>
+              <w:sz w:val="28"/>
+            </w:rPr>
+            <w:t xml:space="preserve">2. </w:t>
+          </w:r>
+          <w:r>
+            <w:rPr>
+              <w:sz w:val="28"/>
+            </w:rPr>
+            <w:tab/>
+          </w:r>
+        </w:p>
+        <w:p>
+          <w:pPr>
+            <w:pStyle w:val="ListParagraph"/>
+            <w:tabs>
+              <w:tab w:val="right" w:leader="dot" w:pos="9214"/>
+            </w:tabs>
+            <w:ind w:left="1080" w:right="429"/>
+            <w:jc w:val="both"/>
+            <w:rPr>
+              <w:sz w:val="28"/>
+            </w:rPr>
+          </w:pPr>
+          <w:r>
+            <w:rPr>
+              <w:sz w:val="28"/>
+            </w:rPr>
+            <w:t xml:space="preserve">3. </w:t>
+          </w:r>
+          <w:r>
+            <w:rPr>
+              <w:sz w:val="28"/>
+            </w:rPr>
+            <w:tab/>
+          </w:r>
+        </w:p>
+        <w:p>
+          <w:pPr>
+            <w:pStyle w:val="ListParagraph"/>
+            <w:tabs>
+              <w:tab w:val="right" w:leader="dot" w:pos="9214"/>
+            </w:tabs>
+            <w:ind w:left="1080" w:right="429"/>
+            <w:jc w:val="both"/>
+            <w:rPr>
+              <w:sz w:val="28"/>
+            </w:rPr>
+          </w:pPr>
+          <w:r>
+            <w:rPr>
+              <w:sz w:val="28"/>
+            </w:rPr>
+            <w:t xml:space="preserve">4. </w:t>
+          </w:r>
+          <w:r>
+            <w:rPr>
+              <w:sz w:val="28"/>
+            </w:rPr>
+            <w:tab/>
+          </w:r>
+        </w:p>
+        <w:p>
+          <w:pPr>
+            <w:pStyle w:val="ListParagraph"/>
+            <w:tabs>
+              <w:tab w:val="right" w:leader="dot" w:pos="9214"/>
+            </w:tabs>
+            <w:ind w:left="1080" w:right="429"/>
+            <w:jc w:val="both"/>
+            <w:rPr>
+              <w:sz w:val="28"/>
+            </w:rPr>
+          </w:pPr>
+          <w:r>
+            <w:rPr>
+              <w:sz w:val="28"/>
+            </w:rPr>
+            <w:t xml:space="preserve">5. </w:t>
+          </w:r>
           <w:r>
             <w:rPr>
               <w:sz w:val="28"/>
@@ -1399,6 +1715,7 @@
               <w:tab w:val="right" w:leader="dot" w:pos="9214"/>
             </w:tabs>
             <w:ind w:right="429"/>
+            <w:jc w:val="both"/>
             <w:rPr>
               <w:sz w:val="28"/>
             </w:rPr>
@@ -1457,7 +1774,7 @@
             <w:rPr>
               <w:sz w:val="28"/>
             </w:rPr>
-            <w:t xml:space="preserve"> </w:t>
+            <w:t xml:space="preserve"> phi </w:t>
           </w:r>
           <w:proofErr w:type="spellStart"/>
           <w:r>
@@ -1490,11 +1807,11 @@
         </w:p>
         <w:p>
           <w:pPr>
-            <w:pStyle w:val="ListParagraph"/>
             <w:tabs>
               <w:tab w:val="right" w:leader="dot" w:pos="9214"/>
             </w:tabs>
             <w:ind w:left="1080" w:right="429"/>
+            <w:jc w:val="both"/>
             <w:rPr>
               <w:sz w:val="28"/>
             </w:rPr>
@@ -1503,28 +1820,23 @@
             <w:rPr>
               <w:sz w:val="28"/>
             </w:rPr>
-            <w:t>1.</w:t>
-          </w:r>
-          <w:r>
-            <w:rPr>
-              <w:sz w:val="28"/>
-            </w:rPr>
-            <w:t xml:space="preserve"> </w:t>
+            <w:t xml:space="preserve">1. </w:t>
           </w:r>
           <w:r>
             <w:rPr>
               <w:sz w:val="28"/>
             </w:rPr>
             <w:tab/>
+            <w:t>5</w:t>
           </w:r>
         </w:p>
         <w:p>
           <w:pPr>
-            <w:pStyle w:val="ListParagraph"/>
             <w:tabs>
               <w:tab w:val="right" w:leader="dot" w:pos="9214"/>
             </w:tabs>
             <w:ind w:left="1080" w:right="429"/>
+            <w:jc w:val="both"/>
             <w:rPr>
               <w:sz w:val="28"/>
             </w:rPr>
@@ -1540,15 +1852,16 @@
               <w:sz w:val="28"/>
             </w:rPr>
             <w:tab/>
+            <w:t>7</w:t>
           </w:r>
         </w:p>
         <w:p>
           <w:pPr>
-            <w:pStyle w:val="ListParagraph"/>
             <w:tabs>
               <w:tab w:val="right" w:leader="dot" w:pos="9214"/>
             </w:tabs>
             <w:ind w:left="1080" w:right="429"/>
+            <w:jc w:val="both"/>
             <w:rPr>
               <w:sz w:val="28"/>
             </w:rPr>
@@ -1557,22 +1870,29 @@
             <w:rPr>
               <w:sz w:val="28"/>
             </w:rPr>
-            <w:t xml:space="preserve">3. </w:t>
+            <w:t>3.</w:t>
+          </w:r>
+          <w:r>
+            <w:rPr>
+              <w:sz w:val="28"/>
+            </w:rPr>
+            <w:t xml:space="preserve"> </w:t>
           </w:r>
           <w:r>
             <w:rPr>
               <w:sz w:val="28"/>
             </w:rPr>
             <w:tab/>
+            <w:t>8</w:t>
           </w:r>
         </w:p>
         <w:p>
           <w:pPr>
-            <w:pStyle w:val="ListParagraph"/>
             <w:tabs>
               <w:tab w:val="right" w:leader="dot" w:pos="9214"/>
             </w:tabs>
             <w:ind w:left="1080" w:right="429"/>
+            <w:jc w:val="both"/>
             <w:rPr>
               <w:sz w:val="28"/>
             </w:rPr>
@@ -1581,22 +1901,29 @@
             <w:rPr>
               <w:sz w:val="28"/>
             </w:rPr>
-            <w:t xml:space="preserve">4. </w:t>
+            <w:t>4.</w:t>
+          </w:r>
+          <w:r>
+            <w:rPr>
+              <w:sz w:val="28"/>
+            </w:rPr>
+            <w:t xml:space="preserve"> </w:t>
           </w:r>
           <w:r>
             <w:rPr>
               <w:sz w:val="28"/>
             </w:rPr>
             <w:tab/>
+            <w:t>9</w:t>
           </w:r>
         </w:p>
         <w:p>
           <w:pPr>
-            <w:pStyle w:val="ListParagraph"/>
             <w:tabs>
               <w:tab w:val="right" w:leader="dot" w:pos="9214"/>
             </w:tabs>
             <w:ind w:left="1080" w:right="429"/>
+            <w:jc w:val="both"/>
             <w:rPr>
               <w:sz w:val="28"/>
             </w:rPr>
@@ -1605,13 +1932,20 @@
             <w:rPr>
               <w:sz w:val="28"/>
             </w:rPr>
-            <w:t xml:space="preserve">5. </w:t>
+            <w:t>5.</w:t>
+          </w:r>
+          <w:r>
+            <w:rPr>
+              <w:sz w:val="28"/>
+            </w:rPr>
+            <w:t xml:space="preserve"> </w:t>
           </w:r>
           <w:r>
             <w:rPr>
               <w:sz w:val="28"/>
             </w:rPr>
             <w:tab/>
+            <w:t>10</w:t>
           </w:r>
         </w:p>
         <w:p>
@@ -1625,6 +1959,7 @@
               <w:tab w:val="right" w:leader="dot" w:pos="9214"/>
             </w:tabs>
             <w:ind w:right="429"/>
+            <w:jc w:val="both"/>
             <w:rPr>
               <w:sz w:val="28"/>
             </w:rPr>
@@ -1634,244 +1969,14 @@
             <w:rPr>
               <w:sz w:val="28"/>
             </w:rPr>
-            <w:t>Kiểm</w:t>
+            <w:t>Tổng</w:t>
           </w:r>
           <w:proofErr w:type="spellEnd"/>
           <w:r>
             <w:rPr>
               <w:sz w:val="28"/>
             </w:rPr>
-            <w:t xml:space="preserve"> </w:t>
-          </w:r>
-          <w:proofErr w:type="spellStart"/>
-          <w:r>
-            <w:rPr>
-              <w:sz w:val="28"/>
-            </w:rPr>
-            <w:t>tra</w:t>
-          </w:r>
-          <w:proofErr w:type="spellEnd"/>
-          <w:r>
-            <w:rPr>
-              <w:sz w:val="28"/>
-            </w:rPr>
-            <w:t xml:space="preserve"> các </w:t>
-          </w:r>
-          <w:proofErr w:type="spellStart"/>
-          <w:r>
-            <w:rPr>
-              <w:sz w:val="28"/>
-            </w:rPr>
-            <w:t>yêu</w:t>
-          </w:r>
-          <w:proofErr w:type="spellEnd"/>
-          <w:r>
-            <w:rPr>
-              <w:sz w:val="28"/>
-            </w:rPr>
-            <w:t xml:space="preserve"> </w:t>
-          </w:r>
-          <w:proofErr w:type="spellStart"/>
-          <w:r>
-            <w:rPr>
-              <w:sz w:val="28"/>
-            </w:rPr>
-            <w:t>cầu</w:t>
-          </w:r>
-          <w:proofErr w:type="spellEnd"/>
-          <w:r>
-            <w:rPr>
-              <w:sz w:val="28"/>
-            </w:rPr>
-            <w:t xml:space="preserve"> phi </w:t>
-          </w:r>
-          <w:proofErr w:type="spellStart"/>
-          <w:r>
-            <w:rPr>
-              <w:sz w:val="28"/>
-            </w:rPr>
-            <w:t>chức</w:t>
-          </w:r>
-          <w:proofErr w:type="spellEnd"/>
-          <w:r>
-            <w:rPr>
-              <w:sz w:val="28"/>
-            </w:rPr>
-            <w:t xml:space="preserve"> </w:t>
-          </w:r>
-          <w:proofErr w:type="spellStart"/>
-          <w:r>
-            <w:rPr>
-              <w:sz w:val="28"/>
-            </w:rPr>
-            <w:t>năng</w:t>
-          </w:r>
-          <w:proofErr w:type="spellEnd"/>
-          <w:r>
-            <w:rPr>
-              <w:sz w:val="28"/>
-            </w:rPr>
-            <w:tab/>
-          </w:r>
-        </w:p>
-        <w:p>
-          <w:pPr>
-            <w:tabs>
-              <w:tab w:val="right" w:leader="dot" w:pos="9214"/>
-            </w:tabs>
-            <w:ind w:left="1080" w:right="429"/>
-            <w:rPr>
-              <w:sz w:val="28"/>
-            </w:rPr>
-          </w:pPr>
-          <w:r>
-            <w:rPr>
-              <w:sz w:val="28"/>
-            </w:rPr>
-            <w:t xml:space="preserve">1. </w:t>
-          </w:r>
-          <w:r>
-            <w:rPr>
-              <w:sz w:val="28"/>
-            </w:rPr>
-            <w:tab/>
-            <w:t>5</w:t>
-          </w:r>
-        </w:p>
-        <w:p>
-          <w:pPr>
-            <w:tabs>
-              <w:tab w:val="right" w:leader="dot" w:pos="9214"/>
-            </w:tabs>
-            <w:ind w:left="1080" w:right="429"/>
-            <w:rPr>
-              <w:sz w:val="28"/>
-            </w:rPr>
-          </w:pPr>
-          <w:r>
-            <w:rPr>
-              <w:sz w:val="28"/>
-            </w:rPr>
-            <w:t xml:space="preserve">2. </w:t>
-          </w:r>
-          <w:r>
-            <w:rPr>
-              <w:sz w:val="28"/>
-            </w:rPr>
-            <w:tab/>
-            <w:t>7</w:t>
-          </w:r>
-        </w:p>
-        <w:p>
-          <w:pPr>
-            <w:tabs>
-              <w:tab w:val="right" w:leader="dot" w:pos="9214"/>
-            </w:tabs>
-            <w:ind w:left="1080" w:right="429"/>
-            <w:rPr>
-              <w:sz w:val="28"/>
-            </w:rPr>
-          </w:pPr>
-          <w:r>
-            <w:rPr>
-              <w:sz w:val="28"/>
-            </w:rPr>
-            <w:t>3.</w:t>
-          </w:r>
-          <w:r>
-            <w:rPr>
-              <w:sz w:val="28"/>
-            </w:rPr>
-            <w:t xml:space="preserve"> </w:t>
-          </w:r>
-          <w:r>
-            <w:rPr>
-              <w:sz w:val="28"/>
-            </w:rPr>
-            <w:tab/>
-            <w:t>8</w:t>
-          </w:r>
-        </w:p>
-        <w:p>
-          <w:pPr>
-            <w:tabs>
-              <w:tab w:val="right" w:leader="dot" w:pos="9214"/>
-            </w:tabs>
-            <w:ind w:left="1080" w:right="429"/>
-            <w:rPr>
-              <w:sz w:val="28"/>
-            </w:rPr>
-          </w:pPr>
-          <w:r>
-            <w:rPr>
-              <w:sz w:val="28"/>
-            </w:rPr>
-            <w:t>4.</w:t>
-          </w:r>
-          <w:r>
-            <w:rPr>
-              <w:sz w:val="28"/>
-            </w:rPr>
-            <w:t xml:space="preserve"> </w:t>
-          </w:r>
-          <w:r>
-            <w:rPr>
-              <w:sz w:val="28"/>
-            </w:rPr>
-            <w:tab/>
-            <w:t>9</w:t>
-          </w:r>
-        </w:p>
-        <w:p>
-          <w:pPr>
-            <w:tabs>
-              <w:tab w:val="right" w:leader="dot" w:pos="9214"/>
-            </w:tabs>
-            <w:ind w:left="1080" w:right="429"/>
-            <w:rPr>
-              <w:sz w:val="28"/>
-            </w:rPr>
-          </w:pPr>
-          <w:r>
-            <w:rPr>
-              <w:sz w:val="28"/>
-            </w:rPr>
-            <w:t>5.</w:t>
-          </w:r>
-          <w:r>
-            <w:rPr>
-              <w:sz w:val="28"/>
-            </w:rPr>
-            <w:t xml:space="preserve"> </w:t>
-          </w:r>
-          <w:r>
-            <w:rPr>
-              <w:sz w:val="28"/>
-            </w:rPr>
-            <w:tab/>
-            <w:t>10</w:t>
-          </w:r>
-        </w:p>
-        <w:p>
-          <w:pPr>
-            <w:pStyle w:val="ListParagraph"/>
-            <w:numPr>
-              <w:ilvl w:val="0"/>
-              <w:numId w:val="3"/>
-            </w:numPr>
-            <w:tabs>
-              <w:tab w:val="right" w:leader="dot" w:pos="9214"/>
-            </w:tabs>
-            <w:ind w:right="429"/>
-            <w:rPr>
-              <w:sz w:val="28"/>
-            </w:rPr>
-          </w:pPr>
-          <w:r>
-            <w:rPr>
-              <w:sz w:val="28"/>
-            </w:rPr>
-            <w:t>Tổng kết</w:t>
+            <w:t xml:space="preserve"> kết</w:t>
           </w:r>
           <w:r>
             <w:rPr>
@@ -1889,6 +1994,7 @@
         <w:p>
           <w:pPr>
             <w:ind w:right="429"/>
+            <w:jc w:val="both"/>
           </w:pPr>
           <w:r>
             <w:rPr>
@@ -1905,6 +2011,7 @@
     <w:p>
       <w:pPr>
         <w:ind w:right="429"/>
+        <w:jc w:val="both"/>
         <w:rPr>
           <w:szCs w:val="24"/>
           <w:lang w:val="vi-VN"/>
@@ -1917,8 +2024,6 @@
         </w:rPr>
         <w:br w:type="page"/>
       </w:r>
-      <w:bookmarkStart w:id="0" w:name="_GoBack"/>
-      <w:bookmarkEnd w:id="0"/>
     </w:p>
     <w:p>
       <w:pPr>
@@ -1929,6 +2034,7 @@
         </w:numPr>
         <w:spacing w:after="0" w:line="360" w:lineRule="auto"/>
         <w:ind w:left="360" w:right="429"/>
+        <w:jc w:val="both"/>
         <w:outlineLvl w:val="0"/>
         <w:rPr>
           <w:b/>
@@ -1938,7 +2044,7 @@
           <w:lang w:val="vi-VN"/>
         </w:rPr>
       </w:pPr>
-      <w:bookmarkStart w:id="1" w:name="_Toc94124572"/>
+      <w:bookmarkStart w:id="0" w:name="_Toc94124572"/>
       <w:r>
         <w:rPr>
           <w:b/>
@@ -1950,149 +2056,176 @@
         <w:lastRenderedPageBreak/>
         <w:t>Lời cảm ơn</w:t>
       </w:r>
-      <w:bookmarkEnd w:id="1"/>
+      <w:bookmarkEnd w:id="0"/>
+    </w:p>
+    <w:p>
+      <w:pPr>
+        <w:pStyle w:val="ListParagraph"/>
+        <w:spacing w:after="0" w:line="276" w:lineRule="auto"/>
+        <w:ind w:left="0" w:right="429" w:firstLine="360"/>
+        <w:jc w:val="both"/>
+        <w:rPr>
+          <w:sz w:val="26"/>
+          <w:szCs w:val="26"/>
+          <w:lang w:val="vi-VN"/>
+        </w:rPr>
+      </w:pPr>
+      <w:r>
+        <w:rPr>
+          <w:sz w:val="26"/>
+          <w:szCs w:val="26"/>
+          <w:lang w:val="vi-VN"/>
+        </w:rPr>
+        <w:t xml:space="preserve">Thân chào thầy và các bạn sinh viên, đây là bài tập lớn môn </w:t>
+      </w:r>
+      <w:proofErr w:type="spellStart"/>
+      <w:r>
+        <w:rPr>
+          <w:sz w:val="26"/>
+          <w:szCs w:val="26"/>
+        </w:rPr>
+        <w:t>Kiểm</w:t>
+      </w:r>
+      <w:proofErr w:type="spellEnd"/>
+      <w:r>
+        <w:rPr>
+          <w:sz w:val="26"/>
+          <w:szCs w:val="26"/>
+        </w:rPr>
+        <w:t xml:space="preserve"> </w:t>
+      </w:r>
+      <w:proofErr w:type="spellStart"/>
+      <w:r>
+        <w:rPr>
+          <w:sz w:val="26"/>
+          <w:szCs w:val="26"/>
+        </w:rPr>
+        <w:t>tra</w:t>
+      </w:r>
+      <w:proofErr w:type="spellEnd"/>
+      <w:r>
+        <w:rPr>
+          <w:sz w:val="26"/>
+          <w:szCs w:val="26"/>
+        </w:rPr>
+        <w:t xml:space="preserve"> </w:t>
+      </w:r>
+      <w:r>
+        <w:rPr>
+          <w:sz w:val="26"/>
+          <w:szCs w:val="26"/>
+          <w:lang w:val="vi-VN"/>
+        </w:rPr>
+        <w:t>Phần mềm với sự hướng dẫn của thầy Phó giáo sư tiến sĩ</w:t>
+      </w:r>
+      <w:r>
+        <w:rPr>
+          <w:sz w:val="26"/>
+          <w:szCs w:val="26"/>
+        </w:rPr>
+        <w:t xml:space="preserve"> </w:t>
+      </w:r>
+      <w:proofErr w:type="spellStart"/>
+      <w:r>
+        <w:rPr>
+          <w:sz w:val="26"/>
+          <w:szCs w:val="26"/>
+        </w:rPr>
+        <w:t>Bùi</w:t>
+      </w:r>
+      <w:proofErr w:type="spellEnd"/>
+      <w:r>
+        <w:rPr>
+          <w:sz w:val="26"/>
+          <w:szCs w:val="26"/>
+        </w:rPr>
+        <w:t xml:space="preserve"> </w:t>
+      </w:r>
+      <w:proofErr w:type="spellStart"/>
+      <w:r>
+        <w:rPr>
+          <w:sz w:val="26"/>
+          <w:szCs w:val="26"/>
+        </w:rPr>
+        <w:t>Hoài</w:t>
+      </w:r>
+      <w:proofErr w:type="spellEnd"/>
+      <w:r>
+        <w:rPr>
+          <w:sz w:val="26"/>
+          <w:szCs w:val="26"/>
+        </w:rPr>
+        <w:t xml:space="preserve"> </w:t>
+      </w:r>
+      <w:proofErr w:type="spellStart"/>
+      <w:r>
+        <w:rPr>
+          <w:sz w:val="26"/>
+          <w:szCs w:val="26"/>
+        </w:rPr>
+        <w:t>Thắng</w:t>
+      </w:r>
+      <w:proofErr w:type="spellEnd"/>
+      <w:r>
+        <w:rPr>
+          <w:sz w:val="26"/>
+          <w:szCs w:val="26"/>
+          <w:lang w:val="vi-VN"/>
+        </w:rPr>
+        <w:t>.</w:t>
+      </w:r>
+    </w:p>
+    <w:p>
+      <w:pPr>
+        <w:pStyle w:val="ListParagraph"/>
+        <w:spacing w:after="0" w:line="276" w:lineRule="auto"/>
+        <w:ind w:left="0" w:right="429" w:firstLine="360"/>
+        <w:jc w:val="both"/>
+        <w:rPr>
+          <w:sz w:val="26"/>
+          <w:szCs w:val="26"/>
+          <w:lang w:val="vi-VN"/>
+        </w:rPr>
+      </w:pPr>
+      <w:r>
+        <w:rPr>
+          <w:sz w:val="26"/>
+          <w:szCs w:val="26"/>
+          <w:lang w:val="vi-VN"/>
+        </w:rPr>
+        <w:t>Chúng em sẽ cố gắng cung cấp các ý về các bài toán của đề tài một cách dễ hiểu nhất. Thay mặt lớp, nhóm xin chân thành cảm ơn thầy đã chỉ dạy và hướng dẫn nhiệt tình trong học kì vừa qua.</w:t>
+      </w:r>
     </w:p>
     <w:p>
       <w:pPr>
         <w:pStyle w:val="ListParagraph"/>
         <w:spacing w:after="0" w:line="360" w:lineRule="auto"/>
         <w:ind w:left="0" w:right="429" w:firstLine="360"/>
-        <w:rPr>
-          <w:sz w:val="26"/>
-          <w:szCs w:val="26"/>
-          <w:lang w:val="vi-VN"/>
-        </w:rPr>
-      </w:pPr>
-      <w:r>
-        <w:rPr>
-          <w:sz w:val="26"/>
-          <w:szCs w:val="26"/>
-          <w:lang w:val="vi-VN"/>
-        </w:rPr>
-        <w:t xml:space="preserve">Thân chào thầy và các bạn sinh viên, đây là bài tập lớn môn </w:t>
-      </w:r>
-      <w:proofErr w:type="spellStart"/>
-      <w:r>
-        <w:rPr>
-          <w:sz w:val="26"/>
-          <w:szCs w:val="26"/>
-        </w:rPr>
-        <w:t>Kiểm</w:t>
-      </w:r>
-      <w:proofErr w:type="spellEnd"/>
-      <w:r>
-        <w:rPr>
-          <w:sz w:val="26"/>
-          <w:szCs w:val="26"/>
-        </w:rPr>
-        <w:t xml:space="preserve"> </w:t>
-      </w:r>
-      <w:proofErr w:type="spellStart"/>
-      <w:r>
-        <w:rPr>
-          <w:sz w:val="26"/>
-          <w:szCs w:val="26"/>
-        </w:rPr>
-        <w:t>tra</w:t>
-      </w:r>
-      <w:proofErr w:type="spellEnd"/>
-      <w:r>
-        <w:rPr>
-          <w:sz w:val="26"/>
-          <w:szCs w:val="26"/>
-        </w:rPr>
-        <w:t xml:space="preserve"> </w:t>
-      </w:r>
-      <w:r>
-        <w:rPr>
-          <w:sz w:val="26"/>
-          <w:szCs w:val="26"/>
-          <w:lang w:val="vi-VN"/>
-        </w:rPr>
-        <w:t>Phần mềm với sự hướng dẫn của thầy Phó giáo sư tiến sĩ</w:t>
-      </w:r>
-      <w:r>
-        <w:rPr>
-          <w:sz w:val="26"/>
-          <w:szCs w:val="26"/>
-        </w:rPr>
-        <w:t xml:space="preserve"> </w:t>
-      </w:r>
-      <w:proofErr w:type="spellStart"/>
-      <w:r>
-        <w:rPr>
-          <w:sz w:val="26"/>
-          <w:szCs w:val="26"/>
-        </w:rPr>
-        <w:t>Bùi</w:t>
-      </w:r>
-      <w:proofErr w:type="spellEnd"/>
-      <w:r>
-        <w:rPr>
-          <w:sz w:val="26"/>
-          <w:szCs w:val="26"/>
-        </w:rPr>
-        <w:t xml:space="preserve"> </w:t>
-      </w:r>
-      <w:proofErr w:type="spellStart"/>
-      <w:r>
-        <w:rPr>
-          <w:sz w:val="26"/>
-          <w:szCs w:val="26"/>
-        </w:rPr>
-        <w:t>Hoài</w:t>
-      </w:r>
-      <w:proofErr w:type="spellEnd"/>
-      <w:r>
-        <w:rPr>
-          <w:sz w:val="26"/>
-          <w:szCs w:val="26"/>
-        </w:rPr>
-        <w:t xml:space="preserve"> </w:t>
-      </w:r>
-      <w:proofErr w:type="spellStart"/>
-      <w:r>
-        <w:rPr>
-          <w:sz w:val="26"/>
-          <w:szCs w:val="26"/>
-        </w:rPr>
-        <w:t>Thắng</w:t>
-      </w:r>
-      <w:proofErr w:type="spellEnd"/>
-      <w:r>
-        <w:rPr>
-          <w:sz w:val="26"/>
-          <w:szCs w:val="26"/>
-          <w:lang w:val="vi-VN"/>
-        </w:rPr>
-        <w:t>.</w:t>
-      </w:r>
+        <w:jc w:val="both"/>
+        <w:rPr>
+          <w:szCs w:val="24"/>
+          <w:lang w:val="vi-VN"/>
+        </w:rPr>
+      </w:pPr>
     </w:p>
     <w:p>
       <w:pPr>
         <w:pStyle w:val="ListParagraph"/>
         <w:spacing w:after="0" w:line="360" w:lineRule="auto"/>
         <w:ind w:left="0" w:right="429" w:firstLine="360"/>
-        <w:rPr>
-          <w:sz w:val="26"/>
-          <w:szCs w:val="26"/>
-          <w:lang w:val="vi-VN"/>
-        </w:rPr>
-      </w:pPr>
-      <w:r>
-        <w:rPr>
-          <w:sz w:val="26"/>
-          <w:szCs w:val="26"/>
-          <w:lang w:val="vi-VN"/>
-        </w:rPr>
-        <w:t>Chúng em sẽ cố gắng cung cấp các ý về các bài toán của đề tài một cách dễ hiểu nhất. Thay mặt lớp, nhóm xin chân thành cảm ơn thầy đã chỉ dạy và hướng dẫn nhiệt tình trong học kì vừa qua.</w:t>
-      </w:r>
+        <w:jc w:val="both"/>
+        <w:rPr>
+          <w:szCs w:val="24"/>
+          <w:lang w:val="vi-VN"/>
+        </w:rPr>
+      </w:pPr>
     </w:p>
     <w:p>
       <w:pPr>
         <w:pStyle w:val="ListParagraph"/>
         <w:spacing w:after="0" w:line="360" w:lineRule="auto"/>
         <w:ind w:left="0" w:right="429" w:firstLine="360"/>
+        <w:jc w:val="both"/>
         <w:rPr>
           <w:szCs w:val="24"/>
           <w:lang w:val="vi-VN"/>
@@ -2104,6 +2237,7 @@
         <w:pStyle w:val="ListParagraph"/>
         <w:spacing w:after="0" w:line="360" w:lineRule="auto"/>
         <w:ind w:left="0" w:right="429" w:firstLine="360"/>
+        <w:jc w:val="both"/>
         <w:rPr>
           <w:szCs w:val="24"/>
           <w:lang w:val="vi-VN"/>
@@ -2115,6 +2249,7 @@
         <w:pStyle w:val="ListParagraph"/>
         <w:spacing w:after="0" w:line="360" w:lineRule="auto"/>
         <w:ind w:left="0" w:right="429" w:firstLine="360"/>
+        <w:jc w:val="both"/>
         <w:rPr>
           <w:szCs w:val="24"/>
           <w:lang w:val="vi-VN"/>
@@ -2126,6 +2261,7 @@
         <w:pStyle w:val="ListParagraph"/>
         <w:spacing w:after="0" w:line="360" w:lineRule="auto"/>
         <w:ind w:left="0" w:right="429" w:firstLine="360"/>
+        <w:jc w:val="both"/>
         <w:rPr>
           <w:szCs w:val="24"/>
           <w:lang w:val="vi-VN"/>
@@ -2137,6 +2273,7 @@
         <w:pStyle w:val="ListParagraph"/>
         <w:spacing w:after="0" w:line="360" w:lineRule="auto"/>
         <w:ind w:left="0" w:right="429" w:firstLine="360"/>
+        <w:jc w:val="both"/>
         <w:rPr>
           <w:szCs w:val="24"/>
           <w:lang w:val="vi-VN"/>
@@ -2148,6 +2285,7 @@
         <w:pStyle w:val="ListParagraph"/>
         <w:spacing w:after="0" w:line="360" w:lineRule="auto"/>
         <w:ind w:left="0" w:right="429" w:firstLine="360"/>
+        <w:jc w:val="both"/>
         <w:rPr>
           <w:szCs w:val="24"/>
           <w:lang w:val="vi-VN"/>
@@ -2159,6 +2297,7 @@
         <w:pStyle w:val="ListParagraph"/>
         <w:spacing w:after="0" w:line="360" w:lineRule="auto"/>
         <w:ind w:left="0" w:right="429" w:firstLine="360"/>
+        <w:jc w:val="both"/>
         <w:rPr>
           <w:szCs w:val="24"/>
           <w:lang w:val="vi-VN"/>
@@ -2170,6 +2309,7 @@
         <w:pStyle w:val="ListParagraph"/>
         <w:spacing w:after="0" w:line="360" w:lineRule="auto"/>
         <w:ind w:left="0" w:right="429" w:firstLine="360"/>
+        <w:jc w:val="both"/>
         <w:rPr>
           <w:szCs w:val="24"/>
           <w:lang w:val="vi-VN"/>
@@ -2181,6 +2321,7 @@
         <w:pStyle w:val="ListParagraph"/>
         <w:spacing w:after="0" w:line="360" w:lineRule="auto"/>
         <w:ind w:left="0" w:right="429" w:firstLine="360"/>
+        <w:jc w:val="both"/>
         <w:rPr>
           <w:szCs w:val="24"/>
           <w:lang w:val="vi-VN"/>
@@ -2192,6 +2333,7 @@
         <w:pStyle w:val="ListParagraph"/>
         <w:spacing w:after="0" w:line="360" w:lineRule="auto"/>
         <w:ind w:left="0" w:right="429" w:firstLine="360"/>
+        <w:jc w:val="both"/>
         <w:rPr>
           <w:szCs w:val="24"/>
           <w:lang w:val="vi-VN"/>
@@ -2203,6 +2345,7 @@
         <w:pStyle w:val="ListParagraph"/>
         <w:spacing w:after="0" w:line="360" w:lineRule="auto"/>
         <w:ind w:left="0" w:right="429" w:firstLine="360"/>
+        <w:jc w:val="both"/>
         <w:rPr>
           <w:szCs w:val="24"/>
           <w:lang w:val="vi-VN"/>
@@ -2214,6 +2357,7 @@
         <w:pStyle w:val="ListParagraph"/>
         <w:spacing w:after="0" w:line="360" w:lineRule="auto"/>
         <w:ind w:left="0" w:right="429" w:firstLine="360"/>
+        <w:jc w:val="both"/>
         <w:rPr>
           <w:szCs w:val="24"/>
           <w:lang w:val="vi-VN"/>
@@ -2225,6 +2369,7 @@
         <w:pStyle w:val="ListParagraph"/>
         <w:spacing w:after="0" w:line="360" w:lineRule="auto"/>
         <w:ind w:left="0" w:right="429" w:firstLine="360"/>
+        <w:jc w:val="both"/>
         <w:rPr>
           <w:szCs w:val="24"/>
           <w:lang w:val="vi-VN"/>
@@ -2236,6 +2381,7 @@
         <w:pStyle w:val="ListParagraph"/>
         <w:spacing w:after="0" w:line="360" w:lineRule="auto"/>
         <w:ind w:left="0" w:right="429" w:firstLine="360"/>
+        <w:jc w:val="both"/>
         <w:rPr>
           <w:szCs w:val="24"/>
           <w:lang w:val="vi-VN"/>
@@ -2247,6 +2393,7 @@
         <w:pStyle w:val="ListParagraph"/>
         <w:spacing w:after="0" w:line="360" w:lineRule="auto"/>
         <w:ind w:left="0" w:right="429" w:firstLine="360"/>
+        <w:jc w:val="both"/>
         <w:rPr>
           <w:szCs w:val="24"/>
           <w:lang w:val="vi-VN"/>
@@ -2258,6 +2405,7 @@
         <w:pStyle w:val="ListParagraph"/>
         <w:spacing w:after="0" w:line="360" w:lineRule="auto"/>
         <w:ind w:left="0" w:right="429" w:firstLine="360"/>
+        <w:jc w:val="both"/>
         <w:rPr>
           <w:szCs w:val="24"/>
           <w:lang w:val="vi-VN"/>
@@ -2269,6 +2417,7 @@
         <w:pStyle w:val="ListParagraph"/>
         <w:spacing w:after="0" w:line="360" w:lineRule="auto"/>
         <w:ind w:left="0" w:right="429" w:firstLine="360"/>
+        <w:jc w:val="both"/>
         <w:rPr>
           <w:szCs w:val="24"/>
           <w:lang w:val="vi-VN"/>
@@ -2280,6 +2429,7 @@
         <w:pStyle w:val="ListParagraph"/>
         <w:spacing w:after="0" w:line="360" w:lineRule="auto"/>
         <w:ind w:left="0" w:right="429" w:firstLine="360"/>
+        <w:jc w:val="both"/>
         <w:rPr>
           <w:szCs w:val="24"/>
           <w:lang w:val="vi-VN"/>
@@ -2291,6 +2441,7 @@
         <w:pStyle w:val="ListParagraph"/>
         <w:spacing w:after="0" w:line="360" w:lineRule="auto"/>
         <w:ind w:left="0" w:right="429" w:firstLine="360"/>
+        <w:jc w:val="both"/>
         <w:rPr>
           <w:szCs w:val="24"/>
           <w:lang w:val="vi-VN"/>
@@ -2302,6 +2453,7 @@
         <w:pStyle w:val="ListParagraph"/>
         <w:spacing w:after="0" w:line="360" w:lineRule="auto"/>
         <w:ind w:left="0" w:right="429" w:firstLine="360"/>
+        <w:jc w:val="both"/>
         <w:rPr>
           <w:szCs w:val="24"/>
           <w:lang w:val="vi-VN"/>
@@ -2313,6 +2465,7 @@
         <w:pStyle w:val="ListParagraph"/>
         <w:spacing w:after="0" w:line="360" w:lineRule="auto"/>
         <w:ind w:left="0" w:right="429" w:firstLine="360"/>
+        <w:jc w:val="both"/>
         <w:rPr>
           <w:szCs w:val="24"/>
           <w:lang w:val="vi-VN"/>
@@ -2324,6 +2477,7 @@
         <w:pStyle w:val="ListParagraph"/>
         <w:spacing w:after="0" w:line="360" w:lineRule="auto"/>
         <w:ind w:left="0" w:right="429" w:firstLine="360"/>
+        <w:jc w:val="both"/>
         <w:rPr>
           <w:szCs w:val="24"/>
           <w:lang w:val="vi-VN"/>
@@ -2335,17 +2489,7 @@
         <w:pStyle w:val="ListParagraph"/>
         <w:spacing w:after="0" w:line="360" w:lineRule="auto"/>
         <w:ind w:left="0" w:right="429" w:firstLine="360"/>
-        <w:rPr>
-          <w:szCs w:val="24"/>
-          <w:lang w:val="vi-VN"/>
-        </w:rPr>
-      </w:pPr>
-    </w:p>
-    <w:p>
-      <w:pPr>
-        <w:pStyle w:val="ListParagraph"/>
-        <w:spacing w:after="0" w:line="360" w:lineRule="auto"/>
-        <w:ind w:left="0" w:right="429" w:firstLine="360"/>
+        <w:jc w:val="both"/>
         <w:rPr>
           <w:szCs w:val="24"/>
           <w:lang w:val="vi-VN"/>
@@ -2361,6 +2505,7 @@
         </w:numPr>
         <w:spacing w:after="0" w:line="360" w:lineRule="auto"/>
         <w:ind w:left="360" w:right="429"/>
+        <w:jc w:val="both"/>
         <w:outlineLvl w:val="0"/>
         <w:rPr>
           <w:b/>
@@ -2380,6 +2525,232 @@
         </w:rPr>
         <w:lastRenderedPageBreak/>
         <w:t>Giới thiệu</w:t>
+      </w:r>
+    </w:p>
+    <w:p>
+      <w:pPr>
+        <w:pStyle w:val="ListParagraph"/>
+        <w:spacing w:after="0" w:line="276" w:lineRule="auto"/>
+        <w:ind w:left="0" w:right="429" w:firstLine="360"/>
+        <w:jc w:val="both"/>
+        <w:rPr>
+          <w:sz w:val="26"/>
+          <w:szCs w:val="26"/>
+        </w:rPr>
+      </w:pPr>
+      <w:r>
+        <w:rPr>
+          <w:sz w:val="26"/>
+          <w:szCs w:val="26"/>
+          <w:lang w:val="vi-VN"/>
+        </w:rPr>
+        <w:t xml:space="preserve">Trong bài tập lớn này, nhóm sử dụng </w:t>
+      </w:r>
+      <w:r>
+        <w:rPr>
+          <w:sz w:val="26"/>
+          <w:szCs w:val="26"/>
+        </w:rPr>
+        <w:t xml:space="preserve">các </w:t>
+      </w:r>
+      <w:proofErr w:type="spellStart"/>
+      <w:r>
+        <w:rPr>
+          <w:sz w:val="26"/>
+          <w:szCs w:val="26"/>
+        </w:rPr>
+        <w:t>phương</w:t>
+      </w:r>
+      <w:proofErr w:type="spellEnd"/>
+      <w:r>
+        <w:rPr>
+          <w:sz w:val="26"/>
+          <w:szCs w:val="26"/>
+        </w:rPr>
+        <w:t xml:space="preserve"> </w:t>
+      </w:r>
+      <w:proofErr w:type="spellStart"/>
+      <w:r>
+        <w:rPr>
+          <w:sz w:val="26"/>
+          <w:szCs w:val="26"/>
+        </w:rPr>
+        <w:t>pháp</w:t>
+      </w:r>
+      <w:proofErr w:type="spellEnd"/>
+      <w:r>
+        <w:rPr>
+          <w:sz w:val="26"/>
+          <w:szCs w:val="26"/>
+        </w:rPr>
+        <w:t xml:space="preserve"> Black Box Testing để </w:t>
+      </w:r>
+      <w:proofErr w:type="spellStart"/>
+      <w:r>
+        <w:rPr>
+          <w:sz w:val="26"/>
+          <w:szCs w:val="26"/>
+        </w:rPr>
+        <w:t>kiểm</w:t>
+      </w:r>
+      <w:proofErr w:type="spellEnd"/>
+      <w:r>
+        <w:rPr>
+          <w:sz w:val="26"/>
+          <w:szCs w:val="26"/>
+        </w:rPr>
+        <w:t xml:space="preserve"> </w:t>
+      </w:r>
+      <w:proofErr w:type="spellStart"/>
+      <w:r>
+        <w:rPr>
+          <w:sz w:val="26"/>
+          <w:szCs w:val="26"/>
+        </w:rPr>
+        <w:t>tra</w:t>
+      </w:r>
+      <w:proofErr w:type="spellEnd"/>
+      <w:r>
+        <w:rPr>
+          <w:sz w:val="26"/>
+          <w:szCs w:val="26"/>
+        </w:rPr>
+        <w:t xml:space="preserve"> </w:t>
+      </w:r>
+      <w:r>
+        <w:rPr>
+          <w:sz w:val="26"/>
+          <w:szCs w:val="26"/>
+        </w:rPr>
+        <w:t xml:space="preserve">ứng </w:t>
+      </w:r>
+      <w:proofErr w:type="spellStart"/>
+      <w:r>
+        <w:rPr>
+          <w:sz w:val="26"/>
+          <w:szCs w:val="26"/>
+        </w:rPr>
+        <w:t>dụng</w:t>
+      </w:r>
+      <w:proofErr w:type="spellEnd"/>
+      <w:r>
+        <w:rPr>
+          <w:sz w:val="26"/>
+          <w:szCs w:val="26"/>
+        </w:rPr>
+        <w:t xml:space="preserve"> </w:t>
+      </w:r>
+      <w:proofErr w:type="spellStart"/>
+      <w:r>
+        <w:rPr>
+          <w:sz w:val="26"/>
+          <w:szCs w:val="26"/>
+        </w:rPr>
+        <w:t>quản</w:t>
+      </w:r>
+      <w:proofErr w:type="spellEnd"/>
+      <w:r>
+        <w:rPr>
+          <w:sz w:val="26"/>
+          <w:szCs w:val="26"/>
+        </w:rPr>
+        <w:t xml:space="preserve"> </w:t>
+      </w:r>
+      <w:proofErr w:type="spellStart"/>
+      <w:r>
+        <w:rPr>
+          <w:sz w:val="26"/>
+          <w:szCs w:val="26"/>
+        </w:rPr>
+        <w:t>lí</w:t>
+      </w:r>
+      <w:proofErr w:type="spellEnd"/>
+      <w:r>
+        <w:rPr>
+          <w:sz w:val="26"/>
+          <w:szCs w:val="26"/>
+        </w:rPr>
+        <w:t xml:space="preserve"> </w:t>
+      </w:r>
+      <w:proofErr w:type="spellStart"/>
+      <w:r>
+        <w:rPr>
+          <w:sz w:val="26"/>
+          <w:szCs w:val="26"/>
+        </w:rPr>
+        <w:t>khách</w:t>
+      </w:r>
+      <w:proofErr w:type="spellEnd"/>
+      <w:r>
+        <w:rPr>
+          <w:sz w:val="26"/>
+          <w:szCs w:val="26"/>
+        </w:rPr>
+        <w:t xml:space="preserve"> </w:t>
+      </w:r>
+      <w:proofErr w:type="spellStart"/>
+      <w:r>
+        <w:rPr>
+          <w:sz w:val="26"/>
+          <w:szCs w:val="26"/>
+        </w:rPr>
+        <w:t>sạn</w:t>
+      </w:r>
+      <w:proofErr w:type="spellEnd"/>
+      <w:r>
+        <w:rPr>
+          <w:sz w:val="26"/>
+          <w:szCs w:val="26"/>
+        </w:rPr>
+        <w:t xml:space="preserve"> </w:t>
+      </w:r>
+      <w:proofErr w:type="spellStart"/>
+      <w:r>
+        <w:rPr>
+          <w:sz w:val="26"/>
+          <w:szCs w:val="26"/>
+        </w:rPr>
+        <w:t>được</w:t>
+      </w:r>
+      <w:proofErr w:type="spellEnd"/>
+      <w:r>
+        <w:rPr>
+          <w:sz w:val="26"/>
+          <w:szCs w:val="26"/>
+        </w:rPr>
+        <w:t xml:space="preserve"> </w:t>
+      </w:r>
+      <w:proofErr w:type="spellStart"/>
+      <w:r>
+        <w:rPr>
+          <w:sz w:val="26"/>
+          <w:szCs w:val="26"/>
+        </w:rPr>
+        <w:t>cung</w:t>
+      </w:r>
+      <w:proofErr w:type="spellEnd"/>
+      <w:r>
+        <w:rPr>
+          <w:sz w:val="26"/>
+          <w:szCs w:val="26"/>
+        </w:rPr>
+        <w:t xml:space="preserve"> </w:t>
+      </w:r>
+      <w:proofErr w:type="spellStart"/>
+      <w:r>
+        <w:rPr>
+          <w:sz w:val="26"/>
+          <w:szCs w:val="26"/>
+        </w:rPr>
+        <w:t>cấp</w:t>
+      </w:r>
+      <w:proofErr w:type="spellEnd"/>
+      <w:r>
+        <w:rPr>
+          <w:sz w:val="26"/>
+          <w:szCs w:val="26"/>
+        </w:rPr>
+        <w:t>.</w:t>
       </w:r>
     </w:p>
     <w:p>
@@ -2387,242 +2758,19 @@
         <w:pStyle w:val="ListParagraph"/>
         <w:spacing w:after="0" w:line="240" w:lineRule="auto"/>
         <w:ind w:left="0" w:right="429" w:firstLine="360"/>
-        <w:rPr>
-          <w:sz w:val="26"/>
-          <w:szCs w:val="26"/>
-        </w:rPr>
-      </w:pPr>
-      <w:r>
-        <w:rPr>
-          <w:sz w:val="26"/>
-          <w:szCs w:val="26"/>
-          <w:lang w:val="vi-VN"/>
-        </w:rPr>
-        <w:t xml:space="preserve">Trong bài tập lớn này, nhóm sử dụng </w:t>
-      </w:r>
-      <w:r>
-        <w:rPr>
-          <w:sz w:val="26"/>
-          <w:szCs w:val="26"/>
-        </w:rPr>
-        <w:t xml:space="preserve">các </w:t>
-      </w:r>
-      <w:proofErr w:type="spellStart"/>
-      <w:r>
-        <w:rPr>
-          <w:sz w:val="26"/>
-          <w:szCs w:val="26"/>
-        </w:rPr>
-        <w:t>phương</w:t>
-      </w:r>
-      <w:proofErr w:type="spellEnd"/>
-      <w:r>
-        <w:rPr>
-          <w:sz w:val="26"/>
-          <w:szCs w:val="26"/>
-        </w:rPr>
-        <w:t xml:space="preserve"> </w:t>
-      </w:r>
-      <w:proofErr w:type="spellStart"/>
-      <w:r>
-        <w:rPr>
-          <w:sz w:val="26"/>
-          <w:szCs w:val="26"/>
-        </w:rPr>
-        <w:t>pháp</w:t>
-      </w:r>
-      <w:proofErr w:type="spellEnd"/>
-      <w:r>
-        <w:rPr>
-          <w:sz w:val="26"/>
-          <w:szCs w:val="26"/>
-        </w:rPr>
-        <w:t xml:space="preserve"> Black Box Testing để </w:t>
-      </w:r>
-      <w:proofErr w:type="spellStart"/>
-      <w:r>
-        <w:rPr>
-          <w:sz w:val="26"/>
-          <w:szCs w:val="26"/>
-        </w:rPr>
-        <w:t>kiểm</w:t>
-      </w:r>
-      <w:proofErr w:type="spellEnd"/>
-      <w:r>
-        <w:rPr>
-          <w:sz w:val="26"/>
-          <w:szCs w:val="26"/>
-        </w:rPr>
-        <w:t xml:space="preserve"> </w:t>
-      </w:r>
-      <w:proofErr w:type="spellStart"/>
-      <w:r>
-        <w:rPr>
-          <w:sz w:val="26"/>
-          <w:szCs w:val="26"/>
-        </w:rPr>
-        <w:t>tra</w:t>
-      </w:r>
-      <w:proofErr w:type="spellEnd"/>
-      <w:r>
-        <w:rPr>
-          <w:sz w:val="26"/>
-          <w:szCs w:val="26"/>
-        </w:rPr>
-        <w:t xml:space="preserve"> </w:t>
-      </w:r>
-      <w:r>
-        <w:rPr>
-          <w:sz w:val="26"/>
-          <w:szCs w:val="26"/>
-        </w:rPr>
-        <w:t xml:space="preserve">ứng </w:t>
-      </w:r>
-      <w:proofErr w:type="spellStart"/>
-      <w:r>
-        <w:rPr>
-          <w:sz w:val="26"/>
-          <w:szCs w:val="26"/>
-        </w:rPr>
-        <w:t>dụng</w:t>
-      </w:r>
-      <w:proofErr w:type="spellEnd"/>
-      <w:r>
-        <w:rPr>
-          <w:sz w:val="26"/>
-          <w:szCs w:val="26"/>
-        </w:rPr>
-        <w:t xml:space="preserve"> </w:t>
-      </w:r>
-      <w:proofErr w:type="spellStart"/>
-      <w:r>
-        <w:rPr>
-          <w:sz w:val="26"/>
-          <w:szCs w:val="26"/>
-        </w:rPr>
-        <w:t>quản</w:t>
-      </w:r>
-      <w:proofErr w:type="spellEnd"/>
-      <w:r>
-        <w:rPr>
-          <w:sz w:val="26"/>
-          <w:szCs w:val="26"/>
-        </w:rPr>
-        <w:t xml:space="preserve"> </w:t>
-      </w:r>
-      <w:proofErr w:type="spellStart"/>
-      <w:r>
-        <w:rPr>
-          <w:sz w:val="26"/>
-          <w:szCs w:val="26"/>
-        </w:rPr>
-        <w:t>lí</w:t>
-      </w:r>
-      <w:proofErr w:type="spellEnd"/>
-      <w:r>
-        <w:rPr>
-          <w:sz w:val="26"/>
-          <w:szCs w:val="26"/>
-        </w:rPr>
-        <w:t xml:space="preserve"> </w:t>
-      </w:r>
-      <w:proofErr w:type="spellStart"/>
-      <w:r>
-        <w:rPr>
-          <w:sz w:val="26"/>
-          <w:szCs w:val="26"/>
-        </w:rPr>
-        <w:t>khách</w:t>
-      </w:r>
-      <w:proofErr w:type="spellEnd"/>
-      <w:r>
-        <w:rPr>
-          <w:sz w:val="26"/>
-          <w:szCs w:val="26"/>
-        </w:rPr>
-        <w:t xml:space="preserve"> </w:t>
-      </w:r>
-      <w:proofErr w:type="spellStart"/>
-      <w:r>
-        <w:rPr>
-          <w:sz w:val="26"/>
-          <w:szCs w:val="26"/>
-        </w:rPr>
-        <w:t>sạn</w:t>
-      </w:r>
-      <w:proofErr w:type="spellEnd"/>
-      <w:r>
-        <w:rPr>
-          <w:sz w:val="26"/>
-          <w:szCs w:val="26"/>
-        </w:rPr>
-        <w:t xml:space="preserve"> </w:t>
-      </w:r>
-      <w:proofErr w:type="spellStart"/>
-      <w:r>
-        <w:rPr>
-          <w:sz w:val="26"/>
-          <w:szCs w:val="26"/>
-        </w:rPr>
-        <w:t>được</w:t>
-      </w:r>
-      <w:proofErr w:type="spellEnd"/>
-      <w:r>
-        <w:rPr>
-          <w:sz w:val="26"/>
-          <w:szCs w:val="26"/>
-        </w:rPr>
-        <w:t xml:space="preserve"> </w:t>
-      </w:r>
-      <w:proofErr w:type="spellStart"/>
-      <w:r>
-        <w:rPr>
-          <w:sz w:val="26"/>
-          <w:szCs w:val="26"/>
-        </w:rPr>
-        <w:t>cung</w:t>
-      </w:r>
-      <w:proofErr w:type="spellEnd"/>
-      <w:r>
-        <w:rPr>
-          <w:sz w:val="26"/>
-          <w:szCs w:val="26"/>
-        </w:rPr>
-        <w:t xml:space="preserve"> </w:t>
-      </w:r>
-      <w:proofErr w:type="spellStart"/>
-      <w:r>
-        <w:rPr>
-          <w:sz w:val="26"/>
-          <w:szCs w:val="26"/>
-        </w:rPr>
-        <w:t>cấp</w:t>
-      </w:r>
-      <w:proofErr w:type="spellEnd"/>
-      <w:r>
-        <w:rPr>
-          <w:sz w:val="26"/>
-          <w:szCs w:val="26"/>
-        </w:rPr>
-        <w:t>.</w:t>
-      </w:r>
+        <w:jc w:val="both"/>
+        <w:rPr>
+          <w:sz w:val="26"/>
+          <w:szCs w:val="26"/>
+        </w:rPr>
+      </w:pPr>
     </w:p>
     <w:p>
       <w:pPr>
         <w:pStyle w:val="ListParagraph"/>
         <w:spacing w:after="0" w:line="240" w:lineRule="auto"/>
         <w:ind w:left="0" w:right="429" w:firstLine="360"/>
-        <w:rPr>
-          <w:sz w:val="26"/>
-          <w:szCs w:val="26"/>
-        </w:rPr>
-      </w:pPr>
-    </w:p>
-    <w:p>
-      <w:pPr>
-        <w:pStyle w:val="ListParagraph"/>
-        <w:spacing w:after="0" w:line="240" w:lineRule="auto"/>
-        <w:ind w:left="0" w:right="429" w:firstLine="360"/>
+        <w:jc w:val="both"/>
         <w:rPr>
           <w:sz w:val="26"/>
           <w:szCs w:val="26"/>
@@ -2651,12 +2799,14 @@
       <w:pPr>
         <w:spacing w:after="0" w:line="240" w:lineRule="auto"/>
         <w:ind w:right="429"/>
-        <w:rPr>
-          <w:szCs w:val="24"/>
-        </w:rPr>
-      </w:pPr>
-      <w:r>
-        <w:rPr>
+        <w:jc w:val="both"/>
+        <w:rPr>
+          <w:szCs w:val="24"/>
+        </w:rPr>
+      </w:pPr>
+      <w:r>
+        <w:rPr>
+          <w:noProof/>
           <w:szCs w:val="24"/>
         </w:rPr>
         <w:drawing>
@@ -2708,6 +2858,27 @@
       <w:pPr>
         <w:spacing w:after="0" w:line="240" w:lineRule="auto"/>
         <w:ind w:right="429"/>
+        <w:jc w:val="both"/>
+        <w:rPr>
+          <w:szCs w:val="24"/>
+        </w:rPr>
+      </w:pPr>
+    </w:p>
+    <w:p>
+      <w:pPr>
+        <w:spacing w:after="0" w:line="240" w:lineRule="auto"/>
+        <w:ind w:right="429"/>
+        <w:jc w:val="both"/>
+        <w:rPr>
+          <w:szCs w:val="24"/>
+        </w:rPr>
+      </w:pPr>
+    </w:p>
+    <w:p>
+      <w:pPr>
+        <w:spacing w:after="0" w:line="240" w:lineRule="auto"/>
+        <w:ind w:right="429"/>
+        <w:jc w:val="both"/>
         <w:rPr>
           <w:szCs w:val="24"/>
         </w:rPr>
@@ -2722,6 +2893,7 @@
         </w:numPr>
         <w:spacing w:after="0" w:line="360" w:lineRule="auto"/>
         <w:ind w:left="360" w:right="429"/>
+        <w:jc w:val="both"/>
         <w:outlineLvl w:val="0"/>
         <w:rPr>
           <w:b/>
@@ -2783,6 +2955,7 @@
     <w:p>
       <w:pPr>
         <w:spacing w:after="0" w:line="240" w:lineRule="auto"/>
+        <w:jc w:val="both"/>
         <w:rPr>
           <w:b/>
           <w:bCs/>
@@ -2790,6 +2963,32 @@
           <w:szCs w:val="24"/>
         </w:rPr>
       </w:pPr>
+      <w:r>
+        <w:rPr>
+          <w:bCs/>
+          <w:sz w:val="26"/>
+          <w:szCs w:val="26"/>
+        </w:rPr>
+        <w:t xml:space="preserve">Part </w:t>
+      </w:r>
+      <w:proofErr w:type="gramStart"/>
+      <w:r>
+        <w:rPr>
+          <w:bCs/>
+          <w:sz w:val="26"/>
+          <w:szCs w:val="26"/>
+        </w:rPr>
+        <w:t>A :</w:t>
+      </w:r>
+      <w:proofErr w:type="gramEnd"/>
+      <w:r>
+        <w:rPr>
+          <w:bCs/>
+          <w:sz w:val="26"/>
+          <w:szCs w:val="26"/>
+        </w:rPr>
+        <w:t xml:space="preserve"> </w:t>
+      </w:r>
       <w:proofErr w:type="spellStart"/>
       <w:r>
         <w:rPr>
@@ -2863,6 +3062,7 @@
         </w:numPr>
         <w:spacing w:after="0" w:line="360" w:lineRule="auto"/>
         <w:ind w:left="360" w:right="429"/>
+        <w:jc w:val="both"/>
         <w:outlineLvl w:val="0"/>
         <w:rPr>
           <w:b/>
@@ -2872,6 +3072,7 @@
           <w:lang w:val="vi-VN"/>
         </w:rPr>
       </w:pPr>
+      <w:proofErr w:type="spellStart"/>
       <w:r>
         <w:rPr>
           <w:b/>
@@ -2880,7 +3081,17 @@
           <w:szCs w:val="24"/>
         </w:rPr>
         <w:lastRenderedPageBreak/>
-        <w:t xml:space="preserve">Ứng </w:t>
+        <w:t>Đặc</w:t>
+      </w:r>
+      <w:proofErr w:type="spellEnd"/>
+      <w:r>
+        <w:rPr>
+          <w:b/>
+          <w:bCs/>
+          <w:sz w:val="32"/>
+          <w:szCs w:val="24"/>
+        </w:rPr>
+        <w:t xml:space="preserve"> </w:t>
       </w:r>
       <w:proofErr w:type="spellStart"/>
       <w:r>
@@ -2890,9 +3101,625 @@
           <w:sz w:val="32"/>
           <w:szCs w:val="24"/>
         </w:rPr>
-        <w:t>dụng</w:t>
+        <w:t>tả</w:t>
       </w:r>
       <w:proofErr w:type="spellEnd"/>
+      <w:r>
+        <w:rPr>
+          <w:b/>
+          <w:bCs/>
+          <w:sz w:val="32"/>
+          <w:szCs w:val="24"/>
+        </w:rPr>
+        <w:t xml:space="preserve"> ứng </w:t>
+      </w:r>
+      <w:proofErr w:type="spellStart"/>
+      <w:r>
+        <w:rPr>
+          <w:b/>
+          <w:bCs/>
+          <w:sz w:val="32"/>
+          <w:szCs w:val="24"/>
+        </w:rPr>
+        <w:t>dụn</w:t>
+      </w:r>
+      <w:r>
+        <w:rPr>
+          <w:b/>
+          <w:bCs/>
+          <w:sz w:val="32"/>
+          <w:szCs w:val="24"/>
+        </w:rPr>
+        <w:t>g</w:t>
+      </w:r>
+      <w:proofErr w:type="spellEnd"/>
+    </w:p>
+    <w:p>
+      <w:pPr>
+        <w:spacing w:after="0" w:line="276" w:lineRule="auto"/>
+        <w:ind w:right="429" w:firstLine="360"/>
+        <w:jc w:val="both"/>
+        <w:rPr>
+          <w:sz w:val="26"/>
+          <w:szCs w:val="26"/>
+        </w:rPr>
+      </w:pPr>
+      <w:r>
+        <w:rPr>
+          <w:sz w:val="26"/>
+          <w:szCs w:val="26"/>
+          <w:lang w:val="vi-VN"/>
+        </w:rPr>
+        <w:t>Phần này sẽ bao gồm một số yêu cầu chức năng và yêu cầu phi chức năng của hệ thố</w:t>
+      </w:r>
+      <w:r>
+        <w:rPr>
+          <w:sz w:val="26"/>
+          <w:szCs w:val="26"/>
+          <w:lang w:val="vi-VN"/>
+        </w:rPr>
+        <w:t>ng mà</w:t>
+      </w:r>
+      <w:r>
+        <w:rPr>
+          <w:sz w:val="26"/>
+          <w:szCs w:val="26"/>
+        </w:rPr>
+        <w:t xml:space="preserve"> </w:t>
+      </w:r>
+      <w:r>
+        <w:rPr>
+          <w:sz w:val="26"/>
+          <w:szCs w:val="26"/>
+          <w:lang w:val="vi-VN"/>
+        </w:rPr>
+        <w:t>nhóm tìm kiếm</w:t>
+      </w:r>
+      <w:r>
+        <w:rPr>
+          <w:sz w:val="26"/>
+          <w:szCs w:val="26"/>
+        </w:rPr>
+        <w:t>, phân tích</w:t>
+      </w:r>
+      <w:r>
+        <w:rPr>
+          <w:sz w:val="26"/>
+          <w:szCs w:val="26"/>
+          <w:lang w:val="vi-VN"/>
+        </w:rPr>
+        <w:t xml:space="preserve"> và quyết </w:t>
+      </w:r>
+      <w:r>
+        <w:rPr>
+          <w:sz w:val="26"/>
+          <w:szCs w:val="26"/>
+          <w:lang w:val="vi-VN"/>
+        </w:rPr>
+        <w:t>định sẽ</w:t>
+      </w:r>
+      <w:r>
+        <w:rPr>
+          <w:sz w:val="26"/>
+          <w:szCs w:val="26"/>
+          <w:lang w:val="vi-VN"/>
+        </w:rPr>
+        <w:t xml:space="preserve"> kiểm thử với black-box testing.</w:t>
+      </w:r>
+    </w:p>
+    <w:p>
+      <w:pPr>
+        <w:spacing w:after="0" w:line="360" w:lineRule="auto"/>
+        <w:ind w:right="429"/>
+        <w:jc w:val="both"/>
+        <w:rPr>
+          <w:sz w:val="26"/>
+          <w:szCs w:val="26"/>
+          <w:lang w:val="vi-VN"/>
+        </w:rPr>
+      </w:pPr>
+    </w:p>
+    <w:p>
+      <w:pPr>
+        <w:pStyle w:val="ListParagraph"/>
+        <w:numPr>
+          <w:ilvl w:val="0"/>
+          <w:numId w:val="9"/>
+        </w:numPr>
+        <w:spacing w:after="0" w:line="360" w:lineRule="auto"/>
+        <w:ind w:right="429"/>
+        <w:jc w:val="both"/>
+        <w:rPr>
+          <w:b/>
+          <w:sz w:val="26"/>
+          <w:szCs w:val="26"/>
+          <w:lang w:val="vi-VN"/>
+        </w:rPr>
+      </w:pPr>
+      <w:r>
+        <w:rPr>
+          <w:b/>
+          <w:sz w:val="26"/>
+          <w:szCs w:val="26"/>
+        </w:rPr>
+        <w:t>Functional requirements</w:t>
+      </w:r>
+    </w:p>
+    <w:p>
+      <w:pPr>
+        <w:spacing w:after="0" w:line="276" w:lineRule="auto"/>
+        <w:ind w:right="146" w:firstLine="720"/>
+        <w:jc w:val="both"/>
+        <w:rPr>
+          <w:sz w:val="26"/>
+          <w:szCs w:val="26"/>
+          <w:lang w:val="vi-VN"/>
+        </w:rPr>
+      </w:pPr>
+      <w:r>
+        <w:rPr>
+          <w:sz w:val="26"/>
+          <w:szCs w:val="26"/>
+          <w:lang w:val="vi-VN"/>
+        </w:rPr>
+        <w:t>Dưới đây là một số functional requirements mà nhóm đã tìm hiểu trên ứ</w:t>
+      </w:r>
+      <w:r>
+        <w:rPr>
+          <w:sz w:val="26"/>
+          <w:szCs w:val="26"/>
+          <w:lang w:val="vi-VN"/>
+        </w:rPr>
+        <w:t xml:space="preserve">ng </w:t>
+      </w:r>
+      <w:r>
+        <w:rPr>
+          <w:sz w:val="26"/>
+          <w:szCs w:val="26"/>
+          <w:lang w:val="vi-VN"/>
+        </w:rPr>
+        <w:t>dụng:</w:t>
+      </w:r>
+    </w:p>
+    <w:p>
+      <w:pPr>
+        <w:pStyle w:val="ListParagraph"/>
+        <w:numPr>
+          <w:ilvl w:val="0"/>
+          <w:numId w:val="10"/>
+        </w:numPr>
+        <w:spacing w:after="0" w:line="276" w:lineRule="auto"/>
+        <w:ind w:right="429"/>
+        <w:jc w:val="both"/>
+        <w:rPr>
+          <w:sz w:val="26"/>
+          <w:szCs w:val="26"/>
+          <w:lang w:val="vi-VN"/>
+        </w:rPr>
+      </w:pPr>
+      <w:r>
+        <w:rPr>
+          <w:sz w:val="26"/>
+          <w:szCs w:val="26"/>
+          <w:lang w:val="vi-VN"/>
+        </w:rPr>
+        <w:t>Là một người sử dụng, tôi muốn tìm kiếm địa chỉ, khu vự</w:t>
+      </w:r>
+      <w:r>
+        <w:rPr>
+          <w:sz w:val="26"/>
+          <w:szCs w:val="26"/>
+          <w:lang w:val="vi-VN"/>
+        </w:rPr>
+        <w:t>c.</w:t>
+      </w:r>
+    </w:p>
+    <w:p>
+      <w:pPr>
+        <w:pStyle w:val="ListParagraph"/>
+        <w:numPr>
+          <w:ilvl w:val="0"/>
+          <w:numId w:val="10"/>
+        </w:numPr>
+        <w:spacing w:after="0" w:line="276" w:lineRule="auto"/>
+        <w:ind w:right="429"/>
+        <w:jc w:val="both"/>
+        <w:rPr>
+          <w:sz w:val="26"/>
+          <w:szCs w:val="26"/>
+          <w:lang w:val="vi-VN"/>
+        </w:rPr>
+      </w:pPr>
+      <w:r>
+        <w:rPr>
+          <w:sz w:val="26"/>
+          <w:szCs w:val="26"/>
+          <w:lang w:val="vi-VN"/>
+        </w:rPr>
+        <w:t>Là một người sử dụng, tôi muốn đăng tin rao bán, cho thuê nhà đấ</w:t>
+      </w:r>
+      <w:r>
+        <w:rPr>
+          <w:sz w:val="26"/>
+          <w:szCs w:val="26"/>
+          <w:lang w:val="vi-VN"/>
+        </w:rPr>
+        <w:t>t.</w:t>
+      </w:r>
+    </w:p>
+    <w:p>
+      <w:pPr>
+        <w:pStyle w:val="ListParagraph"/>
+        <w:numPr>
+          <w:ilvl w:val="0"/>
+          <w:numId w:val="10"/>
+        </w:numPr>
+        <w:spacing w:after="0" w:line="276" w:lineRule="auto"/>
+        <w:ind w:right="429"/>
+        <w:jc w:val="both"/>
+        <w:rPr>
+          <w:sz w:val="26"/>
+          <w:szCs w:val="26"/>
+          <w:lang w:val="vi-VN"/>
+        </w:rPr>
+      </w:pPr>
+      <w:r>
+        <w:rPr>
+          <w:sz w:val="26"/>
+          <w:szCs w:val="26"/>
+          <w:lang w:val="vi-VN"/>
+        </w:rPr>
+        <w:t>Là một người sử dụng, tôi muốn đăng ký tài khoả</w:t>
+      </w:r>
+      <w:r>
+        <w:rPr>
+          <w:sz w:val="26"/>
+          <w:szCs w:val="26"/>
+          <w:lang w:val="vi-VN"/>
+        </w:rPr>
+        <w:t>n.</w:t>
+      </w:r>
+    </w:p>
+    <w:p>
+      <w:pPr>
+        <w:pStyle w:val="ListParagraph"/>
+        <w:numPr>
+          <w:ilvl w:val="0"/>
+          <w:numId w:val="10"/>
+        </w:numPr>
+        <w:spacing w:after="0" w:line="276" w:lineRule="auto"/>
+        <w:ind w:right="429"/>
+        <w:jc w:val="both"/>
+        <w:rPr>
+          <w:sz w:val="26"/>
+          <w:szCs w:val="26"/>
+          <w:lang w:val="vi-VN"/>
+        </w:rPr>
+      </w:pPr>
+      <w:r>
+        <w:rPr>
+          <w:sz w:val="26"/>
+          <w:szCs w:val="26"/>
+          <w:lang w:val="vi-VN"/>
+        </w:rPr>
+        <w:t>Là một người sử dụng, tôi muốn đăng nhập vào tài khoản củ</w:t>
+      </w:r>
+      <w:r>
+        <w:rPr>
+          <w:sz w:val="26"/>
+          <w:szCs w:val="26"/>
+          <w:lang w:val="vi-VN"/>
+        </w:rPr>
+        <w:t>a mình.</w:t>
+      </w:r>
+    </w:p>
+    <w:p>
+      <w:pPr>
+        <w:pStyle w:val="ListParagraph"/>
+        <w:numPr>
+          <w:ilvl w:val="0"/>
+          <w:numId w:val="10"/>
+        </w:numPr>
+        <w:spacing w:after="0" w:line="276" w:lineRule="auto"/>
+        <w:ind w:right="429"/>
+        <w:jc w:val="both"/>
+        <w:rPr>
+          <w:sz w:val="26"/>
+          <w:szCs w:val="26"/>
+          <w:lang w:val="vi-VN"/>
+        </w:rPr>
+      </w:pPr>
+      <w:r>
+        <w:rPr>
+          <w:sz w:val="26"/>
+          <w:szCs w:val="26"/>
+          <w:lang w:val="vi-VN"/>
+        </w:rPr>
+        <w:t>Là một người sử dụng, tôi muốn lưu những bài viết yêu thích để tiện xem lại</w:t>
+      </w:r>
+      <w:r>
+        <w:rPr>
+          <w:sz w:val="26"/>
+          <w:szCs w:val="26"/>
+        </w:rPr>
+        <w:t>.</w:t>
+      </w:r>
+    </w:p>
+    <w:p>
+      <w:pPr>
+        <w:spacing w:after="0" w:line="360" w:lineRule="auto"/>
+        <w:ind w:right="429"/>
+        <w:jc w:val="both"/>
+        <w:rPr>
+          <w:sz w:val="26"/>
+          <w:szCs w:val="26"/>
+          <w:lang w:val="vi-VN"/>
+        </w:rPr>
+      </w:pPr>
+    </w:p>
+    <w:p>
+      <w:pPr>
+        <w:pStyle w:val="ListParagraph"/>
+        <w:numPr>
+          <w:ilvl w:val="0"/>
+          <w:numId w:val="9"/>
+        </w:numPr>
+        <w:spacing w:after="0" w:line="360" w:lineRule="auto"/>
+        <w:ind w:right="429"/>
+        <w:jc w:val="both"/>
+        <w:rPr>
+          <w:b/>
+          <w:sz w:val="26"/>
+          <w:szCs w:val="26"/>
+          <w:lang w:val="vi-VN"/>
+        </w:rPr>
+      </w:pPr>
+      <w:r>
+        <w:rPr>
+          <w:b/>
+          <w:sz w:val="26"/>
+          <w:szCs w:val="26"/>
+        </w:rPr>
+        <w:t>Non-</w:t>
+      </w:r>
+      <w:proofErr w:type="spellStart"/>
+      <w:r>
+        <w:rPr>
+          <w:b/>
+          <w:sz w:val="26"/>
+          <w:szCs w:val="26"/>
+        </w:rPr>
+        <w:t>funtional</w:t>
+      </w:r>
+      <w:proofErr w:type="spellEnd"/>
+      <w:r>
+        <w:rPr>
+          <w:b/>
+          <w:sz w:val="26"/>
+          <w:szCs w:val="26"/>
+        </w:rPr>
+        <w:t xml:space="preserve"> requirements</w:t>
+      </w:r>
+    </w:p>
+    <w:p>
+      <w:pPr>
+        <w:spacing w:after="0" w:line="276" w:lineRule="auto"/>
+        <w:ind w:left="360" w:right="429" w:firstLine="360"/>
+        <w:jc w:val="both"/>
+        <w:rPr>
+          <w:sz w:val="26"/>
+          <w:szCs w:val="26"/>
+          <w:lang w:val="vi-VN"/>
+        </w:rPr>
+      </w:pPr>
+      <w:r>
+        <w:rPr>
+          <w:sz w:val="26"/>
+          <w:szCs w:val="26"/>
+          <w:lang w:val="vi-VN"/>
+        </w:rPr>
+        <w:t>Dưới đây là một số non-functional requirements mà nhóm đã tìm kiếm được:</w:t>
+      </w:r>
+    </w:p>
+    <w:p>
+      <w:pPr>
+        <w:pStyle w:val="ListParagraph"/>
+        <w:numPr>
+          <w:ilvl w:val="0"/>
+          <w:numId w:val="11"/>
+        </w:numPr>
+        <w:spacing w:after="0" w:line="276" w:lineRule="auto"/>
+        <w:ind w:right="429"/>
+        <w:jc w:val="both"/>
+        <w:rPr>
+          <w:sz w:val="26"/>
+          <w:szCs w:val="26"/>
+          <w:lang w:val="vi-VN"/>
+        </w:rPr>
+      </w:pPr>
+      <w:r>
+        <w:rPr>
+          <w:sz w:val="26"/>
+          <w:szCs w:val="26"/>
+          <w:lang w:val="vi-VN"/>
+        </w:rPr>
+        <w:t>Thời gian đáp ứng yêu cầu của hệ thống chậm nhấ</w:t>
+      </w:r>
+      <w:r>
+        <w:rPr>
+          <w:sz w:val="26"/>
+          <w:szCs w:val="26"/>
+          <w:lang w:val="vi-VN"/>
+        </w:rPr>
+        <w:t>t là 5s.</w:t>
+      </w:r>
+    </w:p>
+    <w:p>
+      <w:pPr>
+        <w:pStyle w:val="ListParagraph"/>
+        <w:numPr>
+          <w:ilvl w:val="0"/>
+          <w:numId w:val="11"/>
+        </w:numPr>
+        <w:spacing w:after="0" w:line="276" w:lineRule="auto"/>
+        <w:ind w:right="429"/>
+        <w:jc w:val="both"/>
+        <w:rPr>
+          <w:sz w:val="26"/>
+          <w:szCs w:val="26"/>
+          <w:lang w:val="vi-VN"/>
+        </w:rPr>
+      </w:pPr>
+      <w:r>
+        <w:rPr>
+          <w:sz w:val="26"/>
+          <w:szCs w:val="26"/>
+          <w:lang w:val="vi-VN"/>
+        </w:rPr>
+        <w:t>Người dùng chỉ có thể đăng tối đa 3 tin rao bán nếu không đăng nhập.</w:t>
+      </w:r>
+    </w:p>
+    <w:p>
+      <w:pPr>
+        <w:pStyle w:val="ListParagraph"/>
+        <w:numPr>
+          <w:ilvl w:val="0"/>
+          <w:numId w:val="11"/>
+        </w:numPr>
+        <w:spacing w:after="0" w:line="276" w:lineRule="auto"/>
+        <w:ind w:right="429"/>
+        <w:jc w:val="both"/>
+        <w:rPr>
+          <w:sz w:val="26"/>
+          <w:szCs w:val="26"/>
+          <w:lang w:val="vi-VN"/>
+        </w:rPr>
+      </w:pPr>
+      <w:r>
+        <w:rPr>
+          <w:sz w:val="26"/>
+          <w:szCs w:val="26"/>
+          <w:lang w:val="vi-VN"/>
+        </w:rPr>
+        <w:t>Tài khoản sẽ bị khóa không thể đăng nhập trong 10 phút nếu nhậ</w:t>
+      </w:r>
+      <w:r>
+        <w:rPr>
+          <w:sz w:val="26"/>
+          <w:szCs w:val="26"/>
+          <w:lang w:val="vi-VN"/>
+        </w:rPr>
+        <w:t xml:space="preserve">p sai thông </w:t>
+      </w:r>
+      <w:r>
+        <w:rPr>
+          <w:sz w:val="26"/>
+          <w:szCs w:val="26"/>
+          <w:lang w:val="vi-VN"/>
+        </w:rPr>
+        <w:t>tin đăng nhậ</w:t>
+      </w:r>
+      <w:r>
+        <w:rPr>
+          <w:sz w:val="26"/>
+          <w:szCs w:val="26"/>
+          <w:lang w:val="vi-VN"/>
+        </w:rPr>
+        <w:t>p</w:t>
+      </w:r>
+      <w:r>
+        <w:rPr>
+          <w:sz w:val="26"/>
+          <w:szCs w:val="26"/>
+        </w:rPr>
+        <w:t xml:space="preserve"> </w:t>
+      </w:r>
+      <w:r>
+        <w:rPr>
+          <w:sz w:val="26"/>
+          <w:szCs w:val="26"/>
+          <w:lang w:val="vi-VN"/>
+        </w:rPr>
+        <w:t>quá 5 lầ</w:t>
+      </w:r>
+      <w:r>
+        <w:rPr>
+          <w:sz w:val="26"/>
+          <w:szCs w:val="26"/>
+          <w:lang w:val="vi-VN"/>
+        </w:rPr>
+        <w:t>n.</w:t>
+      </w:r>
+    </w:p>
+    <w:p>
+      <w:pPr>
+        <w:pStyle w:val="ListParagraph"/>
+        <w:numPr>
+          <w:ilvl w:val="0"/>
+          <w:numId w:val="11"/>
+        </w:numPr>
+        <w:spacing w:after="0" w:line="276" w:lineRule="auto"/>
+        <w:ind w:right="429"/>
+        <w:jc w:val="both"/>
+        <w:rPr>
+          <w:sz w:val="26"/>
+          <w:szCs w:val="26"/>
+          <w:lang w:val="vi-VN"/>
+        </w:rPr>
+      </w:pPr>
+      <w:r>
+        <w:rPr>
+          <w:sz w:val="26"/>
+          <w:szCs w:val="26"/>
+          <w:lang w:val="vi-VN"/>
+        </w:rPr>
+        <w:t>Email kích hoạt tài khoản được xác nhận trong vòng dướ</w:t>
+      </w:r>
+      <w:r>
+        <w:rPr>
+          <w:sz w:val="26"/>
+          <w:szCs w:val="26"/>
+          <w:lang w:val="vi-VN"/>
+        </w:rPr>
+        <w:t>i 1 phút.</w:t>
+      </w:r>
+    </w:p>
+    <w:p>
+      <w:pPr>
+        <w:pStyle w:val="ListParagraph"/>
+        <w:numPr>
+          <w:ilvl w:val="0"/>
+          <w:numId w:val="11"/>
+        </w:numPr>
+        <w:spacing w:after="0" w:line="276" w:lineRule="auto"/>
+        <w:ind w:right="429"/>
+        <w:jc w:val="both"/>
+        <w:rPr>
+          <w:sz w:val="26"/>
+          <w:szCs w:val="26"/>
+          <w:lang w:val="vi-VN"/>
+        </w:rPr>
+      </w:pPr>
+      <w:r>
+        <w:rPr>
+          <w:sz w:val="26"/>
+          <w:szCs w:val="26"/>
+          <w:lang w:val="vi-VN"/>
+        </w:rPr>
+        <w:t>Mỗi ảnh đính kèm khi đăng tin có dung lượng tối đa 2MB.</w:t>
+      </w:r>
+    </w:p>
+    <w:p>
+      <w:pPr>
+        <w:spacing w:after="0" w:line="360" w:lineRule="auto"/>
+        <w:ind w:right="429"/>
+        <w:jc w:val="both"/>
+        <w:rPr>
+          <w:sz w:val="26"/>
+          <w:szCs w:val="26"/>
+          <w:lang w:val="vi-VN"/>
+        </w:rPr>
+      </w:pPr>
     </w:p>
     <w:p>
       <w:pPr>
@@ -2903,6 +3730,7 @@
         </w:numPr>
         <w:spacing w:after="0" w:line="360" w:lineRule="auto"/>
         <w:ind w:left="360" w:right="429"/>
+        <w:jc w:val="both"/>
         <w:outlineLvl w:val="0"/>
         <w:rPr>
           <w:b/>
@@ -2920,7 +3748,7 @@
           <w:sz w:val="32"/>
           <w:szCs w:val="24"/>
         </w:rPr>
-        <w:t>Đặc</w:t>
+        <w:t>Kiểm</w:t>
       </w:r>
       <w:proofErr w:type="spellEnd"/>
       <w:r>
@@ -2940,7 +3768,7 @@
           <w:sz w:val="32"/>
           <w:szCs w:val="24"/>
         </w:rPr>
-        <w:t>tả</w:t>
+        <w:t>tra</w:t>
       </w:r>
       <w:proofErr w:type="spellEnd"/>
       <w:r>
@@ -2950,7 +3778,7 @@
           <w:sz w:val="32"/>
           <w:szCs w:val="24"/>
         </w:rPr>
-        <w:t xml:space="preserve"> ứng </w:t>
+        <w:t xml:space="preserve"> </w:t>
       </w:r>
       <w:proofErr w:type="spellStart"/>
       <w:r>
@@ -2960,9 +3788,317 @@
           <w:sz w:val="32"/>
           <w:szCs w:val="24"/>
         </w:rPr>
-        <w:t>dụng</w:t>
+        <w:t>yêu</w:t>
       </w:r>
       <w:proofErr w:type="spellEnd"/>
+      <w:r>
+        <w:rPr>
+          <w:b/>
+          <w:bCs/>
+          <w:sz w:val="32"/>
+          <w:szCs w:val="24"/>
+        </w:rPr>
+        <w:t xml:space="preserve"> </w:t>
+      </w:r>
+      <w:proofErr w:type="spellStart"/>
+      <w:r>
+        <w:rPr>
+          <w:b/>
+          <w:bCs/>
+          <w:sz w:val="32"/>
+          <w:szCs w:val="24"/>
+        </w:rPr>
+        <w:t>cầu</w:t>
+      </w:r>
+      <w:proofErr w:type="spellEnd"/>
+      <w:r>
+        <w:rPr>
+          <w:b/>
+          <w:bCs/>
+          <w:sz w:val="32"/>
+          <w:szCs w:val="24"/>
+        </w:rPr>
+        <w:t xml:space="preserve"> </w:t>
+      </w:r>
+      <w:proofErr w:type="spellStart"/>
+      <w:r>
+        <w:rPr>
+          <w:b/>
+          <w:bCs/>
+          <w:sz w:val="32"/>
+          <w:szCs w:val="24"/>
+        </w:rPr>
+        <w:t>chức</w:t>
+      </w:r>
+      <w:proofErr w:type="spellEnd"/>
+      <w:r>
+        <w:rPr>
+          <w:b/>
+          <w:bCs/>
+          <w:sz w:val="32"/>
+          <w:szCs w:val="24"/>
+        </w:rPr>
+        <w:t xml:space="preserve"> </w:t>
+      </w:r>
+      <w:proofErr w:type="spellStart"/>
+      <w:r>
+        <w:rPr>
+          <w:b/>
+          <w:bCs/>
+          <w:sz w:val="32"/>
+          <w:szCs w:val="24"/>
+        </w:rPr>
+        <w:t>năng</w:t>
+      </w:r>
+      <w:proofErr w:type="spellEnd"/>
+    </w:p>
+    <w:p>
+      <w:pPr>
+        <w:spacing w:after="0" w:line="240" w:lineRule="auto"/>
+        <w:jc w:val="both"/>
+        <w:rPr>
+          <w:bCs/>
+          <w:sz w:val="26"/>
+          <w:szCs w:val="26"/>
+        </w:rPr>
+      </w:pPr>
+    </w:p>
+    <w:p>
+      <w:pPr>
+        <w:spacing w:after="0" w:line="240" w:lineRule="auto"/>
+        <w:jc w:val="both"/>
+        <w:rPr>
+          <w:bCs/>
+          <w:sz w:val="26"/>
+          <w:szCs w:val="26"/>
+        </w:rPr>
+      </w:pPr>
+    </w:p>
+    <w:p>
+      <w:pPr>
+        <w:spacing w:after="0" w:line="240" w:lineRule="auto"/>
+        <w:jc w:val="both"/>
+        <w:rPr>
+          <w:bCs/>
+          <w:sz w:val="26"/>
+          <w:szCs w:val="26"/>
+        </w:rPr>
+      </w:pPr>
+    </w:p>
+    <w:p>
+      <w:pPr>
+        <w:spacing w:after="0" w:line="240" w:lineRule="auto"/>
+        <w:jc w:val="both"/>
+        <w:rPr>
+          <w:bCs/>
+          <w:sz w:val="26"/>
+          <w:szCs w:val="26"/>
+        </w:rPr>
+      </w:pPr>
+    </w:p>
+    <w:p>
+      <w:pPr>
+        <w:spacing w:after="0" w:line="240" w:lineRule="auto"/>
+        <w:jc w:val="both"/>
+        <w:rPr>
+          <w:bCs/>
+          <w:sz w:val="26"/>
+          <w:szCs w:val="26"/>
+        </w:rPr>
+      </w:pPr>
+    </w:p>
+    <w:p>
+      <w:pPr>
+        <w:spacing w:after="0" w:line="240" w:lineRule="auto"/>
+        <w:jc w:val="both"/>
+        <w:rPr>
+          <w:bCs/>
+          <w:sz w:val="26"/>
+          <w:szCs w:val="26"/>
+        </w:rPr>
+      </w:pPr>
+    </w:p>
+    <w:p>
+      <w:pPr>
+        <w:spacing w:after="0" w:line="240" w:lineRule="auto"/>
+        <w:jc w:val="both"/>
+        <w:rPr>
+          <w:bCs/>
+          <w:sz w:val="26"/>
+          <w:szCs w:val="26"/>
+        </w:rPr>
+      </w:pPr>
+    </w:p>
+    <w:p>
+      <w:pPr>
+        <w:spacing w:after="0" w:line="240" w:lineRule="auto"/>
+        <w:jc w:val="both"/>
+        <w:rPr>
+          <w:bCs/>
+          <w:sz w:val="26"/>
+          <w:szCs w:val="26"/>
+        </w:rPr>
+      </w:pPr>
+    </w:p>
+    <w:p>
+      <w:pPr>
+        <w:spacing w:after="0" w:line="240" w:lineRule="auto"/>
+        <w:jc w:val="both"/>
+        <w:rPr>
+          <w:bCs/>
+          <w:sz w:val="26"/>
+          <w:szCs w:val="26"/>
+        </w:rPr>
+      </w:pPr>
+    </w:p>
+    <w:p>
+      <w:pPr>
+        <w:spacing w:after="0" w:line="240" w:lineRule="auto"/>
+        <w:jc w:val="both"/>
+        <w:rPr>
+          <w:bCs/>
+          <w:sz w:val="26"/>
+          <w:szCs w:val="26"/>
+        </w:rPr>
+      </w:pPr>
+    </w:p>
+    <w:p>
+      <w:pPr>
+        <w:spacing w:after="0" w:line="240" w:lineRule="auto"/>
+        <w:jc w:val="both"/>
+        <w:rPr>
+          <w:bCs/>
+          <w:sz w:val="26"/>
+          <w:szCs w:val="26"/>
+        </w:rPr>
+      </w:pPr>
+    </w:p>
+    <w:p>
+      <w:pPr>
+        <w:spacing w:after="0" w:line="240" w:lineRule="auto"/>
+        <w:jc w:val="both"/>
+        <w:rPr>
+          <w:bCs/>
+          <w:sz w:val="26"/>
+          <w:szCs w:val="26"/>
+        </w:rPr>
+      </w:pPr>
+    </w:p>
+    <w:p>
+      <w:pPr>
+        <w:spacing w:after="0" w:line="240" w:lineRule="auto"/>
+        <w:jc w:val="both"/>
+        <w:rPr>
+          <w:bCs/>
+          <w:sz w:val="26"/>
+          <w:szCs w:val="26"/>
+        </w:rPr>
+      </w:pPr>
+    </w:p>
+    <w:p>
+      <w:pPr>
+        <w:spacing w:after="0" w:line="240" w:lineRule="auto"/>
+        <w:jc w:val="both"/>
+        <w:rPr>
+          <w:bCs/>
+          <w:sz w:val="26"/>
+          <w:szCs w:val="26"/>
+        </w:rPr>
+      </w:pPr>
+    </w:p>
+    <w:p>
+      <w:pPr>
+        <w:spacing w:after="0" w:line="240" w:lineRule="auto"/>
+        <w:jc w:val="both"/>
+        <w:rPr>
+          <w:bCs/>
+          <w:sz w:val="26"/>
+          <w:szCs w:val="26"/>
+        </w:rPr>
+      </w:pPr>
+    </w:p>
+    <w:p>
+      <w:pPr>
+        <w:spacing w:after="0" w:line="240" w:lineRule="auto"/>
+        <w:jc w:val="both"/>
+        <w:rPr>
+          <w:bCs/>
+          <w:sz w:val="26"/>
+          <w:szCs w:val="26"/>
+        </w:rPr>
+      </w:pPr>
+    </w:p>
+    <w:p>
+      <w:pPr>
+        <w:spacing w:after="0" w:line="240" w:lineRule="auto"/>
+        <w:jc w:val="both"/>
+        <w:rPr>
+          <w:bCs/>
+          <w:sz w:val="26"/>
+          <w:szCs w:val="26"/>
+        </w:rPr>
+      </w:pPr>
+    </w:p>
+    <w:p>
+      <w:pPr>
+        <w:spacing w:after="0" w:line="240" w:lineRule="auto"/>
+        <w:jc w:val="both"/>
+        <w:rPr>
+          <w:bCs/>
+          <w:sz w:val="26"/>
+          <w:szCs w:val="26"/>
+        </w:rPr>
+      </w:pPr>
+    </w:p>
+    <w:p>
+      <w:pPr>
+        <w:spacing w:after="0" w:line="240" w:lineRule="auto"/>
+        <w:jc w:val="both"/>
+        <w:rPr>
+          <w:bCs/>
+          <w:sz w:val="26"/>
+          <w:szCs w:val="26"/>
+        </w:rPr>
+      </w:pPr>
+    </w:p>
+    <w:p>
+      <w:pPr>
+        <w:spacing w:after="0" w:line="240" w:lineRule="auto"/>
+        <w:jc w:val="both"/>
+        <w:rPr>
+          <w:b/>
+          <w:bCs/>
+          <w:sz w:val="32"/>
+          <w:szCs w:val="24"/>
+        </w:rPr>
+      </w:pPr>
+      <w:bookmarkStart w:id="1" w:name="_GoBack"/>
+      <w:bookmarkEnd w:id="1"/>
+      <w:r>
+        <w:rPr>
+          <w:b/>
+          <w:bCs/>
+          <w:sz w:val="32"/>
+          <w:szCs w:val="24"/>
+        </w:rPr>
+        <w:br w:type="page"/>
+      </w:r>
+    </w:p>
+    <w:p>
+      <w:pPr>
+        <w:pStyle w:val="ListParagraph"/>
+        <w:spacing w:after="0" w:line="360" w:lineRule="auto"/>
+        <w:ind w:left="360" w:right="429"/>
+        <w:jc w:val="both"/>
+        <w:outlineLvl w:val="0"/>
+        <w:rPr>
+          <w:b/>
+          <w:bCs/>
+          <w:sz w:val="32"/>
+          <w:szCs w:val="24"/>
+          <w:lang w:val="vi-VN"/>
+        </w:rPr>
+      </w:pPr>
     </w:p>
     <w:p>
       <w:pPr>
@@ -2973,6 +4109,7 @@
         </w:numPr>
         <w:spacing w:after="0" w:line="360" w:lineRule="auto"/>
         <w:ind w:left="360" w:right="429"/>
+        <w:jc w:val="both"/>
         <w:outlineLvl w:val="0"/>
         <w:rPr>
           <w:b/>
@@ -3060,6 +4197,26 @@
           <w:sz w:val="32"/>
           <w:szCs w:val="24"/>
         </w:rPr>
+        <w:t xml:space="preserve"> phi </w:t>
+      </w:r>
+      <w:proofErr w:type="spellStart"/>
+      <w:r>
+        <w:rPr>
+          <w:b/>
+          <w:bCs/>
+          <w:sz w:val="32"/>
+          <w:szCs w:val="24"/>
+        </w:rPr>
+        <w:t>chức</w:t>
+      </w:r>
+      <w:proofErr w:type="spellEnd"/>
+      <w:r>
+        <w:rPr>
+          <w:b/>
+          <w:bCs/>
+          <w:sz w:val="32"/>
+          <w:szCs w:val="24"/>
+        </w:rPr>
         <w:t xml:space="preserve"> </w:t>
       </w:r>
       <w:proofErr w:type="spellStart"/>
@@ -3070,29 +4227,20 @@
           <w:sz w:val="32"/>
           <w:szCs w:val="24"/>
         </w:rPr>
-        <w:t>chức</w:t>
+        <w:t>năng</w:t>
       </w:r>
       <w:proofErr w:type="spellEnd"/>
-      <w:r>
-        <w:rPr>
-          <w:b/>
-          <w:bCs/>
-          <w:sz w:val="32"/>
-          <w:szCs w:val="24"/>
-        </w:rPr>
-        <w:t xml:space="preserve"> </w:t>
-      </w:r>
-      <w:proofErr w:type="spellStart"/>
-      <w:r>
-        <w:rPr>
-          <w:b/>
-          <w:bCs/>
-          <w:sz w:val="32"/>
-          <w:szCs w:val="24"/>
-        </w:rPr>
-        <w:t>năng</w:t>
-      </w:r>
-      <w:proofErr w:type="spellEnd"/>
+    </w:p>
+    <w:p>
+      <w:pPr>
+        <w:spacing w:after="0" w:line="360" w:lineRule="auto"/>
+        <w:ind w:right="429"/>
+        <w:jc w:val="both"/>
+        <w:rPr>
+          <w:szCs w:val="24"/>
+          <w:lang w:val="vi-VN"/>
+        </w:rPr>
+      </w:pPr>
     </w:p>
     <w:p>
       <w:pPr>
@@ -3103,6 +4251,7 @@
         </w:numPr>
         <w:spacing w:after="0" w:line="360" w:lineRule="auto"/>
         <w:ind w:left="360" w:right="429"/>
+        <w:jc w:val="both"/>
         <w:outlineLvl w:val="0"/>
         <w:rPr>
           <w:b/>
@@ -3120,7 +4269,7 @@
           <w:sz w:val="32"/>
           <w:szCs w:val="24"/>
         </w:rPr>
-        <w:t>Kiểm</w:t>
+        <w:t>Tổng</w:t>
       </w:r>
       <w:proofErr w:type="spellEnd"/>
       <w:r>
@@ -3130,219 +4279,104 @@
           <w:sz w:val="32"/>
           <w:szCs w:val="24"/>
         </w:rPr>
+        <w:t xml:space="preserve"> kết</w:t>
+      </w:r>
+    </w:p>
+    <w:p>
+      <w:pPr>
+        <w:spacing w:line="276" w:lineRule="auto"/>
+        <w:jc w:val="both"/>
+        <w:rPr>
+          <w:sz w:val="26"/>
+          <w:szCs w:val="26"/>
+          <w:lang w:val="vi-VN"/>
+        </w:rPr>
+      </w:pPr>
+      <w:r>
+        <w:rPr>
+          <w:lang w:val="vi-VN"/>
+        </w:rPr>
+        <w:tab/>
+      </w:r>
+      <w:r>
+        <w:rPr>
+          <w:sz w:val="26"/>
+          <w:szCs w:val="26"/>
+          <w:lang w:val="vi-VN"/>
+        </w:rPr>
+        <w:t>Trong bài báo cáo lần này, nhóm đã thực hiện kiểm tra lỗi trên 5 file code mẫu. Từng đoạn</w:t>
+      </w:r>
+      <w:r>
+        <w:rPr>
+          <w:sz w:val="26"/>
+          <w:szCs w:val="26"/>
+        </w:rPr>
         <w:t xml:space="preserve"> </w:t>
       </w:r>
-      <w:proofErr w:type="spellStart"/>
-      <w:r>
-        <w:rPr>
-          <w:b/>
-          <w:bCs/>
-          <w:sz w:val="32"/>
-          <w:szCs w:val="24"/>
-        </w:rPr>
-        <w:t>tra</w:t>
-      </w:r>
-      <w:proofErr w:type="spellEnd"/>
-      <w:r>
-        <w:rPr>
-          <w:b/>
-          <w:bCs/>
-          <w:sz w:val="32"/>
-          <w:szCs w:val="24"/>
+      <w:r>
+        <w:rPr>
+          <w:sz w:val="26"/>
+          <w:szCs w:val="26"/>
+          <w:lang w:val="vi-VN"/>
+        </w:rPr>
+        <w:t>code có những đặc thù riêng nhưng nếu thiết kế một checklist review code một cách hợp lý thì</w:t>
+      </w:r>
+      <w:r>
+        <w:rPr>
+          <w:sz w:val="26"/>
+          <w:szCs w:val="26"/>
         </w:rPr>
         <w:t xml:space="preserve"> </w:t>
       </w:r>
-      <w:proofErr w:type="spellStart"/>
-      <w:r>
-        <w:rPr>
-          <w:b/>
-          <w:bCs/>
-          <w:sz w:val="32"/>
-          <w:szCs w:val="24"/>
-        </w:rPr>
-        <w:t>yêu</w:t>
-      </w:r>
-      <w:proofErr w:type="spellEnd"/>
-      <w:r>
-        <w:rPr>
-          <w:b/>
-          <w:bCs/>
-          <w:sz w:val="32"/>
-          <w:szCs w:val="24"/>
+      <w:r>
+        <w:rPr>
+          <w:sz w:val="26"/>
+          <w:szCs w:val="26"/>
+          <w:lang w:val="vi-VN"/>
+        </w:rPr>
+        <w:t>chúng ta có thể kiểm tra lỗi một cách dễ dàng hơn, hạn chế trong việc sửa lỗi và tránh được</w:t>
+      </w:r>
+      <w:r>
+        <w:rPr>
+          <w:sz w:val="26"/>
+          <w:szCs w:val="26"/>
         </w:rPr>
         <w:t xml:space="preserve"> </w:t>
       </w:r>
-      <w:proofErr w:type="spellStart"/>
-      <w:r>
-        <w:rPr>
-          <w:b/>
-          <w:bCs/>
-          <w:sz w:val="32"/>
-          <w:szCs w:val="24"/>
-        </w:rPr>
-        <w:t>cầu</w:t>
-      </w:r>
-      <w:proofErr w:type="spellEnd"/>
-      <w:r>
-        <w:rPr>
-          <w:b/>
-          <w:bCs/>
-          <w:sz w:val="32"/>
-          <w:szCs w:val="24"/>
-        </w:rPr>
-        <w:t xml:space="preserve"> phi </w:t>
-      </w:r>
-      <w:proofErr w:type="spellStart"/>
-      <w:r>
-        <w:rPr>
-          <w:b/>
-          <w:bCs/>
-          <w:sz w:val="32"/>
-          <w:szCs w:val="24"/>
-        </w:rPr>
-        <w:t>chức</w:t>
-      </w:r>
-      <w:proofErr w:type="spellEnd"/>
-      <w:r>
-        <w:rPr>
-          <w:b/>
-          <w:bCs/>
-          <w:sz w:val="32"/>
-          <w:szCs w:val="24"/>
+      <w:r>
+        <w:rPr>
+          <w:sz w:val="26"/>
+          <w:szCs w:val="26"/>
+          <w:lang w:val="vi-VN"/>
+        </w:rPr>
+        <w:t>những lỗi không đáng có. Nhóm đã sử dụng checklist code review của TMA Solution nhưng đây</w:t>
+      </w:r>
+      <w:r>
+        <w:rPr>
+          <w:sz w:val="26"/>
+          <w:szCs w:val="26"/>
         </w:rPr>
         <w:t xml:space="preserve"> </w:t>
       </w:r>
-      <w:proofErr w:type="spellStart"/>
-      <w:r>
-        <w:rPr>
-          <w:b/>
-          <w:bCs/>
-          <w:sz w:val="32"/>
-          <w:szCs w:val="24"/>
-        </w:rPr>
-        <w:t>năng</w:t>
-      </w:r>
-      <w:proofErr w:type="spellEnd"/>
-    </w:p>
-    <w:p>
-      <w:pPr>
-        <w:spacing w:after="0" w:line="240" w:lineRule="auto"/>
-        <w:rPr>
-          <w:szCs w:val="24"/>
-          <w:lang w:val="vi-VN"/>
-        </w:rPr>
-      </w:pPr>
-      <w:r>
-        <w:rPr>
-          <w:szCs w:val="24"/>
-          <w:lang w:val="vi-VN"/>
-        </w:rPr>
-        <w:br w:type="page"/>
-      </w:r>
-    </w:p>
-    <w:p>
-      <w:pPr>
-        <w:spacing w:after="0" w:line="360" w:lineRule="auto"/>
-        <w:ind w:right="429"/>
-        <w:rPr>
-          <w:szCs w:val="24"/>
-          <w:lang w:val="vi-VN"/>
-        </w:rPr>
-      </w:pPr>
-    </w:p>
-    <w:p>
-      <w:pPr>
-        <w:pStyle w:val="ListParagraph"/>
-        <w:numPr>
-          <w:ilvl w:val="0"/>
-          <w:numId w:val="1"/>
-        </w:numPr>
-        <w:spacing w:after="0" w:line="360" w:lineRule="auto"/>
-        <w:ind w:left="360" w:right="429"/>
-        <w:outlineLvl w:val="0"/>
-        <w:rPr>
-          <w:b/>
-          <w:bCs/>
-          <w:sz w:val="32"/>
-          <w:szCs w:val="24"/>
-          <w:lang w:val="vi-VN"/>
-        </w:rPr>
-      </w:pPr>
-      <w:proofErr w:type="spellStart"/>
-      <w:r>
-        <w:rPr>
-          <w:b/>
-          <w:bCs/>
-          <w:sz w:val="32"/>
-          <w:szCs w:val="24"/>
-        </w:rPr>
-        <w:t>Tổng</w:t>
-      </w:r>
-      <w:proofErr w:type="spellEnd"/>
-      <w:r>
-        <w:rPr>
-          <w:b/>
-          <w:bCs/>
-          <w:sz w:val="32"/>
-          <w:szCs w:val="24"/>
-        </w:rPr>
-        <w:t xml:space="preserve"> kết</w:t>
-      </w:r>
-    </w:p>
-    <w:p>
-      <w:pPr>
-        <w:rPr>
-          <w:lang w:val="vi-VN"/>
-        </w:rPr>
-      </w:pPr>
-      <w:r>
-        <w:rPr>
-          <w:lang w:val="vi-VN"/>
-        </w:rPr>
-        <w:tab/>
-        <w:t>Trong bài báo cáo lần này, nhóm đã thực hiện kiểm tra lỗi trên 5 file code mẫu. Từng đoạn</w:t>
-      </w:r>
-      <w:r>
+      <w:r>
+        <w:rPr>
+          <w:sz w:val="26"/>
+          <w:szCs w:val="26"/>
+          <w:lang w:val="vi-VN"/>
+        </w:rPr>
+        <w:t>chỉ là bảng rút gọn, vì vậy có thể còn nhiều sai sót mà nhóm chưa tìm ra. Tuy nhiên có thể hiểu</w:t>
+      </w:r>
+      <w:r>
+        <w:rPr>
+          <w:sz w:val="26"/>
+          <w:szCs w:val="26"/>
+        </w:rPr>
         <w:t xml:space="preserve"> </w:t>
       </w:r>
       <w:r>
         <w:rPr>
-          <w:lang w:val="vi-VN"/>
-        </w:rPr>
-        <w:t>code có những đặc thù riêng nhưng nếu thiết kế một checklist review code một cách hợp lý thì</w:t>
-      </w:r>
-      <w:r>
-        <w:t xml:space="preserve"> </w:t>
-      </w:r>
-      <w:r>
-        <w:rPr>
-          <w:lang w:val="vi-VN"/>
-        </w:rPr>
-        <w:t>chúng ta có thể kiểm tra lỗi một cách dễ dàng hơn, hạn chế trong việc sửa lỗi và tránh được</w:t>
-      </w:r>
-      <w:r>
-        <w:t xml:space="preserve"> </w:t>
-      </w:r>
-      <w:r>
-        <w:rPr>
-          <w:lang w:val="vi-VN"/>
-        </w:rPr>
-        <w:t>những lỗi không đáng có. Nhóm đã sử dụng checklist code review của TMA Solution nhưng đây</w:t>
-      </w:r>
-      <w:r>
-        <w:t xml:space="preserve"> </w:t>
-      </w:r>
-      <w:r>
-        <w:rPr>
-          <w:lang w:val="vi-VN"/>
-        </w:rPr>
-        <w:t>chỉ là bảng rút gọn, vì vậy có thể còn nhiều sai sót mà nhóm chưa tìm ra. Tuy nhiên có thể hiểu</w:t>
-      </w:r>
-      <w:r>
-        <w:t xml:space="preserve"> </w:t>
-      </w:r>
-      <w:r>
-        <w:rPr>
+          <w:sz w:val="26"/>
+          <w:szCs w:val="26"/>
           <w:lang w:val="vi-VN"/>
         </w:rPr>
         <w:t>được phần nào về công việc kiểm tra lỗi code.</w:t>
@@ -3353,6 +4387,7 @@
         <w:tabs>
           <w:tab w:val="left" w:pos="1440"/>
         </w:tabs>
+        <w:jc w:val="both"/>
         <w:rPr>
           <w:lang w:val="vi-VN"/>
         </w:rPr>
@@ -3363,6 +4398,7 @@
         <w:tabs>
           <w:tab w:val="left" w:pos="1440"/>
         </w:tabs>
+        <w:jc w:val="both"/>
         <w:rPr>
           <w:lang w:val="vi-VN"/>
         </w:rPr>
@@ -3373,6 +4409,7 @@
         <w:tabs>
           <w:tab w:val="left" w:pos="1440"/>
         </w:tabs>
+        <w:jc w:val="both"/>
         <w:rPr>
           <w:lang w:val="vi-VN"/>
         </w:rPr>
@@ -3383,6 +4420,7 @@
         <w:tabs>
           <w:tab w:val="left" w:pos="1440"/>
         </w:tabs>
+        <w:jc w:val="both"/>
         <w:rPr>
           <w:lang w:val="vi-VN"/>
         </w:rPr>
@@ -3393,6 +4431,7 @@
         <w:tabs>
           <w:tab w:val="left" w:pos="1440"/>
         </w:tabs>
+        <w:jc w:val="both"/>
         <w:rPr>
           <w:lang w:val="vi-VN"/>
         </w:rPr>
@@ -3403,6 +4442,7 @@
         <w:tabs>
           <w:tab w:val="left" w:pos="1440"/>
         </w:tabs>
+        <w:jc w:val="both"/>
         <w:rPr>
           <w:lang w:val="vi-VN"/>
         </w:rPr>
@@ -3413,6 +4453,7 @@
         <w:tabs>
           <w:tab w:val="left" w:pos="1440"/>
         </w:tabs>
+        <w:jc w:val="both"/>
         <w:rPr>
           <w:lang w:val="vi-VN"/>
         </w:rPr>
@@ -3423,6 +4464,7 @@
         <w:tabs>
           <w:tab w:val="left" w:pos="1440"/>
         </w:tabs>
+        <w:jc w:val="both"/>
         <w:rPr>
           <w:lang w:val="vi-VN"/>
         </w:rPr>
@@ -3433,6 +4475,7 @@
         <w:tabs>
           <w:tab w:val="left" w:pos="1440"/>
         </w:tabs>
+        <w:jc w:val="both"/>
         <w:rPr>
           <w:lang w:val="vi-VN"/>
         </w:rPr>
@@ -3443,6 +4486,7 @@
         <w:tabs>
           <w:tab w:val="left" w:pos="1440"/>
         </w:tabs>
+        <w:jc w:val="both"/>
         <w:rPr>
           <w:lang w:val="vi-VN"/>
         </w:rPr>
@@ -3453,16 +4497,7 @@
         <w:tabs>
           <w:tab w:val="left" w:pos="1440"/>
         </w:tabs>
-        <w:rPr>
-          <w:lang w:val="vi-VN"/>
-        </w:rPr>
-      </w:pPr>
-    </w:p>
-    <w:p>
-      <w:pPr>
-        <w:tabs>
-          <w:tab w:val="left" w:pos="1440"/>
-        </w:tabs>
+        <w:jc w:val="both"/>
         <w:rPr>
           <w:lang w:val="vi-VN"/>
         </w:rPr>
@@ -3542,7 +4577,7 @@
           <w:rPr>
             <w:noProof/>
           </w:rPr>
-          <w:t>6</w:t>
+          <w:t>7</w:t>
         </w:r>
         <w:r>
           <w:fldChar w:fldCharType="end"/>
@@ -4106,6 +5141,92 @@
     </w:lvl>
   </w:abstractNum>
   <w:abstractNum w:abstractNumId="1" w15:restartNumberingAfterBreak="0">
+    <w:nsid w:val="054E30C6"/>
+    <w:multiLevelType w:val="hybridMultilevel"/>
+    <w:tmpl w:val="B1C8DB14"/>
+    <w:lvl w:ilvl="0" w:tplc="0409000F">
+      <w:start w:val="1"/>
+      <w:numFmt w:val="decimal"/>
+      <w:lvlText w:val="%1."/>
+      <w:lvlJc w:val="left"/>
+      <w:pPr>
+        <w:ind w:left="720" w:hanging="360"/>
+      </w:pPr>
+    </w:lvl>
+    <w:lvl w:ilvl="1" w:tplc="04090019" w:tentative="1">
+      <w:start w:val="1"/>
+      <w:numFmt w:val="lowerLetter"/>
+      <w:lvlText w:val="%2."/>
+      <w:lvlJc w:val="left"/>
+      <w:pPr>
+        <w:ind w:left="1440" w:hanging="360"/>
+      </w:pPr>
+    </w:lvl>
+    <w:lvl w:ilvl="2" w:tplc="0409001B" w:tentative="1">
+      <w:start w:val="1"/>
+      <w:numFmt w:val="lowerRoman"/>
+      <w:lvlText w:val="%3."/>
+      <w:lvlJc w:val="right"/>
+      <w:pPr>
+        <w:ind w:left="2160" w:hanging="180"/>
+      </w:pPr>
+    </w:lvl>
+    <w:lvl w:ilvl="3" w:tplc="0409000F" w:tentative="1">
+      <w:start w:val="1"/>
+      <w:numFmt w:val="decimal"/>
+      <w:lvlText w:val="%4."/>
+      <w:lvlJc w:val="left"/>
+      <w:pPr>
+        <w:ind w:left="2880" w:hanging="360"/>
+      </w:pPr>
+    </w:lvl>
+    <w:lvl w:ilvl="4" w:tplc="04090019" w:tentative="1">
+      <w:start w:val="1"/>
+      <w:numFmt w:val="lowerLetter"/>
+      <w:lvlText w:val="%5."/>
+      <w:lvlJc w:val="left"/>
+      <w:pPr>
+        <w:ind w:left="3600" w:hanging="360"/>
+      </w:pPr>
+    </w:lvl>
+    <w:lvl w:ilvl="5" w:tplc="0409001B" w:tentative="1">
+      <w:start w:val="1"/>
+      <w:numFmt w:val="lowerRoman"/>
+      <w:lvlText w:val="%6."/>
+      <w:lvlJc w:val="right"/>
+      <w:pPr>
+        <w:ind w:left="4320" w:hanging="180"/>
+      </w:pPr>
+    </w:lvl>
+    <w:lvl w:ilvl="6" w:tplc="0409000F" w:tentative="1">
+      <w:start w:val="1"/>
+      <w:numFmt w:val="decimal"/>
+      <w:lvlText w:val="%7."/>
+      <w:lvlJc w:val="left"/>
+      <w:pPr>
+        <w:ind w:left="5040" w:hanging="360"/>
+      </w:pPr>
+    </w:lvl>
+    <w:lvl w:ilvl="7" w:tplc="04090019" w:tentative="1">
+      <w:start w:val="1"/>
+      <w:numFmt w:val="lowerLetter"/>
+      <w:lvlText w:val="%8."/>
+      <w:lvlJc w:val="left"/>
+      <w:pPr>
+        <w:ind w:left="5760" w:hanging="360"/>
+      </w:pPr>
+    </w:lvl>
+    <w:lvl w:ilvl="8" w:tplc="0409001B" w:tentative="1">
+      <w:start w:val="1"/>
+      <w:numFmt w:val="lowerRoman"/>
+      <w:lvlText w:val="%9."/>
+      <w:lvlJc w:val="right"/>
+      <w:pPr>
+        <w:ind w:left="6480" w:hanging="180"/>
+      </w:pPr>
+    </w:lvl>
+  </w:abstractNum>
+  <w:abstractNum w:abstractNumId="2" w15:restartNumberingAfterBreak="0">
     <w:nsid w:val="069A6857"/>
     <w:multiLevelType w:val="hybridMultilevel"/>
     <w:tmpl w:val="0B4CD2D2"/>
@@ -4198,7 +5319,7 @@
       </w:pPr>
     </w:lvl>
   </w:abstractNum>
-  <w:abstractNum w:abstractNumId="2" w15:restartNumberingAfterBreak="0">
+  <w:abstractNum w:abstractNumId="3" w15:restartNumberingAfterBreak="0">
     <w:nsid w:val="0F2666B7"/>
     <w:multiLevelType w:val="hybridMultilevel"/>
     <w:tmpl w:val="972617AC"/>
@@ -4284,7 +5405,120 @@
       </w:pPr>
     </w:lvl>
   </w:abstractNum>
-  <w:abstractNum w:abstractNumId="3" w15:restartNumberingAfterBreak="0">
+  <w:abstractNum w:abstractNumId="4" w15:restartNumberingAfterBreak="0">
+    <w:nsid w:val="39CE5A85"/>
+    <w:multiLevelType w:val="hybridMultilevel"/>
+    <w:tmpl w:val="D3261852"/>
+    <w:lvl w:ilvl="0" w:tplc="04090001">
+      <w:start w:val="1"/>
+      <w:numFmt w:val="bullet"/>
+      <w:lvlText w:val=""/>
+      <w:lvlJc w:val="left"/>
+      <w:pPr>
+        <w:ind w:left="1440" w:hanging="360"/>
+      </w:pPr>
+      <w:rPr>
+        <w:rFonts w:ascii="Symbol" w:hAnsi="Symbol" w:hint="default"/>
+      </w:rPr>
+    </w:lvl>
+    <w:lvl w:ilvl="1" w:tplc="04090003" w:tentative="1">
+      <w:start w:val="1"/>
+      <w:numFmt w:val="bullet"/>
+      <w:lvlText w:val="o"/>
+      <w:lvlJc w:val="left"/>
+      <w:pPr>
+        <w:ind w:left="2160" w:hanging="360"/>
+      </w:pPr>
+      <w:rPr>
+        <w:rFonts w:ascii="Courier New" w:hAnsi="Courier New" w:cs="Courier New" w:hint="default"/>
+      </w:rPr>
+    </w:lvl>
+    <w:lvl w:ilvl="2" w:tplc="04090005" w:tentative="1">
+      <w:start w:val="1"/>
+      <w:numFmt w:val="bullet"/>
+      <w:lvlText w:val=""/>
+      <w:lvlJc w:val="left"/>
+      <w:pPr>
+        <w:ind w:left="2880" w:hanging="360"/>
+      </w:pPr>
+      <w:rPr>
+        <w:rFonts w:ascii="Wingdings" w:hAnsi="Wingdings" w:hint="default"/>
+      </w:rPr>
+    </w:lvl>
+    <w:lvl w:ilvl="3" w:tplc="04090001" w:tentative="1">
+      <w:start w:val="1"/>
+      <w:numFmt w:val="bullet"/>
+      <w:lvlText w:val=""/>
+      <w:lvlJc w:val="left"/>
+      <w:pPr>
+        <w:ind w:left="3600" w:hanging="360"/>
+      </w:pPr>
+      <w:rPr>
+        <w:rFonts w:ascii="Symbol" w:hAnsi="Symbol" w:hint="default"/>
+      </w:rPr>
+    </w:lvl>
+    <w:lvl w:ilvl="4" w:tplc="04090003" w:tentative="1">
+      <w:start w:val="1"/>
+      <w:numFmt w:val="bullet"/>
+      <w:lvlText w:val="o"/>
+      <w:lvlJc w:val="left"/>
+      <w:pPr>
+        <w:ind w:left="4320" w:hanging="360"/>
+      </w:pPr>
+      <w:rPr>
+        <w:rFonts w:ascii="Courier New" w:hAnsi="Courier New" w:cs="Courier New" w:hint="default"/>
+      </w:rPr>
+    </w:lvl>
+    <w:lvl w:ilvl="5" w:tplc="04090005" w:tentative="1">
+      <w:start w:val="1"/>
+      <w:numFmt w:val="bullet"/>
+      <w:lvlText w:val=""/>
+      <w:lvlJc w:val="left"/>
+      <w:pPr>
+        <w:ind w:left="5040" w:hanging="360"/>
+      </w:pPr>
+      <w:rPr>
+        <w:rFonts w:ascii="Wingdings" w:hAnsi="Wingdings" w:hint="default"/>
+      </w:rPr>
+    </w:lvl>
+    <w:lvl w:ilvl="6" w:tplc="04090001" w:tentative="1">
+      <w:start w:val="1"/>
+      <w:numFmt w:val="bullet"/>
+      <w:lvlText w:val=""/>
+      <w:lvlJc w:val="left"/>
+      <w:pPr>
+        <w:ind w:left="5760" w:hanging="360"/>
+      </w:pPr>
+      <w:rPr>
+        <w:rFonts w:ascii="Symbol" w:hAnsi="Symbol" w:hint="default"/>
+      </w:rPr>
+    </w:lvl>
+    <w:lvl w:ilvl="7" w:tplc="04090003" w:tentative="1">
+      <w:start w:val="1"/>
+      <w:numFmt w:val="bullet"/>
+      <w:lvlText w:val="o"/>
+      <w:lvlJc w:val="left"/>
+      <w:pPr>
+        <w:ind w:left="6480" w:hanging="360"/>
+      </w:pPr>
+      <w:rPr>
+        <w:rFonts w:ascii="Courier New" w:hAnsi="Courier New" w:cs="Courier New" w:hint="default"/>
+      </w:rPr>
+    </w:lvl>
+    <w:lvl w:ilvl="8" w:tplc="04090005" w:tentative="1">
+      <w:start w:val="1"/>
+      <w:numFmt w:val="bullet"/>
+      <w:lvlText w:val=""/>
+      <w:lvlJc w:val="left"/>
+      <w:pPr>
+        <w:ind w:left="7200" w:hanging="360"/>
+      </w:pPr>
+      <w:rPr>
+        <w:rFonts w:ascii="Wingdings" w:hAnsi="Wingdings" w:hint="default"/>
+      </w:rPr>
+    </w:lvl>
+  </w:abstractNum>
+  <w:abstractNum w:abstractNumId="5" w15:restartNumberingAfterBreak="0">
     <w:nsid w:val="3C5E2A61"/>
     <w:multiLevelType w:val="multilevel"/>
     <w:tmpl w:val="1A744D4E"/>
@@ -4397,7 +5631,7 @@
       </w:rPr>
     </w:lvl>
   </w:abstractNum>
-  <w:abstractNum w:abstractNumId="4" w15:restartNumberingAfterBreak="0">
+  <w:abstractNum w:abstractNumId="6" w15:restartNumberingAfterBreak="0">
     <w:nsid w:val="54157157"/>
     <w:multiLevelType w:val="hybridMultilevel"/>
     <w:tmpl w:val="12FEFD82"/>
@@ -4490,7 +5724,7 @@
       </w:pPr>
     </w:lvl>
   </w:abstractNum>
-  <w:abstractNum w:abstractNumId="5" w15:restartNumberingAfterBreak="0">
+  <w:abstractNum w:abstractNumId="7" w15:restartNumberingAfterBreak="0">
     <w:nsid w:val="61DA4054"/>
     <w:multiLevelType w:val="hybridMultilevel"/>
     <w:tmpl w:val="28A237A2"/>
@@ -4603,7 +5837,120 @@
       </w:rPr>
     </w:lvl>
   </w:abstractNum>
-  <w:abstractNum w:abstractNumId="6" w15:restartNumberingAfterBreak="0">
+  <w:abstractNum w:abstractNumId="8" w15:restartNumberingAfterBreak="0">
+    <w:nsid w:val="701F2EC6"/>
+    <w:multiLevelType w:val="hybridMultilevel"/>
+    <w:tmpl w:val="2130B648"/>
+    <w:lvl w:ilvl="0" w:tplc="04090001">
+      <w:start w:val="1"/>
+      <w:numFmt w:val="bullet"/>
+      <w:lvlText w:val=""/>
+      <w:lvlJc w:val="left"/>
+      <w:pPr>
+        <w:ind w:left="1440" w:hanging="360"/>
+      </w:pPr>
+      <w:rPr>
+        <w:rFonts w:ascii="Symbol" w:hAnsi="Symbol" w:hint="default"/>
+      </w:rPr>
+    </w:lvl>
+    <w:lvl w:ilvl="1" w:tplc="04090003" w:tentative="1">
+      <w:start w:val="1"/>
+      <w:numFmt w:val="bullet"/>
+      <w:lvlText w:val="o"/>
+      <w:lvlJc w:val="left"/>
+      <w:pPr>
+        <w:ind w:left="2160" w:hanging="360"/>
+      </w:pPr>
+      <w:rPr>
+        <w:rFonts w:ascii="Courier New" w:hAnsi="Courier New" w:cs="Courier New" w:hint="default"/>
+      </w:rPr>
+    </w:lvl>
+    <w:lvl w:ilvl="2" w:tplc="04090005" w:tentative="1">
+      <w:start w:val="1"/>
+      <w:numFmt w:val="bullet"/>
+      <w:lvlText w:val=""/>
+      <w:lvlJc w:val="left"/>
+      <w:pPr>
+        <w:ind w:left="2880" w:hanging="360"/>
+      </w:pPr>
+      <w:rPr>
+        <w:rFonts w:ascii="Wingdings" w:hAnsi="Wingdings" w:hint="default"/>
+      </w:rPr>
+    </w:lvl>
+    <w:lvl w:ilvl="3" w:tplc="04090001" w:tentative="1">
+      <w:start w:val="1"/>
+      <w:numFmt w:val="bullet"/>
+      <w:lvlText w:val=""/>
+      <w:lvlJc w:val="left"/>
+      <w:pPr>
+        <w:ind w:left="3600" w:hanging="360"/>
+      </w:pPr>
+      <w:rPr>
+        <w:rFonts w:ascii="Symbol" w:hAnsi="Symbol" w:hint="default"/>
+      </w:rPr>
+    </w:lvl>
+    <w:lvl w:ilvl="4" w:tplc="04090003" w:tentative="1">
+      <w:start w:val="1"/>
+      <w:numFmt w:val="bullet"/>
+      <w:lvlText w:val="o"/>
+      <w:lvlJc w:val="left"/>
+      <w:pPr>
+        <w:ind w:left="4320" w:hanging="360"/>
+      </w:pPr>
+      <w:rPr>
+        <w:rFonts w:ascii="Courier New" w:hAnsi="Courier New" w:cs="Courier New" w:hint="default"/>
+      </w:rPr>
+    </w:lvl>
+    <w:lvl w:ilvl="5" w:tplc="04090005" w:tentative="1">
+      <w:start w:val="1"/>
+      <w:numFmt w:val="bullet"/>
+      <w:lvlText w:val=""/>
+      <w:lvlJc w:val="left"/>
+      <w:pPr>
+        <w:ind w:left="5040" w:hanging="360"/>
+      </w:pPr>
+      <w:rPr>
+        <w:rFonts w:ascii="Wingdings" w:hAnsi="Wingdings" w:hint="default"/>
+      </w:rPr>
+    </w:lvl>
+    <w:lvl w:ilvl="6" w:tplc="04090001" w:tentative="1">
+      <w:start w:val="1"/>
+      <w:numFmt w:val="bullet"/>
+      <w:lvlText w:val=""/>
+      <w:lvlJc w:val="left"/>
+      <w:pPr>
+        <w:ind w:left="5760" w:hanging="360"/>
+      </w:pPr>
+      <w:rPr>
+        <w:rFonts w:ascii="Symbol" w:hAnsi="Symbol" w:hint="default"/>
+      </w:rPr>
+    </w:lvl>
+    <w:lvl w:ilvl="7" w:tplc="04090003" w:tentative="1">
+      <w:start w:val="1"/>
+      <w:numFmt w:val="bullet"/>
+      <w:lvlText w:val="o"/>
+      <w:lvlJc w:val="left"/>
+      <w:pPr>
+        <w:ind w:left="6480" w:hanging="360"/>
+      </w:pPr>
+      <w:rPr>
+        <w:rFonts w:ascii="Courier New" w:hAnsi="Courier New" w:cs="Courier New" w:hint="default"/>
+      </w:rPr>
+    </w:lvl>
+    <w:lvl w:ilvl="8" w:tplc="04090005" w:tentative="1">
+      <w:start w:val="1"/>
+      <w:numFmt w:val="bullet"/>
+      <w:lvlText w:val=""/>
+      <w:lvlJc w:val="left"/>
+      <w:pPr>
+        <w:ind w:left="7200" w:hanging="360"/>
+      </w:pPr>
+      <w:rPr>
+        <w:rFonts w:ascii="Wingdings" w:hAnsi="Wingdings" w:hint="default"/>
+      </w:rPr>
+    </w:lvl>
+  </w:abstractNum>
+  <w:abstractNum w:abstractNumId="9" w15:restartNumberingAfterBreak="0">
     <w:nsid w:val="722C5DFF"/>
     <w:multiLevelType w:val="hybridMultilevel"/>
     <w:tmpl w:val="A52E4C54"/>
@@ -4689,7 +6036,7 @@
       </w:pPr>
     </w:lvl>
   </w:abstractNum>
-  <w:abstractNum w:abstractNumId="7" w15:restartNumberingAfterBreak="0">
+  <w:abstractNum w:abstractNumId="10" w15:restartNumberingAfterBreak="0">
     <w:nsid w:val="78691FEC"/>
     <w:multiLevelType w:val="multilevel"/>
     <w:tmpl w:val="78691FEC"/>
@@ -4776,28 +6123,37 @@
     </w:lvl>
   </w:abstractNum>
   <w:num w:numId="1">
-    <w:abstractNumId w:val="7"/>
+    <w:abstractNumId w:val="10"/>
   </w:num>
   <w:num w:numId="2">
-    <w:abstractNumId w:val="1"/>
+    <w:abstractNumId w:val="2"/>
   </w:num>
   <w:num w:numId="3">
-    <w:abstractNumId w:val="4"/>
+    <w:abstractNumId w:val="6"/>
   </w:num>
   <w:num w:numId="4">
-    <w:abstractNumId w:val="6"/>
+    <w:abstractNumId w:val="9"/>
   </w:num>
   <w:num w:numId="5">
     <w:abstractNumId w:val="0"/>
   </w:num>
   <w:num w:numId="6">
-    <w:abstractNumId w:val="2"/>
+    <w:abstractNumId w:val="3"/>
   </w:num>
   <w:num w:numId="7">
-    <w:abstractNumId w:val="3"/>
+    <w:abstractNumId w:val="5"/>
   </w:num>
   <w:num w:numId="8">
-    <w:abstractNumId w:val="5"/>
+    <w:abstractNumId w:val="7"/>
+  </w:num>
+  <w:num w:numId="9">
+    <w:abstractNumId w:val="1"/>
+  </w:num>
+  <w:num w:numId="10">
+    <w:abstractNumId w:val="8"/>
+  </w:num>
+  <w:num w:numId="11">
+    <w:abstractNumId w:val="4"/>
   </w:num>
 </w:numbering>
 </file>
@@ -5540,558 +6896,6 @@
 </w:styles>
 </file>
 
-<file path=word/glossary/document.xml><?xml version="1.0" encoding="utf-8"?>
-<w:glossaryDocument xmlns:wpc="http://schemas.microsoft.com/office/word/2010/wordprocessingCanvas" xmlns:cx="http://schemas.microsoft.com/office/drawing/2014/chartex" xmlns:cx1="http://schemas.microsoft.com/office/drawing/2015/9/8/chartex" xmlns:mc="http://schemas.openxmlformats.org/markup-compatibility/2006" xmlns:o="urn:schemas-microsoft-com:office:office" xmlns:r="http://schemas.openxmlformats.org/officeDocument/2006/relationships" xmlns:m="http://schemas.openxmlformats.org/officeDocument/2006/math" xmlns:v="urn:schemas-microsoft-com:vml" xmlns:wp14="http://schemas.microsoft.com/office/word/2010/wordprocessingDrawing" xmlns:wp="http://schemas.openxmlformats.org/drawingml/2006/wordprocessingDrawing" xmlns:w10="urn:schemas-microsoft-com:office:word" xmlns:w="http://schemas.openxmlformats.org/wordprocessingml/2006/main" xmlns:w14="http://schemas.microsoft.com/office/word/2010/wordml" xmlns:w15="http://schemas.microsoft.com/office/word/2012/wordml" xmlns:w16se="http://schemas.microsoft.com/office/word/2015/wordml/symex" xmlns:wpg="http://schemas.microsoft.com/office/word/2010/wordprocessingGroup" xmlns:wpi="http://schemas.microsoft.com/office/word/2010/wordprocessingInk" xmlns:wne="http://schemas.microsoft.com/office/word/2006/wordml" xmlns:wps="http://schemas.microsoft.com/office/word/2010/wordprocessingShape" mc:Ignorable="w14 w15 w16se wp14"/>
-</file>
-
-<file path=word/glossary/fontTable.xml><?xml version="1.0" encoding="utf-8"?>
-<w:fonts xmlns:mc="http://schemas.openxmlformats.org/markup-compatibility/2006" xmlns:r="http://schemas.openxmlformats.org/officeDocument/2006/relationships" xmlns:w="http://schemas.openxmlformats.org/wordprocessingml/2006/main" xmlns:w14="http://schemas.microsoft.com/office/word/2010/wordml" xmlns:w15="http://schemas.microsoft.com/office/word/2012/wordml" xmlns:w16se="http://schemas.microsoft.com/office/word/2015/wordml/symex" mc:Ignorable="w14 w15 w16se">
-  <w:font w:name="Times New Roman">
-    <w:panose1 w:val="02020603050405020304"/>
-    <w:charset w:val="00"/>
-    <w:family w:val="roman"/>
-    <w:pitch w:val="variable"/>
-    <w:sig w:usb0="E0002EFF" w:usb1="C000785B" w:usb2="00000009" w:usb3="00000000" w:csb0="000001FF" w:csb1="00000000"/>
-  </w:font>
-  <w:font w:name="Calibri">
-    <w:panose1 w:val="020F0502020204030204"/>
-    <w:charset w:val="00"/>
-    <w:family w:val="swiss"/>
-    <w:pitch w:val="variable"/>
-    <w:sig w:usb0="E4002EFF" w:usb1="C000247B" w:usb2="00000009" w:usb3="00000000" w:csb0="000001FF" w:csb1="00000000"/>
-  </w:font>
-  <w:font w:name="Symbol">
-    <w:panose1 w:val="05050102010706020507"/>
-    <w:charset w:val="02"/>
-    <w:family w:val="roman"/>
-    <w:pitch w:val="variable"/>
-    <w:sig w:usb0="00000000" w:usb1="10000000" w:usb2="00000000" w:usb3="00000000" w:csb0="80000000" w:csb1="00000000"/>
-  </w:font>
-  <w:font w:name="Courier New">
-    <w:panose1 w:val="02070309020205020404"/>
-    <w:charset w:val="00"/>
-    <w:family w:val="modern"/>
-    <w:pitch w:val="fixed"/>
-    <w:sig w:usb0="E0002EFF" w:usb1="C0007843" w:usb2="00000009" w:usb3="00000000" w:csb0="000001FF" w:csb1="00000000"/>
-  </w:font>
-  <w:font w:name="Wingdings">
-    <w:panose1 w:val="05000000000000000000"/>
-    <w:charset w:val="02"/>
-    <w:family w:val="auto"/>
-    <w:pitch w:val="variable"/>
-    <w:sig w:usb0="00000000" w:usb1="10000000" w:usb2="00000000" w:usb3="00000000" w:csb0="80000000" w:csb1="00000000"/>
-  </w:font>
-  <w:font w:name="Calibri Light">
-    <w:panose1 w:val="020F0302020204030204"/>
-    <w:charset w:val="00"/>
-    <w:family w:val="swiss"/>
-    <w:pitch w:val="variable"/>
-    <w:sig w:usb0="E4002EFF" w:usb1="C000247B" w:usb2="00000009" w:usb3="00000000" w:csb0="000001FF" w:csb1="00000000"/>
-  </w:font>
-  <w:font w:name="等线 Light">
-    <w:altName w:val="Segoe Print"/>
-    <w:charset w:val="00"/>
-    <w:family w:val="auto"/>
-    <w:pitch w:val="default"/>
-  </w:font>
-  <w:font w:name="TimesNewRomanPSMT">
-    <w:altName w:val="Times New Roman"/>
-    <w:charset w:val="00"/>
-    <w:family w:val="roman"/>
-    <w:pitch w:val="default"/>
-  </w:font>
-  <w:font w:name="DengXian">
-    <w:altName w:val="等线"/>
-    <w:panose1 w:val="02010600030101010101"/>
-    <w:charset w:val="00"/>
-    <w:family w:val="auto"/>
-    <w:pitch w:val="default"/>
-  </w:font>
-</w:fonts>
-</file>
-
-<file path=word/glossary/settings.xml><?xml version="1.0" encoding="utf-8"?>
-<w:settings xmlns:mc="http://schemas.openxmlformats.org/markup-compatibility/2006" xmlns:o="urn:schemas-microsoft-com:office:office" xmlns:r="http://schemas.openxmlformats.org/officeDocument/2006/relationships" xmlns:m="http://schemas.openxmlformats.org/officeDocument/2006/math" xmlns:v="urn:schemas-microsoft-com:vml" xmlns:w10="urn:schemas-microsoft-com:office:word" xmlns:w="http://schemas.openxmlformats.org/wordprocessingml/2006/main" xmlns:w14="http://schemas.microsoft.com/office/word/2010/wordml" xmlns:w15="http://schemas.microsoft.com/office/word/2012/wordml" xmlns:w16se="http://schemas.microsoft.com/office/word/2015/wordml/symex" xmlns:sl="http://schemas.openxmlformats.org/schemaLibrary/2006/main" mc:Ignorable="w14 w15 w16se">
-  <w:view w:val="normal"/>
-  <w:defaultTabStop w:val="720"/>
-  <w:characterSpacingControl w:val="doNotCompress"/>
-  <w:compat>
-    <w:useFELayout/>
-    <w:compatSetting w:name="compatibilityMode" w:uri="http://schemas.microsoft.com/office/word" w:val="15"/>
-    <w:compatSetting w:name="overrideTableStyleFontSizeAndJustification" w:uri="http://schemas.microsoft.com/office/word" w:val="1"/>
-    <w:compatSetting w:name="enableOpenTypeFeatures" w:uri="http://schemas.microsoft.com/office/word" w:val="1"/>
-    <w:compatSetting w:name="doNotFlipMirrorIndents" w:uri="http://schemas.microsoft.com/office/word" w:val="1"/>
-    <w:compatSetting w:name="differentiateMultirowTableHeaders" w:uri="http://schemas.microsoft.com/office/word" w:val="1"/>
-  </w:compat>
-  <w:rsids>
-    <w:rsidRoot w:val="00424160"/>
-    <w:rsid w:val="00424160"/>
-    <w:rsid w:val="007C16A4"/>
-  </w:rsids>
-  <m:mathPr>
-    <m:mathFont m:val="Cambria Math"/>
-    <m:brkBin m:val="before"/>
-    <m:brkBinSub m:val="--"/>
-    <m:smallFrac m:val="0"/>
-    <m:dispDef/>
-    <m:lMargin m:val="0"/>
-    <m:rMargin m:val="0"/>
-    <m:defJc m:val="centerGroup"/>
-    <m:wrapIndent m:val="1440"/>
-    <m:intLim m:val="subSup"/>
-    <m:naryLim m:val="undOvr"/>
-  </m:mathPr>
-  <w:themeFontLang w:val="en-US"/>
-  <w:clrSchemeMapping w:bg1="light1" w:t1="dark1" w:bg2="light2" w:t2="dark2" w:accent1="accent1" w:accent2="accent2" w:accent3="accent3" w:accent4="accent4" w:accent5="accent5" w:accent6="accent6" w:hyperlink="hyperlink" w:followedHyperlink="followedHyperlink"/>
-  <w:decimalSymbol w:val=","/>
-  <w:listSeparator w:val=","/>
-  <w15:chartTrackingRefBased/>
-</w:settings>
-</file>
-
-<file path=word/glossary/styles.xml><?xml version="1.0" encoding="utf-8"?>
-<w:styles xmlns:mc="http://schemas.openxmlformats.org/markup-compatibility/2006" xmlns:r="http://schemas.openxmlformats.org/officeDocument/2006/relationships" xmlns:w="http://schemas.openxmlformats.org/wordprocessingml/2006/main" xmlns:w14="http://schemas.microsoft.com/office/word/2010/wordml" xmlns:w15="http://schemas.microsoft.com/office/word/2012/wordml" xmlns:w16se="http://schemas.microsoft.com/office/word/2015/wordml/symex" mc:Ignorable="w14 w15 w16se">
-  <w:docDefaults>
-    <w:rPrDefault>
-      <w:rPr>
-        <w:rFonts w:asciiTheme="minorHAnsi" w:eastAsiaTheme="minorEastAsia" w:hAnsiTheme="minorHAnsi" w:cstheme="minorBidi"/>
-        <w:sz w:val="22"/>
-        <w:szCs w:val="22"/>
-        <w:lang w:val="en-US" w:eastAsia="en-US" w:bidi="ar-SA"/>
-      </w:rPr>
-    </w:rPrDefault>
-    <w:pPrDefault>
-      <w:pPr>
-        <w:spacing w:after="160" w:line="259" w:lineRule="auto"/>
-      </w:pPr>
-    </w:pPrDefault>
-  </w:docDefaults>
-  <w:latentStyles w:defLockedState="0" w:defUIPriority="99" w:defSemiHidden="0" w:defUnhideWhenUsed="0" w:defQFormat="0" w:count="371">
-    <w:lsdException w:name="Normal" w:uiPriority="0" w:qFormat="1"/>
-    <w:lsdException w:name="heading 1" w:uiPriority="9" w:qFormat="1"/>
-    <w:lsdException w:name="heading 2" w:semiHidden="1" w:uiPriority="9" w:unhideWhenUsed="1" w:qFormat="1"/>
-    <w:lsdException w:name="heading 3" w:semiHidden="1" w:uiPriority="9" w:unhideWhenUsed="1" w:qFormat="1"/>
-    <w:lsdException w:name="heading 4" w:semiHidden="1" w:uiPriority="9" w:unhideWhenUsed="1" w:qFormat="1"/>
-    <w:lsdException w:name="heading 5" w:semiHidden="1" w:uiPriority="9" w:unhideWhenUsed="1" w:qFormat="1"/>
-    <w:lsdException w:name="heading 6" w:semiHidden="1" w:uiPriority="9" w:unhideWhenUsed="1" w:qFormat="1"/>
-    <w:lsdException w:name="heading 7" w:semiHidden="1" w:uiPriority="9" w:unhideWhenUsed="1" w:qFormat="1"/>
-    <w:lsdException w:name="heading 8" w:semiHidden="1" w:uiPriority="9" w:unhideWhenUsed="1" w:qFormat="1"/>
-    <w:lsdException w:name="heading 9" w:semiHidden="1" w:uiPriority="9" w:unhideWhenUsed="1" w:qFormat="1"/>
-    <w:lsdException w:name="index 1" w:semiHidden="1" w:unhideWhenUsed="1"/>
-    <w:lsdException w:name="index 2" w:semiHidden="1" w:unhideWhenUsed="1"/>
-    <w:lsdException w:name="index 3" w:semiHidden="1" w:unhideWhenUsed="1"/>
-    <w:lsdException w:name="index 4" w:semiHidden="1" w:unhideWhenUsed="1"/>
-    <w:lsdException w:name="index 5" w:semiHidden="1" w:unhideWhenUsed="1"/>
-    <w:lsdException w:name="index 6" w:semiHidden="1" w:unhideWhenUsed="1"/>
-    <w:lsdException w:name="index 7" w:semiHidden="1" w:unhideWhenUsed="1"/>
-    <w:lsdException w:name="index 8" w:semiHidden="1" w:unhideWhenUsed="1"/>
-    <w:lsdException w:name="index 9" w:semiHidden="1" w:unhideWhenUsed="1"/>
-    <w:lsdException w:name="toc 1" w:semiHidden="1" w:uiPriority="39" w:unhideWhenUsed="1"/>
-    <w:lsdException w:name="toc 2" w:semiHidden="1" w:uiPriority="39" w:unhideWhenUsed="1"/>
-    <w:lsdException w:name="toc 3" w:semiHidden="1" w:uiPriority="39" w:unhideWhenUsed="1"/>
-    <w:lsdException w:name="toc 4" w:semiHidden="1" w:uiPriority="39" w:unhideWhenUsed="1"/>
-    <w:lsdException w:name="toc 5" w:semiHidden="1" w:uiPriority="39" w:unhideWhenUsed="1"/>
-    <w:lsdException w:name="toc 6" w:semiHidden="1" w:uiPriority="39" w:unhideWhenUsed="1"/>
-    <w:lsdException w:name="toc 7" w:semiHidden="1" w:uiPriority="39" w:unhideWhenUsed="1"/>
-    <w:lsdException w:name="toc 8" w:semiHidden="1" w:uiPriority="39" w:unhideWhenUsed="1"/>
-    <w:lsdException w:name="toc 9" w:semiHidden="1" w:uiPriority="39" w:unhideWhenUsed="1"/>
-    <w:lsdException w:name="Normal Indent" w:semiHidden="1" w:unhideWhenUsed="1"/>
-    <w:lsdException w:name="footnote text" w:semiHidden="1" w:unhideWhenUsed="1"/>
-    <w:lsdException w:name="annotation text" w:semiHidden="1" w:unhideWhenUsed="1"/>
-    <w:lsdException w:name="header" w:semiHidden="1" w:unhideWhenUsed="1"/>
-    <w:lsdException w:name="footer" w:semiHidden="1" w:unhideWhenUsed="1"/>
-    <w:lsdException w:name="index heading" w:semiHidden="1" w:unhideWhenUsed="1"/>
-    <w:lsdException w:name="caption" w:semiHidden="1" w:uiPriority="35" w:unhideWhenUsed="1" w:qFormat="1"/>
-    <w:lsdException w:name="table of figures" w:semiHidden="1" w:unhideWhenUsed="1"/>
-    <w:lsdException w:name="envelope address" w:semiHidden="1" w:unhideWhenUsed="1"/>
-    <w:lsdException w:name="envelope return" w:semiHidden="1" w:unhideWhenUsed="1"/>
-    <w:lsdException w:name="footnote reference" w:semiHidden="1" w:unhideWhenUsed="1"/>
-    <w:lsdException w:name="annotation reference" w:semiHidden="1" w:unhideWhenUsed="1"/>
-    <w:lsdException w:name="line number" w:semiHidden="1" w:unhideWhenUsed="1"/>
-    <w:lsdException w:name="page number" w:semiHidden="1" w:unhideWhenUsed="1"/>
-    <w:lsdException w:name="endnote reference" w:semiHidden="1" w:unhideWhenUsed="1"/>
-    <w:lsdException w:name="endnote text" w:semiHidden="1" w:unhideWhenUsed="1"/>
-    <w:lsdException w:name="table of authorities" w:semiHidden="1" w:unhideWhenUsed="1"/>
-    <w:lsdException w:name="macro" w:semiHidden="1" w:unhideWhenUsed="1"/>
-    <w:lsdException w:name="toa heading" w:semiHidden="1" w:unhideWhenUsed="1"/>
-    <w:lsdException w:name="List" w:semiHidden="1" w:unhideWhenUsed="1"/>
-    <w:lsdException w:name="List Bullet" w:semiHidden="1" w:unhideWhenUsed="1"/>
-    <w:lsdException w:name="List Number" w:semiHidden="1" w:unhideWhenUsed="1"/>
-    <w:lsdException w:name="List 2" w:semiHidden="1" w:unhideWhenUsed="1"/>
-    <w:lsdException w:name="List 3" w:semiHidden="1" w:unhideWhenUsed="1"/>
-    <w:lsdException w:name="List 4" w:semiHidden="1" w:unhideWhenUsed="1"/>
-    <w:lsdException w:name="List 5" w:semiHidden="1" w:unhideWhenUsed="1"/>
-    <w:lsdException w:name="List Bullet 2" w:semiHidden="1" w:unhideWhenUsed="1"/>
-    <w:lsdException w:name="List Bullet 3" w:semiHidden="1" w:unhideWhenUsed="1"/>
-    <w:lsdException w:name="List Bullet 4" w:semiHidden="1" w:unhideWhenUsed="1"/>
-    <w:lsdException w:name="List Bullet 5" w:semiHidden="1" w:unhideWhenUsed="1"/>
-    <w:lsdException w:name="List Number 2" w:semiHidden="1" w:unhideWhenUsed="1"/>
-    <w:lsdException w:name="List Number 3" w:semiHidden="1" w:unhideWhenUsed="1"/>
-    <w:lsdException w:name="List Number 4" w:semiHidden="1" w:unhideWhenUsed="1"/>
-    <w:lsdException w:name="List Number 5" w:semiHidden="1" w:unhideWhenUsed="1"/>
-    <w:lsdException w:name="Title" w:uiPriority="10" w:qFormat="1"/>
-    <w:lsdException w:name="Closing" w:semiHidden="1" w:unhideWhenUsed="1"/>
-    <w:lsdException w:name="Signature" w:semiHidden="1" w:unhideWhenUsed="1"/>
-    <w:lsdException w:name="Default Paragraph Font" w:semiHidden="1" w:uiPriority="1" w:unhideWhenUsed="1"/>
-    <w:lsdException w:name="Body Text" w:semiHidden="1" w:unhideWhenUsed="1"/>
-    <w:lsdException w:name="Body Text Indent" w:semiHidden="1" w:unhideWhenUsed="1"/>
-    <w:lsdException w:name="List Continue" w:semiHidden="1" w:unhideWhenUsed="1"/>
-    <w:lsdException w:name="List Continue 2" w:semiHidden="1" w:unhideWhenUsed="1"/>
-    <w:lsdException w:name="List Continue 3" w:semiHidden="1" w:unhideWhenUsed="1"/>
-    <w:lsdException w:name="List Continue 4" w:semiHidden="1" w:unhideWhenUsed="1"/>
-    <w:lsdException w:name="List Continue 5" w:semiHidden="1" w:unhideWhenUsed="1"/>
-    <w:lsdException w:name="Message Header" w:semiHidden="1" w:unhideWhenUsed="1"/>
-    <w:lsdException w:name="Subtitle" w:uiPriority="11" w:qFormat="1"/>
-    <w:lsdException w:name="Salutation" w:semiHidden="1" w:unhideWhenUsed="1"/>
-    <w:lsdException w:name="Date" w:semiHidden="1" w:unhideWhenUsed="1"/>
-    <w:lsdException w:name="Body Text First Indent" w:semiHidden="1" w:unhideWhenUsed="1"/>
-    <w:lsdException w:name="Body Text First Indent 2" w:semiHidden="1" w:unhideWhenUsed="1"/>
-    <w:lsdException w:name="Note Heading" w:semiHidden="1" w:unhideWhenUsed="1"/>
-    <w:lsdException w:name="Body Text 2" w:semiHidden="1" w:unhideWhenUsed="1"/>
-    <w:lsdException w:name="Body Text 3" w:semiHidden="1" w:unhideWhenUsed="1"/>
-    <w:lsdException w:name="Body Text Indent 2" w:semiHidden="1" w:unhideWhenUsed="1"/>
-    <w:lsdException w:name="Body Text Indent 3" w:semiHidden="1" w:unhideWhenUsed="1"/>
-    <w:lsdException w:name="Block Text" w:semiHidden="1" w:unhideWhenUsed="1"/>
-    <w:lsdException w:name="Hyperlink" w:semiHidden="1" w:unhideWhenUsed="1"/>
-    <w:lsdException w:name="FollowedHyperlink" w:semiHidden="1" w:unhideWhenUsed="1"/>
-    <w:lsdException w:name="Strong" w:uiPriority="22" w:qFormat="1"/>
-    <w:lsdException w:name="Emphasis" w:uiPriority="20" w:qFormat="1"/>
-    <w:lsdException w:name="Document Map" w:semiHidden="1" w:unhideWhenUsed="1"/>
-    <w:lsdException w:name="Plain Text" w:semiHidden="1" w:unhideWhenUsed="1"/>
-    <w:lsdException w:name="E-mail Signature" w:semiHidden="1" w:unhideWhenUsed="1"/>
-    <w:lsdException w:name="HTML Top of Form" w:semiHidden="1" w:unhideWhenUsed="1"/>
-    <w:lsdException w:name="HTML Bottom of Form" w:semiHidden="1" w:unhideWhenUsed="1"/>
-    <w:lsdException w:name="Normal (Web)" w:semiHidden="1" w:unhideWhenUsed="1"/>
-    <w:lsdException w:name="HTML Acronym" w:semiHidden="1" w:unhideWhenUsed="1"/>
-    <w:lsdException w:name="HTML Address" w:semiHidden="1" w:unhideWhenUsed="1"/>
-    <w:lsdException w:name="HTML Cite" w:semiHidden="1" w:unhideWhenUsed="1"/>
-    <w:lsdException w:name="HTML Code" w:semiHidden="1" w:unhideWhenUsed="1"/>
-    <w:lsdException w:name="HTML Definition" w:semiHidden="1" w:unhideWhenUsed="1"/>
-    <w:lsdException w:name="HTML Keyboard" w:semiHidden="1" w:unhideWhenUsed="1"/>
-    <w:lsdException w:name="HTML Preformatted" w:semiHidden="1" w:unhideWhenUsed="1"/>
-    <w:lsdException w:name="HTML Sample" w:semiHidden="1" w:unhideWhenUsed="1"/>
-    <w:lsdException w:name="HTML Typewriter" w:semiHidden="1" w:unhideWhenUsed="1"/>
-    <w:lsdException w:name="HTML Variable" w:semiHidden="1" w:unhideWhenUsed="1"/>
-    <w:lsdException w:name="Normal Table" w:semiHidden="1" w:unhideWhenUsed="1"/>
-    <w:lsdException w:name="annotation subject" w:semiHidden="1" w:unhideWhenUsed="1"/>
-    <w:lsdException w:name="No List" w:semiHidden="1" w:unhideWhenUsed="1"/>
-    <w:lsdException w:name="Outline List 1" w:semiHidden="1" w:unhideWhenUsed="1"/>
-    <w:lsdException w:name="Outline List 2" w:semiHidden="1" w:unhideWhenUsed="1"/>
-    <w:lsdException w:name="Outline List 3" w:semiHidden="1" w:unhideWhenUsed="1"/>
-    <w:lsdException w:name="Table Simple 1" w:semiHidden="1" w:unhideWhenUsed="1"/>
-    <w:lsdException w:name="Table Simple 2" w:semiHidden="1" w:unhideWhenUsed="1"/>
-    <w:lsdException w:name="Table Simple 3" w:semiHidden="1" w:unhideWhenUsed="1"/>
-    <w:lsdException w:name="Table Classic 1" w:semiHidden="1" w:unhideWhenUsed="1"/>
-    <w:lsdException w:name="Table Classic 2" w:semiHidden="1" w:unhideWhenUsed="1"/>
-    <w:lsdException w:name="Table Classic 3" w:semiHidden="1" w:unhideWhenUsed="1"/>
-    <w:lsdException w:name="Table Classic 4" w:semiHidden="1" w:unhideWhenUsed="1"/>
-    <w:lsdException w:name="Table Colorful 1" w:semiHidden="1" w:unhideWhenUsed="1"/>
-    <w:lsdException w:name="Table Colorful 2" w:semiHidden="1" w:unhideWhenUsed="1"/>
-    <w:lsdException w:name="Table Colorful 3" w:semiHidden="1" w:unhideWhenUsed="1"/>
-    <w:lsdException w:name="Table Columns 1" w:semiHidden="1" w:unhideWhenUsed="1"/>
-    <w:lsdException w:name="Table Columns 2" w:semiHidden="1" w:unhideWhenUsed="1"/>
-    <w:lsdException w:name="Table Columns 3" w:semiHidden="1" w:unhideWhenUsed="1"/>
-    <w:lsdException w:name="Table Columns 4" w:semiHidden="1" w:unhideWhenUsed="1"/>
-    <w:lsdException w:name="Table Columns 5" w:semiHidden="1" w:unhideWhenUsed="1"/>
-    <w:lsdException w:name="Table Grid 1" w:semiHidden="1" w:unhideWhenUsed="1"/>
-    <w:lsdException w:name="Table Grid 2" w:semiHidden="1" w:unhideWhenUsed="1"/>
-    <w:lsdException w:name="Table Grid 3" w:semiHidden="1" w:unhideWhenUsed="1"/>
-    <w:lsdException w:name="Table Grid 4" w:semiHidden="1" w:unhideWhenUsed="1"/>
-    <w:lsdException w:name="Table Grid 5" w:semiHidden="1" w:unhideWhenUsed="1"/>
-    <w:lsdException w:name="Table Grid 6" w:semiHidden="1" w:unhideWhenUsed="1"/>
-    <w:lsdException w:name="Table Grid 7" w:semiHidden="1" w:unhideWhenUsed="1"/>
-    <w:lsdException w:name="Table Grid 8" w:semiHidden="1" w:unhideWhenUsed="1"/>
-    <w:lsdException w:name="Table List 1" w:semiHidden="1" w:unhideWhenUsed="1"/>
-    <w:lsdException w:name="Table List 2" w:semiHidden="1" w:unhideWhenUsed="1"/>
-    <w:lsdException w:name="Table List 3" w:semiHidden="1" w:unhideWhenUsed="1"/>
-    <w:lsdException w:name="Table List 4" w:semiHidden="1" w:unhideWhenUsed="1"/>
-    <w:lsdException w:name="Table List 5" w:semiHidden="1" w:unhideWhenUsed="1"/>
-    <w:lsdException w:name="Table List 6" w:semiHidden="1" w:unhideWhenUsed="1"/>
-    <w:lsdException w:name="Table List 7" w:semiHidden="1" w:unhideWhenUsed="1"/>
-    <w:lsdException w:name="Table List 8" w:semiHidden="1" w:unhideWhenUsed="1"/>
-    <w:lsdException w:name="Table 3D effects 1" w:semiHidden="1" w:unhideWhenUsed="1"/>
-    <w:lsdException w:name="Table 3D effects 2" w:semiHidden="1" w:unhideWhenUsed="1"/>
-    <w:lsdException w:name="Table 3D effects 3" w:semiHidden="1" w:unhideWhenUsed="1"/>
-    <w:lsdException w:name="Table Contemporary" w:semiHidden="1" w:unhideWhenUsed="1"/>
-    <w:lsdException w:name="Table Elegant" w:semiHidden="1" w:unhideWhenUsed="1"/>
-    <w:lsdException w:name="Table Professional" w:semiHidden="1" w:unhideWhenUsed="1"/>
-    <w:lsdException w:name="Table Subtle 1" w:semiHidden="1" w:unhideWhenUsed="1"/>
-    <w:lsdException w:name="Table Subtle 2" w:semiHidden="1" w:unhideWhenUsed="1"/>
-    <w:lsdException w:name="Table Web 1" w:semiHidden="1" w:unhideWhenUsed="1"/>
-    <w:lsdException w:name="Table Web 2" w:semiHidden="1" w:unhideWhenUsed="1"/>
-    <w:lsdException w:name="Table Web 3" w:semiHidden="1" w:unhideWhenUsed="1"/>
-    <w:lsdException w:name="Balloon Text" w:semiHidden="1" w:unhideWhenUsed="1"/>
-    <w:lsdException w:name="Table Grid" w:uiPriority="39"/>
-    <w:lsdException w:name="Table Theme" w:semiHidden="1" w:unhideWhenUsed="1"/>
-    <w:lsdException w:name="Placeholder Text" w:semiHidden="1"/>
-    <w:lsdException w:name="No Spacing" w:uiPriority="1" w:qFormat="1"/>
-    <w:lsdException w:name="Light Shading" w:uiPriority="60"/>
-    <w:lsdException w:name="Light List" w:uiPriority="61"/>
-    <w:lsdException w:name="Light Grid" w:uiPriority="62"/>
-    <w:lsdException w:name="Medium Shading 1" w:uiPriority="63"/>
-    <w:lsdException w:name="Medium Shading 2" w:uiPriority="64"/>
-    <w:lsdException w:name="Medium List 1" w:uiPriority="65"/>
-    <w:lsdException w:name="Medium List 2" w:uiPriority="66"/>
-    <w:lsdException w:name="Medium Grid 1" w:uiPriority="67"/>
-    <w:lsdException w:name="Medium Grid 2" w:uiPriority="68"/>
-    <w:lsdException w:name="Medium Grid 3" w:uiPriority="69"/>
-    <w:lsdException w:name="Dark List" w:uiPriority="70"/>
-    <w:lsdException w:name="Colorful Shading" w:uiPriority="71"/>
-    <w:lsdException w:name="Colorful List" w:uiPriority="72"/>
-    <w:lsdException w:name="Colorful Grid" w:uiPriority="73"/>
-    <w:lsdException w:name="Light Shading Accent 1" w:uiPriority="60"/>
-    <w:lsdException w:name="Light List Accent 1" w:uiPriority="61"/>
-    <w:lsdException w:name="Light Grid Accent 1" w:uiPriority="62"/>
-    <w:lsdException w:name="Medium Shading 1 Accent 1" w:uiPriority="63"/>
-    <w:lsdException w:name="Medium Shading 2 Accent 1" w:uiPriority="64"/>
-    <w:lsdException w:name="Medium List 1 Accent 1" w:uiPriority="65"/>
-    <w:lsdException w:name="Revision" w:semiHidden="1"/>
-    <w:lsdException w:name="List Paragraph" w:uiPriority="34" w:qFormat="1"/>
-    <w:lsdException w:name="Quote" w:uiPriority="29" w:qFormat="1"/>
-    <w:lsdException w:name="Intense Quote" w:uiPriority="30" w:qFormat="1"/>
-    <w:lsdException w:name="Medium List 2 Accent 1" w:uiPriority="66"/>
-    <w:lsdException w:name="Medium Grid 1 Accent 1" w:uiPriority="67"/>
-    <w:lsdException w:name="Medium Grid 2 Accent 1" w:uiPriority="68"/>
-    <w:lsdException w:name="Medium Grid 3 Accent 1" w:uiPriority="69"/>
-    <w:lsdException w:name="Dark List Accent 1" w:uiPriority="70"/>
-    <w:lsdException w:name="Colorful Shading Accent 1" w:uiPriority="71"/>
-    <w:lsdException w:name="Colorful List Accent 1" w:uiPriority="72"/>
-    <w:lsdException w:name="Colorful Grid Accent 1" w:uiPriority="73"/>
-    <w:lsdException w:name="Light Shading Accent 2" w:uiPriority="60"/>
-    <w:lsdException w:name="Light List Accent 2" w:uiPriority="61"/>
-    <w:lsdException w:name="Light Grid Accent 2" w:uiPriority="62"/>
-    <w:lsdException w:name="Medium Shading 1 Accent 2" w:uiPriority="63"/>
-    <w:lsdException w:name="Medium Shading 2 Accent 2" w:uiPriority="64"/>
-    <w:lsdException w:name="Medium List 1 Accent 2" w:uiPriority="65"/>
-    <w:lsdException w:name="Medium List 2 Accent 2" w:uiPriority="66"/>
-    <w:lsdException w:name="Medium Grid 1 Accent 2" w:uiPriority="67"/>
-    <w:lsdException w:name="Medium Grid 2 Accent 2" w:uiPriority="68"/>
-    <w:lsdException w:name="Medium Grid 3 Accent 2" w:uiPriority="69"/>
-    <w:lsdException w:name="Dark List Accent 2" w:uiPriority="70"/>
-    <w:lsdException w:name="Colorful Shading Accent 2" w:uiPriority="71"/>
-    <w:lsdException w:name="Colorful List Accent 2" w:uiPriority="72"/>
-    <w:lsdException w:name="Colorful Grid Accent 2" w:uiPriority="73"/>
-    <w:lsdException w:name="Light Shading Accent 3" w:uiPriority="60"/>
-    <w:lsdException w:name="Light List Accent 3" w:uiPriority="61"/>
-    <w:lsdException w:name="Light Grid Accent 3" w:uiPriority="62"/>
-    <w:lsdException w:name="Medium Shading 1 Accent 3" w:uiPriority="63"/>
-    <w:lsdException w:name="Medium Shading 2 Accent 3" w:uiPriority="64"/>
-    <w:lsdException w:name="Medium List 1 Accent 3" w:uiPriority="65"/>
-    <w:lsdException w:name="Medium List 2 Accent 3" w:uiPriority="66"/>
-    <w:lsdException w:name="Medium Grid 1 Accent 3" w:uiPriority="67"/>
-    <w:lsdException w:name="Medium Grid 2 Accent 3" w:uiPriority="68"/>
-    <w:lsdException w:name="Medium Grid 3 Accent 3" w:uiPriority="69"/>
-    <w:lsdException w:name="Dark List Accent 3" w:uiPriority="70"/>
-    <w:lsdException w:name="Colorful Shading Accent 3" w:uiPriority="71"/>
-    <w:lsdException w:name="Colorful List Accent 3" w:uiPriority="72"/>
-    <w:lsdException w:name="Colorful Grid Accent 3" w:uiPriority="73"/>
-    <w:lsdException w:name="Light Shading Accent 4" w:uiPriority="60"/>
-    <w:lsdException w:name="Light List Accent 4" w:uiPriority="61"/>
-    <w:lsdException w:name="Light Grid Accent 4" w:uiPriority="62"/>
-    <w:lsdException w:name="Medium Shading 1 Accent 4" w:uiPriority="63"/>
-    <w:lsdException w:name="Medium Shading 2 Accent 4" w:uiPriority="64"/>
-    <w:lsdException w:name="Medium List 1 Accent 4" w:uiPriority="65"/>
-    <w:lsdException w:name="Medium List 2 Accent 4" w:uiPriority="66"/>
-    <w:lsdException w:name="Medium Grid 1 Accent 4" w:uiPriority="67"/>
-    <w:lsdException w:name="Medium Grid 2 Accent 4" w:uiPriority="68"/>
-    <w:lsdException w:name="Medium Grid 3 Accent 4" w:uiPriority="69"/>
-    <w:lsdException w:name="Dark List Accent 4" w:uiPriority="70"/>
-    <w:lsdException w:name="Colorful Shading Accent 4" w:uiPriority="71"/>
-    <w:lsdException w:name="Colorful List Accent 4" w:uiPriority="72"/>
-    <w:lsdException w:name="Colorful Grid Accent 4" w:uiPriority="73"/>
-    <w:lsdException w:name="Light Shading Accent 5" w:uiPriority="60"/>
-    <w:lsdException w:name="Light List Accent 5" w:uiPriority="61"/>
-    <w:lsdException w:name="Light Grid Accent 5" w:uiPriority="62"/>
-    <w:lsdException w:name="Medium Shading 1 Accent 5" w:uiPriority="63"/>
-    <w:lsdException w:name="Medium Shading 2 Accent 5" w:uiPriority="64"/>
-    <w:lsdException w:name="Medium List 1 Accent 5" w:uiPriority="65"/>
-    <w:lsdException w:name="Medium List 2 Accent 5" w:uiPriority="66"/>
-    <w:lsdException w:name="Medium Grid 1 Accent 5" w:uiPriority="67"/>
-    <w:lsdException w:name="Medium Grid 2 Accent 5" w:uiPriority="68"/>
-    <w:lsdException w:name="Medium Grid 3 Accent 5" w:uiPriority="69"/>
-    <w:lsdException w:name="Dark List Accent 5" w:uiPriority="70"/>
-    <w:lsdException w:name="Colorful Shading Accent 5" w:uiPriority="71"/>
-    <w:lsdException w:name="Colorful List Accent 5" w:uiPriority="72"/>
-    <w:lsdException w:name="Colorful Grid Accent 5" w:uiPriority="73"/>
-    <w:lsdException w:name="Light Shading Accent 6" w:uiPriority="60"/>
-    <w:lsdException w:name="Light List Accent 6" w:uiPriority="61"/>
-    <w:lsdException w:name="Light Grid Accent 6" w:uiPriority="62"/>
-    <w:lsdException w:name="Medium Shading 1 Accent 6" w:uiPriority="63"/>
-    <w:lsdException w:name="Medium Shading 2 Accent 6" w:uiPriority="64"/>
-    <w:lsdException w:name="Medium List 1 Accent 6" w:uiPriority="65"/>
-    <w:lsdException w:name="Medium List 2 Accent 6" w:uiPriority="66"/>
-    <w:lsdException w:name="Medium Grid 1 Accent 6" w:uiPriority="67"/>
-    <w:lsdException w:name="Medium Grid 2 Accent 6" w:uiPriority="68"/>
-    <w:lsdException w:name="Medium Grid 3 Accent 6" w:uiPriority="69"/>
-    <w:lsdException w:name="Dark List Accent 6" w:uiPriority="70"/>
-    <w:lsdException w:name="Colorful Shading Accent 6" w:uiPriority="71"/>
-    <w:lsdException w:name="Colorful List Accent 6" w:uiPriority="72"/>
-    <w:lsdException w:name="Colorful Grid Accent 6" w:uiPriority="73"/>
-    <w:lsdException w:name="Subtle Emphasis" w:uiPriority="19" w:qFormat="1"/>
-    <w:lsdException w:name="Intense Emphasis" w:uiPriority="21" w:qFormat="1"/>
-    <w:lsdException w:name="Subtle Reference" w:uiPriority="31" w:qFormat="1"/>
-    <w:lsdException w:name="Intense Reference" w:uiPriority="32" w:qFormat="1"/>
-    <w:lsdException w:name="Book Title" w:uiPriority="33" w:qFormat="1"/>
-    <w:lsdException w:name="Bibliography" w:semiHidden="1" w:uiPriority="37" w:unhideWhenUsed="1"/>
-    <w:lsdException w:name="TOC Heading" w:semiHidden="1" w:uiPriority="39" w:unhideWhenUsed="1" w:qFormat="1"/>
-    <w:lsdException w:name="Plain Table 1" w:uiPriority="41"/>
-    <w:lsdException w:name="Plain Table 2" w:uiPriority="42"/>
-    <w:lsdException w:name="Plain Table 3" w:uiPriority="43"/>
-    <w:lsdException w:name="Plain Table 4" w:uiPriority="44"/>
-    <w:lsdException w:name="Plain Table 5" w:uiPriority="45"/>
-    <w:lsdException w:name="Grid Table Light" w:uiPriority="40"/>
-    <w:lsdException w:name="Grid Table 1 Light" w:uiPriority="46"/>
-    <w:lsdException w:name="Grid Table 2" w:uiPriority="47"/>
-    <w:lsdException w:name="Grid Table 3" w:uiPriority="48"/>
-    <w:lsdException w:name="Grid Table 4" w:uiPriority="49"/>
-    <w:lsdException w:name="Grid Table 5 Dark" w:uiPriority="50"/>
-    <w:lsdException w:name="Grid Table 6 Colorful" w:uiPriority="51"/>
-    <w:lsdException w:name="Grid Table 7 Colorful" w:uiPriority="52"/>
-    <w:lsdException w:name="Grid Table 1 Light Accent 1" w:uiPriority="46"/>
-    <w:lsdException w:name="Grid Table 2 Accent 1" w:uiPriority="47"/>
-    <w:lsdException w:name="Grid Table 3 Accent 1" w:uiPriority="48"/>
-    <w:lsdException w:name="Grid Table 4 Accent 1" w:uiPriority="49"/>
-    <w:lsdException w:name="Grid Table 5 Dark Accent 1" w:uiPriority="50"/>
-    <w:lsdException w:name="Grid Table 6 Colorful Accent 1" w:uiPriority="51"/>
-    <w:lsdException w:name="Grid Table 7 Colorful Accent 1" w:uiPriority="52"/>
-    <w:lsdException w:name="Grid Table 1 Light Accent 2" w:uiPriority="46"/>
-    <w:lsdException w:name="Grid Table 2 Accent 2" w:uiPriority="47"/>
-    <w:lsdException w:name="Grid Table 3 Accent 2" w:uiPriority="48"/>
-    <w:lsdException w:name="Grid Table 4 Accent 2" w:uiPriority="49"/>
-    <w:lsdException w:name="Grid Table 5 Dark Accent 2" w:uiPriority="50"/>
-    <w:lsdException w:name="Grid Table 6 Colorful Accent 2" w:uiPriority="51"/>
-    <w:lsdException w:name="Grid Table 7 Colorful Accent 2" w:uiPriority="52"/>
-    <w:lsdException w:name="Grid Table 1 Light Accent 3" w:uiPriority="46"/>
-    <w:lsdException w:name="Grid Table 2 Accent 3" w:uiPriority="47"/>
-    <w:lsdException w:name="Grid Table 3 Accent 3" w:uiPriority="48"/>
-    <w:lsdException w:name="Grid Table 4 Accent 3" w:uiPriority="49"/>
-    <w:lsdException w:name="Grid Table 5 Dark Accent 3" w:uiPriority="50"/>
-    <w:lsdException w:name="Grid Table 6 Colorful Accent 3" w:uiPriority="51"/>
-    <w:lsdException w:name="Grid Table 7 Colorful Accent 3" w:uiPriority="52"/>
-    <w:lsdException w:name="Grid Table 1 Light Accent 4" w:uiPriority="46"/>
-    <w:lsdException w:name="Grid Table 2 Accent 4" w:uiPriority="47"/>
-    <w:lsdException w:name="Grid Table 3 Accent 4" w:uiPriority="48"/>
-    <w:lsdException w:name="Grid Table 4 Accent 4" w:uiPriority="49"/>
-    <w:lsdException w:name="Grid Table 5 Dark Accent 4" w:uiPriority="50"/>
-    <w:lsdException w:name="Grid Table 6 Colorful Accent 4" w:uiPriority="51"/>
-    <w:lsdException w:name="Grid Table 7 Colorful Accent 4" w:uiPriority="52"/>
-    <w:lsdException w:name="Grid Table 1 Light Accent 5" w:uiPriority="46"/>
-    <w:lsdException w:name="Grid Table 2 Accent 5" w:uiPriority="47"/>
-    <w:lsdException w:name="Grid Table 3 Accent 5" w:uiPriority="48"/>
-    <w:lsdException w:name="Grid Table 4 Accent 5" w:uiPriority="49"/>
-    <w:lsdException w:name="Grid Table 5 Dark Accent 5" w:uiPriority="50"/>
-    <w:lsdException w:name="Grid Table 6 Colorful Accent 5" w:uiPriority="51"/>
-    <w:lsdException w:name="Grid Table 7 Colorful Accent 5" w:uiPriority="52"/>
-    <w:lsdException w:name="Grid Table 1 Light Accent 6" w:uiPriority="46"/>
-    <w:lsdException w:name="Grid Table 2 Accent 6" w:uiPriority="47"/>
-    <w:lsdException w:name="Grid Table 3 Accent 6" w:uiPriority="48"/>
-    <w:lsdException w:name="Grid Table 4 Accent 6" w:uiPriority="49"/>
-    <w:lsdException w:name="Grid Table 5 Dark Accent 6" w:uiPriority="50"/>
-    <w:lsdException w:name="Grid Table 6 Colorful Accent 6" w:uiPriority="51"/>
-    <w:lsdException w:name="Grid Table 7 Colorful Accent 6" w:uiPriority="52"/>
-    <w:lsdException w:name="List Table 1 Light" w:uiPriority="46"/>
-    <w:lsdException w:name="List Table 2" w:uiPriority="47"/>
-    <w:lsdException w:name="List Table 3" w:uiPriority="48"/>
-    <w:lsdException w:name="List Table 4" w:uiPriority="49"/>
-    <w:lsdException w:name="List Table 5 Dark" w:uiPriority="50"/>
-    <w:lsdException w:name="List Table 6 Colorful" w:uiPriority="51"/>
-    <w:lsdException w:name="List Table 7 Colorful" w:uiPriority="52"/>
-    <w:lsdException w:name="List Table 1 Light Accent 1" w:uiPriority="46"/>
-    <w:lsdException w:name="List Table 2 Accent 1" w:uiPriority="47"/>
-    <w:lsdException w:name="List Table 3 Accent 1" w:uiPriority="48"/>
-    <w:lsdException w:name="List Table 4 Accent 1" w:uiPriority="49"/>
-    <w:lsdException w:name="List Table 5 Dark Accent 1" w:uiPriority="50"/>
-    <w:lsdException w:name="List Table 6 Colorful Accent 1" w:uiPriority="51"/>
-    <w:lsdException w:name="List Table 7 Colorful Accent 1" w:uiPriority="52"/>
-    <w:lsdException w:name="List Table 1 Light Accent 2" w:uiPriority="46"/>
-    <w:lsdException w:name="List Table 2 Accent 2" w:uiPriority="47"/>
-    <w:lsdException w:name="List Table 3 Accent 2" w:uiPriority="48"/>
-    <w:lsdException w:name="List Table 4 Accent 2" w:uiPriority="49"/>
-    <w:lsdException w:name="List Table 5 Dark Accent 2" w:uiPriority="50"/>
-    <w:lsdException w:name="List Table 6 Colorful Accent 2" w:uiPriority="51"/>
-    <w:lsdException w:name="List Table 7 Colorful Accent 2" w:uiPriority="52"/>
-    <w:lsdException w:name="List Table 1 Light Accent 3" w:uiPriority="46"/>
-    <w:lsdException w:name="List Table 2 Accent 3" w:uiPriority="47"/>
-    <w:lsdException w:name="List Table 3 Accent 3" w:uiPriority="48"/>
-    <w:lsdException w:name="List Table 4 Accent 3" w:uiPriority="49"/>
-    <w:lsdException w:name="List Table 5 Dark Accent 3" w:uiPriority="50"/>
-    <w:lsdException w:name="List Table 6 Colorful Accent 3" w:uiPriority="51"/>
-    <w:lsdException w:name="List Table 7 Colorful Accent 3" w:uiPriority="52"/>
-    <w:lsdException w:name="List Table 1 Light Accent 4" w:uiPriority="46"/>
-    <w:lsdException w:name="List Table 2 Accent 4" w:uiPriority="47"/>
-    <w:lsdException w:name="List Table 3 Accent 4" w:uiPriority="48"/>
-    <w:lsdException w:name="List Table 4 Accent 4" w:uiPriority="49"/>
-    <w:lsdException w:name="List Table 5 Dark Accent 4" w:uiPriority="50"/>
-    <w:lsdException w:name="List Table 6 Colorful Accent 4" w:uiPriority="51"/>
-    <w:lsdException w:name="List Table 7 Colorful Accent 4" w:uiPriority="52"/>
-    <w:lsdException w:name="List Table 1 Light Accent 5" w:uiPriority="46"/>
-    <w:lsdException w:name="List Table 2 Accent 5" w:uiPriority="47"/>
-    <w:lsdException w:name="List Table 3 Accent 5" w:uiPriority="48"/>
-    <w:lsdException w:name="List Table 4 Accent 5" w:uiPriority="49"/>
-    <w:lsdException w:name="List Table 5 Dark Accent 5" w:uiPriority="50"/>
-    <w:lsdException w:name="List Table 6 Colorful Accent 5" w:uiPriority="51"/>
-    <w:lsdException w:name="List Table 7 Colorful Accent 5" w:uiPriority="52"/>
-    <w:lsdException w:name="List Table 1 Light Accent 6" w:uiPriority="46"/>
-    <w:lsdException w:name="List Table 2 Accent 6" w:uiPriority="47"/>
-    <w:lsdException w:name="List Table 3 Accent 6" w:uiPriority="48"/>
-    <w:lsdException w:name="List Table 4 Accent 6" w:uiPriority="49"/>
-    <w:lsdException w:name="List Table 5 Dark Accent 6" w:uiPriority="50"/>
-    <w:lsdException w:name="List Table 6 Colorful Accent 6" w:uiPriority="51"/>
-    <w:lsdException w:name="List Table 7 Colorful Accent 6" w:uiPriority="52"/>
-  </w:latentStyles>
-  <w:style w:type="paragraph" w:default="1" w:styleId="Normal">
-    <w:name w:val="Normal"/>
-    <w:qFormat/>
-  </w:style>
-  <w:style w:type="character" w:default="1" w:styleId="DefaultParagraphFont">
-    <w:name w:val="Default Paragraph Font"/>
-    <w:uiPriority w:val="1"/>
-    <w:semiHidden/>
-    <w:unhideWhenUsed/>
-  </w:style>
-  <w:style w:type="table" w:default="1" w:styleId="TableNormal">
-    <w:name w:val="Normal Table"/>
-    <w:uiPriority w:val="99"/>
-    <w:semiHidden/>
-    <w:unhideWhenUsed/>
-    <w:tblPr>
-      <w:tblInd w:w="0" w:type="dxa"/>
-      <w:tblCellMar>
-        <w:top w:w="0" w:type="dxa"/>
-        <w:left w:w="108" w:type="dxa"/>
-        <w:bottom w:w="0" w:type="dxa"/>
-        <w:right w:w="108" w:type="dxa"/>
-      </w:tblCellMar>
-    </w:tblPr>
-  </w:style>
-  <w:style w:type="numbering" w:default="1" w:styleId="NoList">
-    <w:name w:val="No List"/>
-    <w:uiPriority w:val="99"/>
-    <w:semiHidden/>
-    <w:unhideWhenUsed/>
-  </w:style>
-  <w:style w:type="paragraph" w:customStyle="1" w:styleId="A469D2CBCE8D47EAAA23852992DAE365">
-    <w:name w:val="A469D2CBCE8D47EAAA23852992DAE365"/>
-    <w:rsid w:val="00424160"/>
-  </w:style>
-  <w:style w:type="paragraph" w:customStyle="1" w:styleId="AA1A2CAE7928492F96DA5013601EF1D2">
-    <w:name w:val="AA1A2CAE7928492F96DA5013601EF1D2"/>
-    <w:rsid w:val="00424160"/>
-  </w:style>
-  <w:style w:type="paragraph" w:customStyle="1" w:styleId="B546E5633E6743D5BE4E42AA1F409255">
-    <w:name w:val="B546E5633E6743D5BE4E42AA1F409255"/>
-    <w:rsid w:val="00424160"/>
-  </w:style>
-</w:styles>
-</file>
-
-<file path=word/glossary/webSettings.xml><?xml version="1.0" encoding="utf-8"?>
-<w:webSettings xmlns:mc="http://schemas.openxmlformats.org/markup-compatibility/2006" xmlns:r="http://schemas.openxmlformats.org/officeDocument/2006/relationships" xmlns:w="http://schemas.openxmlformats.org/wordprocessingml/2006/main" xmlns:w14="http://schemas.microsoft.com/office/word/2010/wordml" xmlns:w15="http://schemas.microsoft.com/office/word/2012/wordml" xmlns:w16se="http://schemas.microsoft.com/office/word/2015/wordml/symex" mc:Ignorable="w14 w15 w16se">
-  <w:optimizeForBrowser/>
-  <w:allowPNG/>
-</w:webSettings>
-</file>
-
 <file path=word/theme/theme1.xml><?xml version="1.0" encoding="utf-8"?>
 <a:theme xmlns:a="http://schemas.openxmlformats.org/drawingml/2006/main" name="Office Theme">
   <a:themeElements>
@@ -6372,7 +7176,7 @@
 </file>
 
 <file path=customXml/itemProps2.xml><?xml version="1.0" encoding="utf-8"?>
-<ds:datastoreItem xmlns:ds="http://schemas.openxmlformats.org/officeDocument/2006/customXml" ds:itemID="{E5822937-DD7A-46AF-9194-1B82C2FC58AD}">
+<ds:datastoreItem xmlns:ds="http://schemas.openxmlformats.org/officeDocument/2006/customXml" ds:itemID="{933D42A8-209E-49DC-BFCC-64AA0768FF98}">
   <ds:schemaRefs>
     <ds:schemaRef ds:uri="http://schemas.openxmlformats.org/officeDocument/2006/bibliography"/>
   </ds:schemaRefs>

</xml_diff>